<commit_message>
Tweak abstract. Fill out Data Methods section with info on new projects being used.
</commit_message>
<xml_diff>
--- a/doc/thesis/Thesis_Frontmatter.docx
+++ b/doc/thesis/Thesis_Frontmatter.docx
@@ -100,8 +100,6 @@
         </w:rPr>
         <w:t>The Graduate Faculty</w:t>
       </w:r>
-      <w:bookmarkStart w:id="0" w:name="_GoBack"/>
-      <w:bookmarkEnd w:id="0"/>
     </w:p>
     <w:p>
       <w:pPr>
@@ -1537,8 +1535,18 @@
           <w:szCs w:val="24"/>
         </w:rPr>
         <w:tab/>
-        <w:t>To produce a high-quality software release, sufficient time should be allowed for testing and fixing defects. Otherwise, there is a risk of slip in the development schedule and/or software quality. A time series model is used to predict the number of bugs created during development. The model depends on the previous numbers of bugs created. The model also depends, in an exogenous manner, on the previous numbers of new features resolved and improvements resolved. This model structure would allow hypothetical release plans to be compared by assessing their predicted impact on testing and defect-fixing time. The VARX time series model was selected as a reasonable approach. The accuracy of the model appeared low for a single dataset, but the error was found to be normally distributed.</w:t>
-      </w:r>
+        <w:t xml:space="preserve">To produce a high-quality software release, sufficient time should be allowed for testing and fixing defects. Otherwise, there is a risk of slip in the development schedule and/or software quality. A time series model is used to predict the number of bugs created during development. The model depends on the previous numbers of bugs created. The model also depends, in an exogenous manner, on the previous numbers of new features resolved and improvements resolved. This model structure would allow hypothetical release plans to be compared by assessing their predicted impact on testing and defect-fixing time. The VARX time series model was selected as a reasonable approach. </w:t>
+      </w:r>
+      <w:r>
+        <w:rPr>
+          <w:rFonts w:ascii="Liberation Serif" w:hAnsi="Liberation Serif"/>
+          <w:color w:val="000000"/>
+          <w:szCs w:val="24"/>
+        </w:rPr>
+        <w:t>The accuracy of the model varies for different sampling periods, window sizes, and degree of differencing.</w:t>
+      </w:r>
+      <w:bookmarkStart w:id="0" w:name="_GoBack"/>
+      <w:bookmarkEnd w:id="0"/>
     </w:p>
     <w:p>
       <w:pPr>
@@ -4791,7 +4799,7 @@
         <w:noProof/>
         <w:szCs w:val="24"/>
       </w:rPr>
-      <w:t>ii</w:t>
+      <w:t>iii</w:t>
     </w:r>
     <w:r>
       <w:rPr>
@@ -6919,7 +6927,7 @@
 </file>
 
 <file path=customXml/itemProps1.xml><?xml version="1.0" encoding="utf-8"?>
-<ds:datastoreItem xmlns:ds="http://schemas.openxmlformats.org/officeDocument/2006/customXml" ds:itemID="{8614534B-6F5C-4DD9-A3F7-0C9197677A29}">
+<ds:datastoreItem xmlns:ds="http://schemas.openxmlformats.org/officeDocument/2006/customXml" ds:itemID="{B6FE5550-67A8-462C-ADFE-7B84F5F9897D}">
   <ds:schemaRefs>
     <ds:schemaRef ds:uri="http://schemas.openxmlformats.org/officeDocument/2006/bibliography"/>
   </ds:schemaRefs>

</xml_diff>

<commit_message>
Update thesis with revision from Dr. Temple
</commit_message>
<xml_diff>
--- a/doc/thesis/Thesis_Frontmatter.docx
+++ b/doc/thesis/Thesis_Frontmatter.docx
@@ -165,19 +165,11 @@
           <w:rFonts w:cs="Times New Roman"/>
         </w:rPr>
       </w:pPr>
-      <w:proofErr w:type="gramStart"/>
-      <w:r>
-        <w:rPr>
-          <w:rFonts w:cs="Times New Roman"/>
-        </w:rPr>
-        <w:t>of</w:t>
-      </w:r>
-      <w:proofErr w:type="gramEnd"/>
-      <w:r>
-        <w:rPr>
-          <w:rFonts w:cs="Times New Roman"/>
-        </w:rPr>
-        <w:t xml:space="preserve"> the Requirements for the Degree</w:t>
+      <w:r>
+        <w:rPr>
+          <w:rFonts w:cs="Times New Roman"/>
+        </w:rPr>
+        <w:t>of the Requirements for the Degree</w:t>
       </w:r>
     </w:p>
     <w:p>
@@ -263,14 +255,12 @@
           <w:rFonts w:cs="Times New Roman"/>
         </w:rPr>
       </w:pPr>
-      <w:proofErr w:type="gramStart"/>
       <w:r>
         <w:rPr>
           <w:rFonts w:cs="Times New Roman"/>
         </w:rPr>
         <w:t>by</w:t>
       </w:r>
-      <w:proofErr w:type="gramEnd"/>
     </w:p>
     <w:p>
       <w:pPr>
@@ -283,16 +273,8 @@
         <w:rPr>
           <w:rFonts w:cs="Times New Roman"/>
         </w:rPr>
-        <w:t xml:space="preserve">James W. </w:t>
-      </w:r>
-      <w:proofErr w:type="spellStart"/>
-      <w:r>
-        <w:rPr>
-          <w:rFonts w:cs="Times New Roman"/>
-        </w:rPr>
-        <w:t>Tunnell</w:t>
-      </w:r>
-      <w:proofErr w:type="spellEnd"/>
+        <w:t>James W. Tunnell</w:t>
+      </w:r>
     </w:p>
     <w:p>
       <w:pPr>
@@ -414,19 +396,8 @@
           <w:sz w:val="24"/>
           <w:szCs w:val="24"/>
         </w:rPr>
-        <w:t xml:space="preserve">James W. </w:t>
-      </w:r>
-      <w:proofErr w:type="spellStart"/>
-      <w:r>
-        <w:rPr>
-          <w:rFonts w:ascii="Times New Roman" w:hAnsi="Times New Roman" w:cs="Times New Roman"/>
-          <w:color w:val="000000"/>
-          <w:sz w:val="24"/>
-          <w:szCs w:val="24"/>
-        </w:rPr>
-        <w:t>Tunnell</w:t>
-      </w:r>
-      <w:proofErr w:type="spellEnd"/>
+        <w:t>James W. Tunnell</w:t>
+      </w:r>
     </w:p>
     <w:p>
       <w:pPr>
@@ -744,25 +715,7 @@
           <w:sz w:val="24"/>
           <w:szCs w:val="24"/>
         </w:rPr>
-        <w:t xml:space="preserve">Dr. John K. </w:t>
-      </w:r>
-      <w:proofErr w:type="spellStart"/>
-      <w:r>
-        <w:rPr>
-          <w:rFonts w:ascii="Times New Roman" w:hAnsi="Times New Roman" w:cs="Times New Roman"/>
-          <w:sz w:val="24"/>
-          <w:szCs w:val="24"/>
-        </w:rPr>
-        <w:t>Anvik</w:t>
-      </w:r>
-      <w:proofErr w:type="spellEnd"/>
-      <w:r>
-        <w:rPr>
-          <w:rFonts w:ascii="Times New Roman" w:hAnsi="Times New Roman" w:cs="Times New Roman"/>
-          <w:sz w:val="24"/>
-          <w:szCs w:val="24"/>
-        </w:rPr>
-        <w:t>, Committee Chair</w:t>
+        <w:t>Dr. John K. Anvik, Committee Chair</w:t>
       </w:r>
     </w:p>
     <w:p>
@@ -971,18 +924,8 @@
           <w:sz w:val="24"/>
           <w:szCs w:val="24"/>
         </w:rPr>
-        <w:t xml:space="preserve">Dr. Yvonne </w:t>
-      </w:r>
-      <w:proofErr w:type="spellStart"/>
-      <w:r>
-        <w:rPr>
-          <w:rFonts w:ascii="Times New Roman" w:hAnsi="Times New Roman" w:cs="Times New Roman"/>
-          <w:sz w:val="24"/>
-          <w:szCs w:val="24"/>
-        </w:rPr>
-        <w:t>Chueh</w:t>
-      </w:r>
-      <w:proofErr w:type="spellEnd"/>
+        <w:t>Dr. Yvonne Chueh</w:t>
+      </w:r>
     </w:p>
     <w:p>
       <w:pPr>
@@ -1466,14 +1409,12 @@
           <w:rFonts w:cs="Times New Roman"/>
         </w:rPr>
       </w:pPr>
-      <w:proofErr w:type="gramStart"/>
       <w:r>
         <w:rPr>
           <w:rFonts w:cs="Times New Roman"/>
         </w:rPr>
         <w:t>by</w:t>
       </w:r>
-      <w:proofErr w:type="gramEnd"/>
     </w:p>
     <w:p>
       <w:pPr>
@@ -1486,16 +1427,8 @@
         <w:rPr>
           <w:rFonts w:cs="Times New Roman"/>
         </w:rPr>
-        <w:t xml:space="preserve">James W. </w:t>
-      </w:r>
-      <w:proofErr w:type="spellStart"/>
-      <w:r>
-        <w:rPr>
-          <w:rFonts w:cs="Times New Roman"/>
-        </w:rPr>
-        <w:t>Tunnell</w:t>
-      </w:r>
-      <w:proofErr w:type="spellEnd"/>
+        <w:t>James W. Tunnell</w:t>
+      </w:r>
     </w:p>
     <w:p>
       <w:pPr>
@@ -1614,23 +1547,7 @@
         <w:ind w:firstLine="720"/>
       </w:pPr>
       <w:r>
-        <w:t xml:space="preserve">The author is grateful to Dr. John </w:t>
-      </w:r>
-      <w:proofErr w:type="spellStart"/>
-      <w:r>
-        <w:t>Anvik</w:t>
-      </w:r>
-      <w:proofErr w:type="spellEnd"/>
-      <w:r>
-        <w:t xml:space="preserve">, for his advice and patience, to Dr. Yvonne </w:t>
-      </w:r>
-      <w:proofErr w:type="spellStart"/>
-      <w:r>
-        <w:t>Chueh</w:t>
-      </w:r>
-      <w:proofErr w:type="spellEnd"/>
-      <w:r>
-        <w:t xml:space="preserve"> for her help with exploratory data analysis, and to Dr. </w:t>
+        <w:t xml:space="preserve">The author is grateful to Dr. John Anvik, for his advice and patience, to Dr. Yvonne Chueh for her help with exploratory data analysis, and to Dr. </w:t>
       </w:r>
       <w:r>
         <w:t xml:space="preserve">Kathryn Temple for her guidance </w:t>
@@ -1796,6 +1713,7 @@
         <w:ind w:left="115"/>
         <w:rPr>
           <w:rFonts w:cs="Times New Roman"/>
+          <w:sz w:val="20"/>
           <w:szCs w:val="24"/>
         </w:rPr>
       </w:pPr>
@@ -1856,6 +1774,7 @@
         <w:spacing w:line="240" w:lineRule="auto"/>
         <w:rPr>
           <w:rFonts w:cs="Times New Roman"/>
+          <w:sz w:val="20"/>
           <w:szCs w:val="24"/>
         </w:rPr>
       </w:pPr>
@@ -1923,6 +1842,7 @@
         <w:spacing w:line="240" w:lineRule="auto"/>
         <w:rPr>
           <w:rFonts w:cs="Times New Roman"/>
+          <w:sz w:val="12"/>
           <w:szCs w:val="24"/>
         </w:rPr>
       </w:pPr>
@@ -2073,6 +1993,7 @@
         <w:spacing w:line="240" w:lineRule="auto"/>
         <w:rPr>
           <w:rFonts w:cs="Times New Roman"/>
+          <w:sz w:val="20"/>
           <w:szCs w:val="24"/>
         </w:rPr>
       </w:pPr>
@@ -2139,6 +2060,7 @@
         <w:spacing w:line="240" w:lineRule="auto"/>
         <w:rPr>
           <w:rFonts w:cs="Times New Roman"/>
+          <w:sz w:val="12"/>
           <w:szCs w:val="24"/>
         </w:rPr>
       </w:pPr>
@@ -2247,17 +2169,8 @@
           <w:rFonts w:cs="Times New Roman"/>
           <w:szCs w:val="24"/>
         </w:rPr>
-        <w:t xml:space="preserve">Trends and </w:t>
-      </w:r>
-      <w:proofErr w:type="spellStart"/>
-      <w:r>
-        <w:rPr>
-          <w:rFonts w:cs="Times New Roman"/>
-          <w:szCs w:val="24"/>
-        </w:rPr>
-        <w:t>Stationarity</w:t>
-      </w:r>
-      <w:proofErr w:type="spellEnd"/>
+        <w:t>Trends and Stationarity</w:t>
+      </w:r>
       <w:r>
         <w:rPr>
           <w:rFonts w:cs="Times New Roman"/>
@@ -2291,6 +2204,7 @@
         <w:spacing w:line="240" w:lineRule="auto"/>
         <w:rPr>
           <w:rFonts w:cs="Times New Roman"/>
+          <w:sz w:val="20"/>
           <w:szCs w:val="24"/>
         </w:rPr>
       </w:pPr>
@@ -2357,6 +2271,7 @@
         <w:spacing w:line="240" w:lineRule="auto"/>
         <w:rPr>
           <w:rFonts w:cs="Times New Roman"/>
+          <w:sz w:val="12"/>
           <w:szCs w:val="24"/>
         </w:rPr>
       </w:pPr>
@@ -2486,6 +2401,7 @@
         <w:spacing w:line="240" w:lineRule="auto"/>
         <w:rPr>
           <w:rFonts w:cs="Times New Roman"/>
+          <w:sz w:val="20"/>
           <w:szCs w:val="24"/>
         </w:rPr>
       </w:pPr>
@@ -2559,6 +2475,7 @@
         <w:spacing w:line="240" w:lineRule="auto"/>
         <w:rPr>
           <w:rFonts w:cs="Times New Roman"/>
+          <w:sz w:val="12"/>
           <w:szCs w:val="24"/>
         </w:rPr>
       </w:pPr>
@@ -2688,6 +2605,7 @@
         <w:spacing w:line="240" w:lineRule="auto"/>
         <w:rPr>
           <w:rFonts w:cs="Times New Roman"/>
+          <w:sz w:val="20"/>
           <w:szCs w:val="24"/>
         </w:rPr>
       </w:pPr>
@@ -2761,6 +2679,7 @@
         <w:spacing w:line="240" w:lineRule="auto"/>
         <w:rPr>
           <w:rFonts w:cs="Times New Roman"/>
+          <w:sz w:val="20"/>
           <w:szCs w:val="24"/>
         </w:rPr>
       </w:pPr>
@@ -2826,6 +2745,136 @@
     <w:p>
       <w:pPr>
         <w:tabs>
+          <w:tab w:val="right" w:pos="456"/>
+          <w:tab w:val="left" w:pos="1083"/>
+          <w:tab w:val="left" w:pos="1425"/>
+          <w:tab w:val="right" w:leader="dot" w:pos="8370"/>
+        </w:tabs>
+        <w:spacing w:line="240" w:lineRule="auto"/>
+        <w:rPr>
+          <w:rFonts w:cs="Times New Roman"/>
+          <w:sz w:val="12"/>
+          <w:szCs w:val="24"/>
+        </w:rPr>
+      </w:pPr>
+    </w:p>
+    <w:p>
+      <w:pPr>
+        <w:tabs>
+          <w:tab w:val="right" w:pos="456"/>
+          <w:tab w:val="left" w:pos="1083"/>
+          <w:tab w:val="left" w:pos="1425"/>
+          <w:tab w:val="right" w:leader="dot" w:pos="8370"/>
+        </w:tabs>
+        <w:spacing w:line="240" w:lineRule="auto"/>
+        <w:rPr>
+          <w:rFonts w:cs="Times New Roman"/>
+          <w:szCs w:val="24"/>
+        </w:rPr>
+      </w:pPr>
+      <w:r>
+        <w:rPr>
+          <w:rFonts w:cs="Times New Roman"/>
+          <w:szCs w:val="24"/>
+        </w:rPr>
+        <w:tab/>
+      </w:r>
+      <w:r>
+        <w:rPr>
+          <w:rFonts w:cs="Times New Roman"/>
+          <w:szCs w:val="24"/>
+        </w:rPr>
+        <w:tab/>
+      </w:r>
+      <w:r>
+        <w:rPr>
+          <w:rFonts w:cs="Times New Roman"/>
+          <w:szCs w:val="24"/>
+        </w:rPr>
+        <w:tab/>
+      </w:r>
+      <w:r>
+        <w:rPr>
+          <w:rFonts w:cs="Times New Roman"/>
+          <w:szCs w:val="24"/>
+        </w:rPr>
+        <w:t>Internal Validity</w:t>
+      </w:r>
+      <w:r>
+        <w:rPr>
+          <w:rFonts w:cs="Times New Roman"/>
+          <w:szCs w:val="24"/>
+        </w:rPr>
+        <w:tab/>
+      </w:r>
+      <w:r>
+        <w:rPr>
+          <w:rFonts w:cs="Times New Roman"/>
+          <w:szCs w:val="24"/>
+        </w:rPr>
+        <w:t>45</w:t>
+      </w:r>
+    </w:p>
+    <w:p>
+      <w:pPr>
+        <w:tabs>
+          <w:tab w:val="right" w:pos="456"/>
+          <w:tab w:val="left" w:pos="1083"/>
+          <w:tab w:val="left" w:pos="1425"/>
+          <w:tab w:val="right" w:leader="dot" w:pos="8370"/>
+        </w:tabs>
+        <w:spacing w:line="240" w:lineRule="auto"/>
+        <w:rPr>
+          <w:rFonts w:cs="Times New Roman"/>
+          <w:szCs w:val="24"/>
+        </w:rPr>
+      </w:pPr>
+      <w:r>
+        <w:rPr>
+          <w:rFonts w:cs="Times New Roman"/>
+          <w:szCs w:val="24"/>
+        </w:rPr>
+        <w:tab/>
+      </w:r>
+      <w:r>
+        <w:rPr>
+          <w:rFonts w:cs="Times New Roman"/>
+          <w:szCs w:val="24"/>
+        </w:rPr>
+        <w:tab/>
+      </w:r>
+      <w:r>
+        <w:rPr>
+          <w:rFonts w:cs="Times New Roman"/>
+          <w:szCs w:val="24"/>
+        </w:rPr>
+        <w:tab/>
+      </w:r>
+      <w:r>
+        <w:rPr>
+          <w:rFonts w:cs="Times New Roman"/>
+          <w:szCs w:val="24"/>
+        </w:rPr>
+        <w:t>External Validity</w:t>
+      </w:r>
+      <w:r>
+        <w:rPr>
+          <w:rFonts w:cs="Times New Roman"/>
+          <w:szCs w:val="24"/>
+        </w:rPr>
+        <w:tab/>
+      </w:r>
+      <w:r>
+        <w:rPr>
+          <w:rFonts w:cs="Times New Roman"/>
+          <w:szCs w:val="24"/>
+        </w:rPr>
+        <w:t>47</w:t>
+      </w:r>
+    </w:p>
+    <w:p>
+      <w:pPr>
+        <w:tabs>
           <w:tab w:val="right" w:pos="540"/>
           <w:tab w:val="left" w:pos="1083"/>
           <w:tab w:val="left" w:pos="1425"/>
@@ -2834,6 +2883,7 @@
         <w:spacing w:line="240" w:lineRule="auto"/>
         <w:rPr>
           <w:rFonts w:cs="Times New Roman"/>
+          <w:sz w:val="20"/>
           <w:szCs w:val="24"/>
         </w:rPr>
       </w:pPr>
@@ -2892,7 +2942,208 @@
           <w:rFonts w:cs="Times New Roman"/>
           <w:szCs w:val="24"/>
         </w:rPr>
-        <w:t>46</w:t>
+        <w:t>4</w:t>
+      </w:r>
+      <w:r>
+        <w:rPr>
+          <w:rFonts w:cs="Times New Roman"/>
+          <w:szCs w:val="24"/>
+        </w:rPr>
+        <w:t>8</w:t>
+      </w:r>
+    </w:p>
+    <w:p>
+      <w:pPr>
+        <w:tabs>
+          <w:tab w:val="right" w:pos="456"/>
+          <w:tab w:val="left" w:pos="1083"/>
+          <w:tab w:val="left" w:pos="1425"/>
+          <w:tab w:val="right" w:leader="dot" w:pos="8370"/>
+        </w:tabs>
+        <w:spacing w:line="240" w:lineRule="auto"/>
+        <w:rPr>
+          <w:rFonts w:cs="Times New Roman"/>
+          <w:sz w:val="12"/>
+          <w:szCs w:val="24"/>
+        </w:rPr>
+      </w:pPr>
+    </w:p>
+    <w:p>
+      <w:pPr>
+        <w:tabs>
+          <w:tab w:val="right" w:pos="456"/>
+          <w:tab w:val="left" w:pos="1083"/>
+          <w:tab w:val="left" w:pos="1425"/>
+          <w:tab w:val="right" w:leader="dot" w:pos="8370"/>
+        </w:tabs>
+        <w:spacing w:line="240" w:lineRule="auto"/>
+        <w:rPr>
+          <w:rFonts w:cs="Times New Roman"/>
+          <w:szCs w:val="24"/>
+        </w:rPr>
+      </w:pPr>
+      <w:r>
+        <w:rPr>
+          <w:rFonts w:cs="Times New Roman"/>
+          <w:szCs w:val="24"/>
+        </w:rPr>
+        <w:tab/>
+      </w:r>
+      <w:r>
+        <w:rPr>
+          <w:rFonts w:cs="Times New Roman"/>
+          <w:szCs w:val="24"/>
+        </w:rPr>
+        <w:tab/>
+      </w:r>
+      <w:r>
+        <w:rPr>
+          <w:rFonts w:cs="Times New Roman"/>
+          <w:szCs w:val="24"/>
+        </w:rPr>
+        <w:tab/>
+      </w:r>
+      <w:r>
+        <w:rPr>
+          <w:rFonts w:cs="Times New Roman"/>
+          <w:szCs w:val="24"/>
+        </w:rPr>
+        <w:t>Exclusion of Outliers</w:t>
+      </w:r>
+      <w:r>
+        <w:rPr>
+          <w:rFonts w:cs="Times New Roman"/>
+          <w:szCs w:val="24"/>
+        </w:rPr>
+        <w:tab/>
+      </w:r>
+      <w:r>
+        <w:rPr>
+          <w:rFonts w:cs="Times New Roman"/>
+          <w:szCs w:val="24"/>
+        </w:rPr>
+        <w:t>48</w:t>
+      </w:r>
+    </w:p>
+    <w:p>
+      <w:pPr>
+        <w:tabs>
+          <w:tab w:val="right" w:pos="456"/>
+          <w:tab w:val="left" w:pos="1083"/>
+          <w:tab w:val="left" w:pos="1425"/>
+          <w:tab w:val="right" w:leader="dot" w:pos="8370"/>
+        </w:tabs>
+        <w:spacing w:line="240" w:lineRule="auto"/>
+        <w:rPr>
+          <w:rFonts w:cs="Times New Roman"/>
+          <w:szCs w:val="24"/>
+        </w:rPr>
+      </w:pPr>
+      <w:r>
+        <w:rPr>
+          <w:rFonts w:cs="Times New Roman"/>
+          <w:szCs w:val="24"/>
+        </w:rPr>
+        <w:tab/>
+      </w:r>
+      <w:r>
+        <w:rPr>
+          <w:rFonts w:cs="Times New Roman"/>
+          <w:szCs w:val="24"/>
+        </w:rPr>
+        <w:tab/>
+      </w:r>
+      <w:r>
+        <w:rPr>
+          <w:rFonts w:cs="Times New Roman"/>
+          <w:szCs w:val="24"/>
+        </w:rPr>
+        <w:tab/>
+      </w:r>
+      <w:r>
+        <w:rPr>
+          <w:rFonts w:cs="Times New Roman"/>
+          <w:szCs w:val="24"/>
+        </w:rPr>
+        <w:t>Modeling with Birth-death Processes</w:t>
+      </w:r>
+      <w:r>
+        <w:rPr>
+          <w:rFonts w:cs="Times New Roman"/>
+          <w:szCs w:val="24"/>
+        </w:rPr>
+        <w:tab/>
+      </w:r>
+      <w:r>
+        <w:rPr>
+          <w:rFonts w:cs="Times New Roman"/>
+          <w:szCs w:val="24"/>
+        </w:rPr>
+        <w:t>50</w:t>
+      </w:r>
+    </w:p>
+    <w:p>
+      <w:pPr>
+        <w:tabs>
+          <w:tab w:val="right" w:pos="456"/>
+          <w:tab w:val="left" w:pos="1083"/>
+          <w:tab w:val="left" w:pos="1425"/>
+          <w:tab w:val="right" w:leader="dot" w:pos="8370"/>
+        </w:tabs>
+        <w:spacing w:line="240" w:lineRule="auto"/>
+        <w:rPr>
+          <w:rFonts w:cs="Times New Roman"/>
+          <w:szCs w:val="24"/>
+        </w:rPr>
+      </w:pPr>
+      <w:r>
+        <w:rPr>
+          <w:rFonts w:cs="Times New Roman"/>
+          <w:szCs w:val="24"/>
+        </w:rPr>
+        <w:tab/>
+      </w:r>
+      <w:r>
+        <w:rPr>
+          <w:rFonts w:cs="Times New Roman"/>
+          <w:szCs w:val="24"/>
+        </w:rPr>
+        <w:tab/>
+      </w:r>
+      <w:r>
+        <w:rPr>
+          <w:rFonts w:cs="Times New Roman"/>
+          <w:szCs w:val="24"/>
+        </w:rPr>
+        <w:tab/>
+      </w:r>
+      <w:r>
+        <w:rPr>
+          <w:rFonts w:cs="Times New Roman"/>
+          <w:szCs w:val="24"/>
+        </w:rPr>
+        <w:t>Modeling with Change Management Data</w:t>
+      </w:r>
+      <w:r>
+        <w:rPr>
+          <w:rFonts w:cs="Times New Roman"/>
+          <w:szCs w:val="24"/>
+        </w:rPr>
+        <w:tab/>
+      </w:r>
+      <w:r>
+        <w:rPr>
+          <w:rFonts w:cs="Times New Roman"/>
+          <w:szCs w:val="24"/>
+        </w:rPr>
+        <w:t>5</w:t>
+      </w:r>
+      <w:r>
+        <w:rPr>
+          <w:rFonts w:cs="Times New Roman"/>
+          <w:szCs w:val="24"/>
+        </w:rPr>
+        <w:t>1</w:t>
       </w:r>
     </w:p>
     <w:p>
@@ -2906,6 +3157,7 @@
         <w:spacing w:line="240" w:lineRule="auto"/>
         <w:rPr>
           <w:rFonts w:cs="Times New Roman"/>
+          <w:sz w:val="20"/>
           <w:szCs w:val="24"/>
         </w:rPr>
       </w:pPr>
@@ -2964,14 +3216,14 @@
           <w:rFonts w:cs="Times New Roman"/>
           <w:szCs w:val="24"/>
         </w:rPr>
-        <w:t>4</w:t>
-      </w:r>
-      <w:r>
-        <w:rPr>
-          <w:rFonts w:cs="Times New Roman"/>
-          <w:szCs w:val="24"/>
-        </w:rPr>
-        <w:t>9</w:t>
+        <w:t>5</w:t>
+      </w:r>
+      <w:r>
+        <w:rPr>
+          <w:rFonts w:cs="Times New Roman"/>
+          <w:szCs w:val="24"/>
+        </w:rPr>
+        <w:t>2</w:t>
       </w:r>
     </w:p>
     <w:p>
@@ -2985,6 +3237,7 @@
         <w:spacing w:line="240" w:lineRule="auto"/>
         <w:rPr>
           <w:rFonts w:cs="Times New Roman"/>
+          <w:sz w:val="20"/>
           <w:szCs w:val="24"/>
         </w:rPr>
       </w:pPr>
@@ -3030,7 +3283,14 @@
           <w:rFonts w:cs="Times New Roman"/>
           <w:szCs w:val="24"/>
         </w:rPr>
-        <w:t>50</w:t>
+        <w:t>5</w:t>
+      </w:r>
+      <w:r>
+        <w:rPr>
+          <w:rFonts w:cs="Times New Roman"/>
+          <w:szCs w:val="24"/>
+        </w:rPr>
+        <w:t>3</w:t>
       </w:r>
     </w:p>
     <w:p>
@@ -3044,6 +3304,7 @@
         <w:spacing w:line="240" w:lineRule="auto"/>
         <w:rPr>
           <w:rFonts w:cs="Times New Roman"/>
+          <w:sz w:val="18"/>
           <w:szCs w:val="24"/>
         </w:rPr>
       </w:pPr>
@@ -3089,7 +3350,14 @@
           <w:rFonts w:cs="Times New Roman"/>
           <w:szCs w:val="24"/>
         </w:rPr>
-        <w:t>49</w:t>
+        <w:t>5</w:t>
+      </w:r>
+      <w:r>
+        <w:rPr>
+          <w:rFonts w:cs="Times New Roman"/>
+          <w:szCs w:val="24"/>
+        </w:rPr>
+        <w:t>5</w:t>
       </w:r>
     </w:p>
     <w:p>
@@ -3103,6 +3371,7 @@
         <w:spacing w:line="240" w:lineRule="auto"/>
         <w:rPr>
           <w:rFonts w:cs="Times New Roman"/>
+          <w:sz w:val="12"/>
           <w:szCs w:val="24"/>
         </w:rPr>
       </w:pPr>
@@ -3169,7 +3438,14 @@
           <w:rFonts w:cs="Times New Roman"/>
           <w:szCs w:val="24"/>
         </w:rPr>
-        <w:t>52</w:t>
+        <w:t>5</w:t>
+      </w:r>
+      <w:r>
+        <w:rPr>
+          <w:rFonts w:cs="Times New Roman"/>
+          <w:szCs w:val="24"/>
+        </w:rPr>
+        <w:t>5</w:t>
       </w:r>
     </w:p>
     <w:p>
@@ -3208,21 +3484,12 @@
         <w:tab/>
         <w:t>Appendix B—</w:t>
       </w:r>
-      <w:proofErr w:type="spellStart"/>
-      <w:r>
-        <w:rPr>
-          <w:rFonts w:cs="Times New Roman"/>
-          <w:szCs w:val="24"/>
-        </w:rPr>
-        <w:t>Stationarity</w:t>
-      </w:r>
-      <w:proofErr w:type="spellEnd"/>
-      <w:r>
-        <w:rPr>
-          <w:rFonts w:cs="Times New Roman"/>
-          <w:szCs w:val="24"/>
-        </w:rPr>
-        <w:t xml:space="preserve"> Testing</w:t>
+      <w:r>
+        <w:rPr>
+          <w:rFonts w:cs="Times New Roman"/>
+          <w:szCs w:val="24"/>
+        </w:rPr>
+        <w:t>Stationarity Testing</w:t>
       </w:r>
       <w:r>
         <w:rPr>
@@ -3243,7 +3510,14 @@
           <w:rFonts w:cs="Times New Roman"/>
           <w:szCs w:val="24"/>
         </w:rPr>
-        <w:t>58</w:t>
+        <w:t>6</w:t>
+      </w:r>
+      <w:r>
+        <w:rPr>
+          <w:rFonts w:cs="Times New Roman"/>
+          <w:szCs w:val="24"/>
+        </w:rPr>
+        <w:t>1</w:t>
       </w:r>
     </w:p>
     <w:p>
@@ -3322,23 +3596,8 @@
           <w:rFonts w:cs="Times New Roman"/>
           <w:szCs w:val="24"/>
         </w:rPr>
-        <w:t>5</w:t>
-      </w:r>
-    </w:p>
-    <w:p>
-      <w:pPr>
-        <w:tabs>
-          <w:tab w:val="right" w:pos="399"/>
-          <w:tab w:val="left" w:pos="1083"/>
-          <w:tab w:val="left" w:pos="1425"/>
-          <w:tab w:val="right" w:leader="dot" w:pos="8370"/>
-        </w:tabs>
-        <w:spacing w:line="240" w:lineRule="auto"/>
-        <w:rPr>
-          <w:rFonts w:cs="Times New Roman"/>
-          <w:szCs w:val="24"/>
-        </w:rPr>
-      </w:pPr>
+        <w:t>8</w:t>
+      </w:r>
     </w:p>
     <w:p>
       <w:pPr>
@@ -3687,16 +3946,7 @@
         <w:tab/>
       </w:r>
       <w:r>
-        <w:t>P</w:t>
-      </w:r>
-      <w:r>
-        <w:t>arameter values selected</w:t>
-      </w:r>
-      <w:r>
-        <w:t xml:space="preserve"> for final</w:t>
-      </w:r>
-      <w:r>
-        <w:t xml:space="preserve"> modeling.</w:t>
+        <w:t>Parameter values selected for final modeling.</w:t>
       </w:r>
       <w:r>
         <w:rPr>
@@ -3772,6 +4022,101 @@
         <w:tab/>
         <w:t>42</w:t>
       </w:r>
+    </w:p>
+    <w:p>
+      <w:pPr>
+        <w:tabs>
+          <w:tab w:val="right" w:pos="540"/>
+          <w:tab w:val="left" w:pos="1083"/>
+          <w:tab w:val="left" w:pos="1425"/>
+          <w:tab w:val="right" w:leader="dot" w:pos="8370"/>
+        </w:tabs>
+        <w:spacing w:line="240" w:lineRule="auto"/>
+        <w:rPr>
+          <w:rFonts w:cs="Times New Roman"/>
+          <w:szCs w:val="24"/>
+        </w:rPr>
+      </w:pPr>
+    </w:p>
+    <w:p>
+      <w:pPr>
+        <w:tabs>
+          <w:tab w:val="right" w:pos="540"/>
+          <w:tab w:val="left" w:pos="1083"/>
+          <w:tab w:val="left" w:pos="1425"/>
+          <w:tab w:val="right" w:leader="dot" w:pos="8370"/>
+        </w:tabs>
+        <w:spacing w:line="240" w:lineRule="auto"/>
+        <w:rPr>
+          <w:rFonts w:cs="Times New Roman"/>
+          <w:szCs w:val="24"/>
+        </w:rPr>
+      </w:pPr>
+      <w:r>
+        <w:rPr>
+          <w:rFonts w:cs="Times New Roman"/>
+          <w:szCs w:val="24"/>
+        </w:rPr>
+        <w:tab/>
+      </w:r>
+      <w:r>
+        <w:rPr>
+          <w:rFonts w:cs="Times New Roman"/>
+          <w:szCs w:val="24"/>
+        </w:rPr>
+        <w:t>6</w:t>
+      </w:r>
+      <w:r>
+        <w:rPr>
+          <w:rFonts w:cs="Times New Roman"/>
+          <w:szCs w:val="24"/>
+        </w:rPr>
+        <w:tab/>
+      </w:r>
+      <w:r>
+        <w:rPr>
+          <w:rFonts w:cs="Times New Roman"/>
+          <w:szCs w:val="24"/>
+        </w:rPr>
+        <w:t xml:space="preserve">A comparison of </w:t>
+      </w:r>
+      <w:r>
+        <w:rPr>
+          <w:rFonts w:cs="Times New Roman"/>
+          <w:szCs w:val="24"/>
+        </w:rPr>
+        <w:t>full and restricted sample ranges</w:t>
+      </w:r>
+      <w:r>
+        <w:rPr>
+          <w:rFonts w:cs="Times New Roman"/>
+          <w:szCs w:val="24"/>
+        </w:rPr>
+        <w:tab/>
+        <w:t>4</w:t>
+      </w:r>
+      <w:r>
+        <w:rPr>
+          <w:rFonts w:cs="Times New Roman"/>
+          <w:szCs w:val="24"/>
+        </w:rPr>
+        <w:t>9</w:t>
+      </w:r>
+    </w:p>
+    <w:p>
+      <w:pPr>
+        <w:tabs>
+          <w:tab w:val="right" w:pos="540"/>
+          <w:tab w:val="left" w:pos="1083"/>
+          <w:tab w:val="left" w:pos="1425"/>
+          <w:tab w:val="right" w:leader="dot" w:pos="8370"/>
+        </w:tabs>
+        <w:spacing w:line="240" w:lineRule="auto"/>
+        <w:rPr>
+          <w:rFonts w:cs="Times New Roman"/>
+          <w:szCs w:val="24"/>
+        </w:rPr>
+      </w:pPr>
       <w:r>
         <w:rPr>
           <w:rFonts w:cs="Times New Roman"/>
@@ -4392,10 +4737,96 @@
         <w:tab/>
       </w:r>
       <w:r>
-        <w:t>D</w:t>
-      </w:r>
-      <w:r>
-        <w:t>istributions for actual and predicted number of bugs</w:t>
+        <w:t xml:space="preserve">Distributions for actual and predicted number of bugs, </w:t>
+      </w:r>
+    </w:p>
+    <w:p>
+      <w:pPr>
+        <w:tabs>
+          <w:tab w:val="right" w:pos="540"/>
+          <w:tab w:val="left" w:pos="1083"/>
+          <w:tab w:val="left" w:pos="1425"/>
+          <w:tab w:val="right" w:leader="dot" w:pos="8370"/>
+        </w:tabs>
+        <w:spacing w:line="240" w:lineRule="auto"/>
+        <w:rPr>
+          <w:rFonts w:cs="Times New Roman"/>
+          <w:szCs w:val="24"/>
+        </w:rPr>
+      </w:pPr>
+      <w:r>
+        <w:tab/>
+      </w:r>
+      <w:r>
+        <w:tab/>
+        <w:t xml:space="preserve">MongoDB </w:t>
+      </w:r>
+      <w:r>
+        <w:rPr>
+          <w:i/>
+        </w:rPr>
+        <w:t xml:space="preserve">core server </w:t>
+      </w:r>
+      <w:r>
+        <w:t>dataset</w:t>
+      </w:r>
+      <w:r>
+        <w:rPr>
+          <w:rFonts w:cs="Times New Roman"/>
+          <w:szCs w:val="24"/>
+        </w:rPr>
+        <w:tab/>
+        <w:t>34</w:t>
+      </w:r>
+    </w:p>
+    <w:p>
+      <w:pPr>
+        <w:spacing w:line="240" w:lineRule="auto"/>
+        <w:rPr>
+          <w:rFonts w:cs="Times New Roman"/>
+          <w:szCs w:val="24"/>
+        </w:rPr>
+      </w:pPr>
+    </w:p>
+    <w:p>
+      <w:pPr>
+        <w:tabs>
+          <w:tab w:val="right" w:pos="540"/>
+          <w:tab w:val="left" w:pos="1083"/>
+          <w:tab w:val="left" w:pos="1425"/>
+          <w:tab w:val="right" w:leader="dot" w:pos="8370"/>
+        </w:tabs>
+        <w:spacing w:line="240" w:lineRule="auto"/>
+      </w:pPr>
+      <w:r>
+        <w:rPr>
+          <w:rFonts w:cs="Times New Roman"/>
+          <w:szCs w:val="24"/>
+        </w:rPr>
+        <w:tab/>
+      </w:r>
+      <w:r>
+        <w:rPr>
+          <w:rFonts w:cs="Times New Roman"/>
+          <w:szCs w:val="24"/>
+        </w:rPr>
+        <w:t>9</w:t>
+      </w:r>
+      <w:r>
+        <w:rPr>
+          <w:rFonts w:cs="Times New Roman"/>
+          <w:szCs w:val="24"/>
+        </w:rPr>
+        <w:tab/>
+      </w:r>
+      <w:r>
+        <w:t>Histogram of</w:t>
+      </w:r>
+      <w:r>
+        <w:t xml:space="preserve"> prediction </w:t>
+      </w:r>
+      <w:r>
+        <w:t>errors</w:t>
       </w:r>
       <w:r>
         <w:t xml:space="preserve">, </w:t>
@@ -4471,33 +4902,911 @@
           <w:rFonts w:cs="Times New Roman"/>
           <w:szCs w:val="24"/>
         </w:rPr>
-        <w:t>9</w:t>
-      </w:r>
-      <w:r>
-        <w:rPr>
-          <w:rFonts w:cs="Times New Roman"/>
-          <w:szCs w:val="24"/>
-        </w:rPr>
-        <w:tab/>
-      </w:r>
-      <w:r>
-        <w:t>Histogram of</w:t>
-      </w:r>
-      <w:r>
+        <w:t>10</w:t>
+      </w:r>
+      <w:r>
+        <w:rPr>
+          <w:rFonts w:cs="Times New Roman"/>
+          <w:szCs w:val="24"/>
+        </w:rPr>
+        <w:tab/>
+      </w:r>
+      <w:r>
+        <w:t>Q-Q plot of forecast mean errors</w:t>
+      </w:r>
+      <w:r>
+        <w:t xml:space="preserve">, </w:t>
+      </w:r>
+    </w:p>
+    <w:p>
+      <w:pPr>
+        <w:tabs>
+          <w:tab w:val="right" w:pos="540"/>
+          <w:tab w:val="left" w:pos="1083"/>
+          <w:tab w:val="left" w:pos="1425"/>
+          <w:tab w:val="right" w:leader="dot" w:pos="8370"/>
+        </w:tabs>
+        <w:spacing w:line="240" w:lineRule="auto"/>
+        <w:rPr>
+          <w:rFonts w:cs="Times New Roman"/>
+          <w:szCs w:val="24"/>
+        </w:rPr>
+      </w:pPr>
+      <w:r>
+        <w:tab/>
+      </w:r>
+      <w:r>
+        <w:tab/>
+        <w:t xml:space="preserve">MongoDB </w:t>
+      </w:r>
+      <w:r>
+        <w:rPr>
+          <w:i/>
+        </w:rPr>
+        <w:t xml:space="preserve">core server </w:t>
+      </w:r>
+      <w:r>
+        <w:t>dataset</w:t>
+      </w:r>
+      <w:r>
+        <w:rPr>
+          <w:rFonts w:cs="Times New Roman"/>
+          <w:szCs w:val="24"/>
+        </w:rPr>
+        <w:tab/>
+        <w:t>35</w:t>
+      </w:r>
+    </w:p>
+    <w:p>
+      <w:pPr>
+        <w:spacing w:line="240" w:lineRule="auto"/>
+        <w:rPr>
+          <w:rFonts w:cs="Times New Roman"/>
+          <w:szCs w:val="24"/>
+        </w:rPr>
+      </w:pPr>
+    </w:p>
+    <w:p>
+      <w:pPr>
+        <w:tabs>
+          <w:tab w:val="right" w:pos="540"/>
+          <w:tab w:val="left" w:pos="1083"/>
+          <w:tab w:val="left" w:pos="1425"/>
+          <w:tab w:val="right" w:leader="dot" w:pos="8370"/>
+        </w:tabs>
+        <w:spacing w:line="240" w:lineRule="auto"/>
+      </w:pPr>
+      <w:r>
+        <w:rPr>
+          <w:rFonts w:cs="Times New Roman"/>
+          <w:szCs w:val="24"/>
+        </w:rPr>
+        <w:tab/>
+      </w:r>
+      <w:r>
+        <w:rPr>
+          <w:rFonts w:cs="Times New Roman"/>
+          <w:szCs w:val="24"/>
+        </w:rPr>
+        <w:t>11</w:t>
+      </w:r>
+      <w:r>
+        <w:rPr>
+          <w:rFonts w:cs="Times New Roman"/>
+          <w:szCs w:val="24"/>
+        </w:rPr>
+        <w:tab/>
+      </w:r>
+      <w:r>
+        <w:t xml:space="preserve">Distributions for actual and predicted number of bugs, </w:t>
+      </w:r>
+    </w:p>
+    <w:p>
+      <w:pPr>
+        <w:tabs>
+          <w:tab w:val="right" w:pos="540"/>
+          <w:tab w:val="left" w:pos="1083"/>
+          <w:tab w:val="left" w:pos="1425"/>
+          <w:tab w:val="right" w:leader="dot" w:pos="8370"/>
+        </w:tabs>
+        <w:spacing w:line="240" w:lineRule="auto"/>
+        <w:rPr>
+          <w:rFonts w:cs="Times New Roman"/>
+          <w:szCs w:val="24"/>
+        </w:rPr>
+      </w:pPr>
+      <w:r>
+        <w:tab/>
+      </w:r>
+      <w:r>
+        <w:tab/>
+        <w:t xml:space="preserve">Hibernate </w:t>
+      </w:r>
+      <w:r>
+        <w:rPr>
+          <w:i/>
+        </w:rPr>
+        <w:t xml:space="preserve">orm </w:t>
+      </w:r>
+      <w:r>
+        <w:t>dataset</w:t>
+      </w:r>
+      <w:r>
+        <w:rPr>
+          <w:rFonts w:cs="Times New Roman"/>
+          <w:szCs w:val="24"/>
+        </w:rPr>
+        <w:tab/>
+      </w:r>
+      <w:r>
+        <w:rPr>
+          <w:rFonts w:cs="Times New Roman"/>
+          <w:szCs w:val="24"/>
+        </w:rPr>
+        <w:t>36</w:t>
+      </w:r>
+    </w:p>
+    <w:p>
+      <w:pPr>
+        <w:spacing w:line="240" w:lineRule="auto"/>
+        <w:rPr>
+          <w:rFonts w:cs="Times New Roman"/>
+          <w:szCs w:val="24"/>
+        </w:rPr>
+      </w:pPr>
+    </w:p>
+    <w:p>
+      <w:pPr>
+        <w:tabs>
+          <w:tab w:val="right" w:pos="540"/>
+          <w:tab w:val="left" w:pos="1083"/>
+          <w:tab w:val="left" w:pos="1425"/>
+          <w:tab w:val="right" w:leader="dot" w:pos="8370"/>
+        </w:tabs>
+        <w:spacing w:line="240" w:lineRule="auto"/>
+      </w:pPr>
+      <w:r>
+        <w:rPr>
+          <w:rFonts w:cs="Times New Roman"/>
+          <w:szCs w:val="24"/>
+        </w:rPr>
+        <w:tab/>
+      </w:r>
+      <w:r>
+        <w:rPr>
+          <w:rFonts w:cs="Times New Roman"/>
+          <w:szCs w:val="24"/>
+        </w:rPr>
+        <w:t>12</w:t>
+      </w:r>
+      <w:r>
+        <w:rPr>
+          <w:rFonts w:cs="Times New Roman"/>
+          <w:szCs w:val="24"/>
+        </w:rPr>
+        <w:tab/>
+      </w:r>
+      <w:r>
+        <w:t xml:space="preserve">Histogram of </w:t>
+      </w:r>
+      <w:r>
+        <w:t>prediction</w:t>
+      </w:r>
+      <w:r>
+        <w:t xml:space="preserve"> errors</w:t>
+      </w:r>
+      <w:r>
+        <w:t xml:space="preserve">, </w:t>
+      </w:r>
+    </w:p>
+    <w:p>
+      <w:pPr>
+        <w:tabs>
+          <w:tab w:val="right" w:pos="540"/>
+          <w:tab w:val="left" w:pos="1083"/>
+          <w:tab w:val="left" w:pos="1425"/>
+          <w:tab w:val="right" w:leader="dot" w:pos="8370"/>
+        </w:tabs>
+        <w:spacing w:line="240" w:lineRule="auto"/>
+        <w:rPr>
+          <w:rFonts w:cs="Times New Roman"/>
+          <w:szCs w:val="24"/>
+        </w:rPr>
+      </w:pPr>
+      <w:r>
+        <w:tab/>
+      </w:r>
+      <w:r>
+        <w:tab/>
+        <w:t xml:space="preserve">Hibernate </w:t>
+      </w:r>
+      <w:r>
+        <w:rPr>
+          <w:i/>
+        </w:rPr>
+        <w:t xml:space="preserve">orm </w:t>
+      </w:r>
+      <w:r>
+        <w:t>dataset</w:t>
+      </w:r>
+      <w:r>
+        <w:rPr>
+          <w:rFonts w:cs="Times New Roman"/>
+          <w:szCs w:val="24"/>
+        </w:rPr>
+        <w:tab/>
+        <w:t>37</w:t>
+      </w:r>
+    </w:p>
+    <w:p>
+      <w:pPr>
+        <w:spacing w:line="240" w:lineRule="auto"/>
+        <w:rPr>
+          <w:rFonts w:cs="Times New Roman"/>
+          <w:szCs w:val="24"/>
+        </w:rPr>
+      </w:pPr>
+    </w:p>
+    <w:p>
+      <w:pPr>
+        <w:tabs>
+          <w:tab w:val="right" w:pos="540"/>
+          <w:tab w:val="left" w:pos="1083"/>
+          <w:tab w:val="left" w:pos="1425"/>
+          <w:tab w:val="right" w:leader="dot" w:pos="8370"/>
+        </w:tabs>
+        <w:spacing w:line="240" w:lineRule="auto"/>
+      </w:pPr>
+      <w:r>
+        <w:rPr>
+          <w:rFonts w:cs="Times New Roman"/>
+          <w:szCs w:val="24"/>
+        </w:rPr>
+        <w:tab/>
+      </w:r>
+      <w:r>
+        <w:rPr>
+          <w:rFonts w:cs="Times New Roman"/>
+          <w:szCs w:val="24"/>
+        </w:rPr>
+        <w:t>13</w:t>
+      </w:r>
+      <w:r>
+        <w:rPr>
+          <w:rFonts w:cs="Times New Roman"/>
+          <w:szCs w:val="24"/>
+        </w:rPr>
+        <w:tab/>
+      </w:r>
+      <w:r>
+        <w:t>Q-Q plot of forecast mean errors</w:t>
+      </w:r>
+      <w:r>
+        <w:t xml:space="preserve">, </w:t>
+      </w:r>
+    </w:p>
+    <w:p>
+      <w:pPr>
+        <w:tabs>
+          <w:tab w:val="right" w:pos="540"/>
+          <w:tab w:val="left" w:pos="1083"/>
+          <w:tab w:val="left" w:pos="1425"/>
+          <w:tab w:val="right" w:leader="dot" w:pos="8370"/>
+        </w:tabs>
+        <w:spacing w:line="240" w:lineRule="auto"/>
+        <w:rPr>
+          <w:rFonts w:cs="Times New Roman"/>
+          <w:szCs w:val="24"/>
+        </w:rPr>
+      </w:pPr>
+      <w:r>
+        <w:tab/>
+      </w:r>
+      <w:r>
+        <w:tab/>
+      </w:r>
+      <w:r>
+        <w:t xml:space="preserve">Hibernate </w:t>
+      </w:r>
+      <w:r>
+        <w:rPr>
+          <w:i/>
+        </w:rPr>
+        <w:t xml:space="preserve">orm </w:t>
+      </w:r>
+      <w:r>
+        <w:t>dataset</w:t>
+      </w:r>
+      <w:r>
+        <w:rPr>
+          <w:rFonts w:cs="Times New Roman"/>
+          <w:szCs w:val="24"/>
+        </w:rPr>
+        <w:tab/>
+        <w:t>37</w:t>
+      </w:r>
+    </w:p>
+    <w:p>
+      <w:pPr>
+        <w:spacing w:line="240" w:lineRule="auto"/>
+        <w:rPr>
+          <w:rFonts w:cs="Times New Roman"/>
+          <w:szCs w:val="24"/>
+        </w:rPr>
+      </w:pPr>
+    </w:p>
+    <w:p>
+      <w:pPr>
+        <w:tabs>
+          <w:tab w:val="right" w:pos="540"/>
+          <w:tab w:val="left" w:pos="1083"/>
+          <w:tab w:val="left" w:pos="1425"/>
+          <w:tab w:val="right" w:leader="dot" w:pos="8370"/>
+        </w:tabs>
+        <w:spacing w:line="240" w:lineRule="auto"/>
+      </w:pPr>
+      <w:r>
+        <w:rPr>
+          <w:rFonts w:cs="Times New Roman"/>
+          <w:szCs w:val="24"/>
+        </w:rPr>
+        <w:tab/>
+      </w:r>
+      <w:r>
+        <w:rPr>
+          <w:rFonts w:cs="Times New Roman"/>
+          <w:szCs w:val="24"/>
+        </w:rPr>
+        <w:t>14</w:t>
+      </w:r>
+      <w:r>
+        <w:rPr>
+          <w:rFonts w:cs="Times New Roman"/>
+          <w:szCs w:val="24"/>
+        </w:rPr>
+        <w:tab/>
+      </w:r>
+      <w:r>
+        <w:t xml:space="preserve">Distributions for actual and predicted number of bugs, </w:t>
+      </w:r>
+    </w:p>
+    <w:p>
+      <w:pPr>
+        <w:tabs>
+          <w:tab w:val="right" w:pos="540"/>
+          <w:tab w:val="left" w:pos="1083"/>
+          <w:tab w:val="left" w:pos="1425"/>
+          <w:tab w:val="right" w:leader="dot" w:pos="8370"/>
+        </w:tabs>
+        <w:spacing w:line="240" w:lineRule="auto"/>
+        <w:rPr>
+          <w:rFonts w:cs="Times New Roman"/>
+          <w:szCs w:val="24"/>
+        </w:rPr>
+      </w:pPr>
+      <w:r>
+        <w:tab/>
+      </w:r>
+      <w:r>
+        <w:tab/>
+        <w:t xml:space="preserve">NetBeans </w:t>
+      </w:r>
+      <w:r>
+        <w:rPr>
+          <w:i/>
+        </w:rPr>
+        <w:t xml:space="preserve">platform </w:t>
+      </w:r>
+      <w:r>
+        <w:t>dataset</w:t>
+      </w:r>
+      <w:r>
+        <w:rPr>
+          <w:rFonts w:cs="Times New Roman"/>
+          <w:szCs w:val="24"/>
+        </w:rPr>
+        <w:tab/>
+        <w:t>3</w:t>
+      </w:r>
+      <w:r>
+        <w:rPr>
+          <w:rFonts w:cs="Times New Roman"/>
+          <w:szCs w:val="24"/>
+        </w:rPr>
+        <w:t>8</w:t>
+      </w:r>
+    </w:p>
+    <w:p>
+      <w:pPr>
+        <w:spacing w:line="240" w:lineRule="auto"/>
+        <w:rPr>
+          <w:rFonts w:cs="Times New Roman"/>
+          <w:szCs w:val="24"/>
+        </w:rPr>
+      </w:pPr>
+    </w:p>
+    <w:p>
+      <w:pPr>
+        <w:tabs>
+          <w:tab w:val="right" w:pos="540"/>
+          <w:tab w:val="left" w:pos="1083"/>
+          <w:tab w:val="left" w:pos="1425"/>
+          <w:tab w:val="right" w:leader="dot" w:pos="8370"/>
+        </w:tabs>
+        <w:spacing w:line="240" w:lineRule="auto"/>
+      </w:pPr>
+      <w:r>
+        <w:rPr>
+          <w:rFonts w:cs="Times New Roman"/>
+          <w:szCs w:val="24"/>
+        </w:rPr>
+        <w:tab/>
+      </w:r>
+      <w:r>
+        <w:rPr>
+          <w:rFonts w:cs="Times New Roman"/>
+          <w:szCs w:val="24"/>
+        </w:rPr>
+        <w:t>15</w:t>
+      </w:r>
+      <w:r>
+        <w:rPr>
+          <w:rFonts w:cs="Times New Roman"/>
+          <w:szCs w:val="24"/>
+        </w:rPr>
+        <w:tab/>
+      </w:r>
+      <w:r>
+        <w:t xml:space="preserve">Histogram of </w:t>
+      </w:r>
+      <w:r>
+        <w:t>prediction</w:t>
+      </w:r>
+      <w:r>
+        <w:t xml:space="preserve"> errors</w:t>
+      </w:r>
+      <w:r>
+        <w:t xml:space="preserve">, </w:t>
+      </w:r>
+    </w:p>
+    <w:p>
+      <w:pPr>
+        <w:tabs>
+          <w:tab w:val="right" w:pos="540"/>
+          <w:tab w:val="left" w:pos="1083"/>
+          <w:tab w:val="left" w:pos="1425"/>
+          <w:tab w:val="right" w:leader="dot" w:pos="8370"/>
+        </w:tabs>
+        <w:spacing w:line="240" w:lineRule="auto"/>
+        <w:rPr>
+          <w:rFonts w:cs="Times New Roman"/>
+          <w:szCs w:val="24"/>
+        </w:rPr>
+      </w:pPr>
+      <w:r>
+        <w:tab/>
+      </w:r>
+      <w:r>
+        <w:tab/>
+        <w:t xml:space="preserve">NetBeans </w:t>
+      </w:r>
+      <w:r>
+        <w:rPr>
+          <w:i/>
+        </w:rPr>
+        <w:t xml:space="preserve">platform </w:t>
+      </w:r>
+      <w:r>
+        <w:t>dataset</w:t>
+      </w:r>
+      <w:r>
+        <w:rPr>
+          <w:rFonts w:cs="Times New Roman"/>
+          <w:szCs w:val="24"/>
+        </w:rPr>
+        <w:tab/>
+        <w:t>39</w:t>
+      </w:r>
+    </w:p>
+    <w:p>
+      <w:pPr>
+        <w:tabs>
+          <w:tab w:val="right" w:pos="540"/>
+          <w:tab w:val="left" w:pos="1083"/>
+          <w:tab w:val="left" w:pos="1425"/>
+          <w:tab w:val="right" w:leader="dot" w:pos="8370"/>
+        </w:tabs>
+        <w:spacing w:line="240" w:lineRule="auto"/>
+        <w:rPr>
+          <w:rFonts w:cs="Times New Roman"/>
+          <w:szCs w:val="24"/>
+        </w:rPr>
+      </w:pPr>
+    </w:p>
+    <w:p>
+      <w:pPr>
+        <w:tabs>
+          <w:tab w:val="right" w:pos="540"/>
+          <w:tab w:val="left" w:pos="1083"/>
+          <w:tab w:val="left" w:pos="1425"/>
+          <w:tab w:val="right" w:leader="dot" w:pos="8370"/>
+        </w:tabs>
+        <w:spacing w:line="240" w:lineRule="auto"/>
+      </w:pPr>
+      <w:r>
+        <w:rPr>
+          <w:rFonts w:cs="Times New Roman"/>
+          <w:szCs w:val="24"/>
+        </w:rPr>
+        <w:lastRenderedPageBreak/>
+        <w:tab/>
+      </w:r>
+      <w:r>
+        <w:rPr>
+          <w:rFonts w:cs="Times New Roman"/>
+          <w:szCs w:val="24"/>
+        </w:rPr>
+        <w:t>16</w:t>
+      </w:r>
+      <w:r>
+        <w:rPr>
+          <w:rFonts w:cs="Times New Roman"/>
+          <w:szCs w:val="24"/>
+        </w:rPr>
+        <w:tab/>
+      </w:r>
+      <w:r>
+        <w:t>Q-Q plot of forecast mean errors</w:t>
+      </w:r>
+      <w:r>
+        <w:t xml:space="preserve">, </w:t>
+      </w:r>
+    </w:p>
+    <w:p>
+      <w:pPr>
+        <w:tabs>
+          <w:tab w:val="right" w:pos="540"/>
+          <w:tab w:val="left" w:pos="1083"/>
+          <w:tab w:val="left" w:pos="1425"/>
+          <w:tab w:val="right" w:leader="dot" w:pos="8370"/>
+        </w:tabs>
+        <w:spacing w:line="240" w:lineRule="auto"/>
+        <w:rPr>
+          <w:rFonts w:cs="Times New Roman"/>
+          <w:szCs w:val="24"/>
+        </w:rPr>
+      </w:pPr>
+      <w:r>
+        <w:tab/>
+      </w:r>
+      <w:r>
+        <w:tab/>
+      </w:r>
+      <w:r>
+        <w:t xml:space="preserve">NetBeans </w:t>
+      </w:r>
+      <w:r>
+        <w:rPr>
+          <w:i/>
+        </w:rPr>
+        <w:t>platform</w:t>
+      </w:r>
+      <w:r>
+        <w:rPr>
+          <w:i/>
+        </w:rPr>
         <w:t xml:space="preserve"> </w:t>
       </w:r>
       <w:r>
+        <w:t>dataset</w:t>
+      </w:r>
+      <w:r>
+        <w:rPr>
+          <w:rFonts w:cs="Times New Roman"/>
+          <w:szCs w:val="24"/>
+        </w:rPr>
+        <w:tab/>
+        <w:t>39</w:t>
+      </w:r>
+    </w:p>
+    <w:p>
+      <w:pPr>
+        <w:tabs>
+          <w:tab w:val="right" w:pos="540"/>
+          <w:tab w:val="left" w:pos="1083"/>
+          <w:tab w:val="left" w:pos="1425"/>
+          <w:tab w:val="right" w:leader="dot" w:pos="8370"/>
+        </w:tabs>
+        <w:spacing w:line="240" w:lineRule="auto"/>
+        <w:rPr>
+          <w:rFonts w:cs="Times New Roman"/>
+          <w:szCs w:val="24"/>
+        </w:rPr>
+      </w:pPr>
+    </w:p>
+    <w:p>
+      <w:pPr>
+        <w:spacing w:line="240" w:lineRule="auto"/>
+        <w:rPr>
+          <w:rFonts w:cs="Times New Roman"/>
+          <w:szCs w:val="24"/>
+        </w:rPr>
+      </w:pPr>
+    </w:p>
+    <w:p>
+      <w:pPr>
+        <w:tabs>
+          <w:tab w:val="right" w:pos="540"/>
+          <w:tab w:val="left" w:pos="1083"/>
+          <w:tab w:val="left" w:pos="1425"/>
+          <w:tab w:val="right" w:leader="dot" w:pos="8370"/>
+        </w:tabs>
+        <w:spacing w:line="240" w:lineRule="auto"/>
+      </w:pPr>
+      <w:r>
+        <w:rPr>
+          <w:rFonts w:cs="Times New Roman"/>
+          <w:szCs w:val="24"/>
+        </w:rPr>
+        <w:tab/>
+      </w:r>
+      <w:r>
+        <w:rPr>
+          <w:rFonts w:cs="Times New Roman"/>
+          <w:szCs w:val="24"/>
+        </w:rPr>
+        <w:t>17</w:t>
+      </w:r>
+      <w:r>
+        <w:rPr>
+          <w:rFonts w:cs="Times New Roman"/>
+          <w:szCs w:val="24"/>
+        </w:rPr>
+        <w:tab/>
+      </w:r>
+      <w:r>
+        <w:t xml:space="preserve">Distributions for actual and predicted number of bugs, </w:t>
+      </w:r>
+    </w:p>
+    <w:p>
+      <w:pPr>
+        <w:tabs>
+          <w:tab w:val="right" w:pos="540"/>
+          <w:tab w:val="left" w:pos="1083"/>
+          <w:tab w:val="left" w:pos="1425"/>
+          <w:tab w:val="right" w:leader="dot" w:pos="8370"/>
+        </w:tabs>
+        <w:spacing w:line="240" w:lineRule="auto"/>
+        <w:rPr>
+          <w:rFonts w:cs="Times New Roman"/>
+          <w:szCs w:val="24"/>
+        </w:rPr>
+      </w:pPr>
+      <w:r>
+        <w:tab/>
+      </w:r>
+      <w:r>
+        <w:tab/>
+        <w:t xml:space="preserve">NetBeans </w:t>
+      </w:r>
+      <w:r>
+        <w:rPr>
+          <w:i/>
+        </w:rPr>
+        <w:t xml:space="preserve">java </w:t>
+      </w:r>
+      <w:r>
+        <w:t>dataset</w:t>
+      </w:r>
+      <w:r>
+        <w:rPr>
+          <w:rFonts w:cs="Times New Roman"/>
+          <w:szCs w:val="24"/>
+        </w:rPr>
+        <w:tab/>
+      </w:r>
+      <w:r>
+        <w:rPr>
+          <w:rFonts w:cs="Times New Roman"/>
+          <w:szCs w:val="24"/>
+        </w:rPr>
+        <w:t>41</w:t>
+      </w:r>
+    </w:p>
+    <w:p>
+      <w:pPr>
+        <w:spacing w:line="240" w:lineRule="auto"/>
+        <w:rPr>
+          <w:rFonts w:cs="Times New Roman"/>
+          <w:szCs w:val="24"/>
+        </w:rPr>
+      </w:pPr>
+    </w:p>
+    <w:p>
+      <w:pPr>
+        <w:tabs>
+          <w:tab w:val="right" w:pos="540"/>
+          <w:tab w:val="left" w:pos="1083"/>
+          <w:tab w:val="left" w:pos="1425"/>
+          <w:tab w:val="right" w:leader="dot" w:pos="8370"/>
+        </w:tabs>
+        <w:spacing w:line="240" w:lineRule="auto"/>
+      </w:pPr>
+      <w:r>
+        <w:rPr>
+          <w:rFonts w:cs="Times New Roman"/>
+          <w:szCs w:val="24"/>
+        </w:rPr>
+        <w:tab/>
+      </w:r>
+      <w:r>
+        <w:rPr>
+          <w:rFonts w:cs="Times New Roman"/>
+          <w:szCs w:val="24"/>
+        </w:rPr>
+        <w:t>18</w:t>
+      </w:r>
+      <w:r>
+        <w:rPr>
+          <w:rFonts w:cs="Times New Roman"/>
+          <w:szCs w:val="24"/>
+        </w:rPr>
+        <w:tab/>
+      </w:r>
+      <w:r>
+        <w:t xml:space="preserve">Histogram of </w:t>
+      </w:r>
+      <w:r>
         <w:t>prediction</w:t>
       </w:r>
       <w:r>
+        <w:t xml:space="preserve"> errors</w:t>
+      </w:r>
+      <w:r>
+        <w:t xml:space="preserve">, </w:t>
+      </w:r>
+    </w:p>
+    <w:p>
+      <w:pPr>
+        <w:tabs>
+          <w:tab w:val="right" w:pos="540"/>
+          <w:tab w:val="left" w:pos="1083"/>
+          <w:tab w:val="left" w:pos="1425"/>
+          <w:tab w:val="right" w:leader="dot" w:pos="8370"/>
+        </w:tabs>
+        <w:spacing w:line="240" w:lineRule="auto"/>
+        <w:rPr>
+          <w:rFonts w:cs="Times New Roman"/>
+          <w:szCs w:val="24"/>
+        </w:rPr>
+      </w:pPr>
+      <w:r>
+        <w:tab/>
+      </w:r>
+      <w:r>
+        <w:tab/>
+        <w:t xml:space="preserve">NetBeans </w:t>
+      </w:r>
+      <w:r>
+        <w:rPr>
+          <w:i/>
+        </w:rPr>
+        <w:t xml:space="preserve">java </w:t>
+      </w:r>
+      <w:r>
+        <w:t>dataset</w:t>
+      </w:r>
+      <w:r>
+        <w:rPr>
+          <w:rFonts w:cs="Times New Roman"/>
+          <w:szCs w:val="24"/>
+        </w:rPr>
+        <w:tab/>
+        <w:t>41</w:t>
+      </w:r>
+    </w:p>
+    <w:p>
+      <w:pPr>
+        <w:spacing w:line="240" w:lineRule="auto"/>
+        <w:rPr>
+          <w:rFonts w:cs="Times New Roman"/>
+          <w:szCs w:val="24"/>
+        </w:rPr>
+      </w:pPr>
+    </w:p>
+    <w:p>
+      <w:pPr>
+        <w:tabs>
+          <w:tab w:val="right" w:pos="540"/>
+          <w:tab w:val="left" w:pos="1083"/>
+          <w:tab w:val="left" w:pos="1425"/>
+          <w:tab w:val="right" w:leader="dot" w:pos="8370"/>
+        </w:tabs>
+        <w:spacing w:line="240" w:lineRule="auto"/>
+      </w:pPr>
+      <w:r>
+        <w:rPr>
+          <w:rFonts w:cs="Times New Roman"/>
+          <w:szCs w:val="24"/>
+        </w:rPr>
+        <w:tab/>
+      </w:r>
+      <w:r>
+        <w:rPr>
+          <w:rFonts w:cs="Times New Roman"/>
+          <w:szCs w:val="24"/>
+        </w:rPr>
+        <w:t>19</w:t>
+      </w:r>
+      <w:r>
+        <w:rPr>
+          <w:rFonts w:cs="Times New Roman"/>
+          <w:szCs w:val="24"/>
+        </w:rPr>
+        <w:tab/>
+      </w:r>
+      <w:r>
+        <w:t>Q-Q plot of forecast mean errors</w:t>
+      </w:r>
+      <w:r>
+        <w:t xml:space="preserve">, </w:t>
+      </w:r>
+    </w:p>
+    <w:p>
+      <w:pPr>
+        <w:tabs>
+          <w:tab w:val="right" w:pos="540"/>
+          <w:tab w:val="left" w:pos="1083"/>
+          <w:tab w:val="left" w:pos="1425"/>
+          <w:tab w:val="right" w:leader="dot" w:pos="8370"/>
+        </w:tabs>
+        <w:spacing w:line="240" w:lineRule="auto"/>
+        <w:rPr>
+          <w:rFonts w:cs="Times New Roman"/>
+          <w:szCs w:val="24"/>
+        </w:rPr>
+      </w:pPr>
+      <w:r>
+        <w:tab/>
+      </w:r>
+      <w:r>
+        <w:tab/>
+      </w:r>
+      <w:r>
+        <w:t xml:space="preserve">NetBeans </w:t>
+      </w:r>
+      <w:r>
+        <w:rPr>
+          <w:i/>
+        </w:rPr>
+        <w:t>java</w:t>
+      </w:r>
+      <w:r>
+        <w:rPr>
+          <w:i/>
+        </w:rPr>
         <w:t xml:space="preserve"> </w:t>
       </w:r>
       <w:r>
-        <w:t>errors</w:t>
-      </w:r>
-      <w:r>
-        <w:t xml:space="preserve">, </w:t>
-      </w:r>
+        <w:t>dataset</w:t>
+      </w:r>
+      <w:r>
+        <w:rPr>
+          <w:rFonts w:cs="Times New Roman"/>
+          <w:szCs w:val="24"/>
+        </w:rPr>
+        <w:tab/>
+        <w:t>42</w:t>
+      </w:r>
+    </w:p>
+    <w:p>
+      <w:pPr>
+        <w:spacing w:line="240" w:lineRule="auto"/>
+        <w:rPr>
+          <w:rFonts w:cs="Times New Roman"/>
+          <w:szCs w:val="24"/>
+        </w:rPr>
+      </w:pPr>
     </w:p>
     <w:p>
       <w:pPr>
@@ -4514,1142 +5823,107 @@
         </w:rPr>
       </w:pPr>
       <w:r>
-        <w:tab/>
-      </w:r>
-      <w:r>
-        <w:tab/>
-        <w:t xml:space="preserve">MongoDB </w:t>
+        <w:rPr>
+          <w:rFonts w:cs="Times New Roman"/>
+          <w:szCs w:val="24"/>
+        </w:rPr>
+        <w:tab/>
+      </w:r>
+      <w:r>
+        <w:rPr>
+          <w:rFonts w:cs="Times New Roman"/>
+          <w:szCs w:val="24"/>
+        </w:rPr>
+        <w:t>20</w:t>
+      </w:r>
+      <w:r>
+        <w:rPr>
+          <w:rFonts w:cs="Times New Roman"/>
+          <w:szCs w:val="24"/>
+        </w:rPr>
+        <w:tab/>
+      </w:r>
+      <w:r>
+        <w:rPr>
+          <w:rFonts w:cs="Times New Roman"/>
+          <w:szCs w:val="24"/>
+        </w:rPr>
+        <w:t>Forecast</w:t>
+      </w:r>
+      <w:r>
+        <w:t xml:space="preserve"> errors by window reveal the location of an outlier</w:t>
+      </w:r>
+      <w:r>
+        <w:rPr>
+          <w:rFonts w:cs="Times New Roman"/>
+          <w:szCs w:val="24"/>
+        </w:rPr>
+        <w:tab/>
+        <w:t>49</w:t>
+      </w:r>
+    </w:p>
+    <w:p>
+      <w:pPr>
+        <w:spacing w:line="240" w:lineRule="auto"/>
+        <w:rPr>
+          <w:rFonts w:cs="Times New Roman"/>
+          <w:szCs w:val="24"/>
+        </w:rPr>
+      </w:pPr>
+    </w:p>
+    <w:p>
+      <w:pPr>
+        <w:tabs>
+          <w:tab w:val="right" w:pos="540"/>
+          <w:tab w:val="left" w:pos="1083"/>
+          <w:tab w:val="left" w:pos="1425"/>
+          <w:tab w:val="right" w:leader="dot" w:pos="8370"/>
+        </w:tabs>
+        <w:spacing w:line="240" w:lineRule="auto"/>
+        <w:rPr>
+          <w:rFonts w:cs="Times New Roman"/>
+          <w:szCs w:val="24"/>
+        </w:rPr>
+      </w:pPr>
+      <w:r>
+        <w:rPr>
+          <w:rFonts w:cs="Times New Roman"/>
+          <w:szCs w:val="24"/>
+        </w:rPr>
+        <w:tab/>
+      </w:r>
+      <w:r>
+        <w:rPr>
+          <w:rFonts w:cs="Times New Roman"/>
+          <w:szCs w:val="24"/>
+        </w:rPr>
+        <w:t>2</w:t>
+      </w:r>
+      <w:r>
+        <w:rPr>
+          <w:rFonts w:cs="Times New Roman"/>
+          <w:szCs w:val="24"/>
+        </w:rPr>
+        <w:t>1</w:t>
+      </w:r>
+      <w:bookmarkStart w:id="0" w:name="_GoBack"/>
+      <w:bookmarkEnd w:id="0"/>
+      <w:r>
+        <w:rPr>
+          <w:rFonts w:cs="Times New Roman"/>
+          <w:szCs w:val="24"/>
+        </w:rPr>
+        <w:tab/>
+      </w:r>
+      <w:r>
+        <w:t xml:space="preserve">Undifferenced time series data from the Hibernate </w:t>
       </w:r>
       <w:r>
         <w:rPr>
           <w:i/>
         </w:rPr>
-        <w:t xml:space="preserve">core server </w:t>
-      </w:r>
-      <w:r>
-        <w:t>dataset</w:t>
-      </w:r>
-      <w:r>
-        <w:rPr>
-          <w:rFonts w:cs="Times New Roman"/>
-          <w:szCs w:val="24"/>
-        </w:rPr>
-        <w:tab/>
-        <w:t>34</w:t>
-      </w:r>
-    </w:p>
-    <w:p>
-      <w:pPr>
-        <w:spacing w:line="240" w:lineRule="auto"/>
-        <w:rPr>
-          <w:rFonts w:cs="Times New Roman"/>
-          <w:szCs w:val="24"/>
-        </w:rPr>
-      </w:pPr>
-    </w:p>
-    <w:p>
-      <w:pPr>
-        <w:tabs>
-          <w:tab w:val="right" w:pos="540"/>
-          <w:tab w:val="left" w:pos="1083"/>
-          <w:tab w:val="left" w:pos="1425"/>
-          <w:tab w:val="right" w:leader="dot" w:pos="8370"/>
-        </w:tabs>
-        <w:spacing w:line="240" w:lineRule="auto"/>
-      </w:pPr>
-      <w:r>
-        <w:rPr>
-          <w:rFonts w:cs="Times New Roman"/>
-          <w:szCs w:val="24"/>
-        </w:rPr>
-        <w:tab/>
-      </w:r>
-      <w:r>
-        <w:rPr>
-          <w:rFonts w:cs="Times New Roman"/>
-          <w:szCs w:val="24"/>
-        </w:rPr>
-        <w:t>10</w:t>
-      </w:r>
-      <w:r>
-        <w:rPr>
-          <w:rFonts w:cs="Times New Roman"/>
-          <w:szCs w:val="24"/>
-        </w:rPr>
-        <w:tab/>
-      </w:r>
-      <w:r>
-        <w:t>Q-Q plot of forecast mean errors</w:t>
-      </w:r>
-      <w:r>
-        <w:t xml:space="preserve">, </w:t>
-      </w:r>
-    </w:p>
-    <w:p>
-      <w:pPr>
-        <w:tabs>
-          <w:tab w:val="right" w:pos="540"/>
-          <w:tab w:val="left" w:pos="1083"/>
-          <w:tab w:val="left" w:pos="1425"/>
-          <w:tab w:val="right" w:leader="dot" w:pos="8370"/>
-        </w:tabs>
-        <w:spacing w:line="240" w:lineRule="auto"/>
-        <w:rPr>
-          <w:rFonts w:cs="Times New Roman"/>
-          <w:szCs w:val="24"/>
-        </w:rPr>
-      </w:pPr>
-      <w:r>
-        <w:tab/>
-      </w:r>
-      <w:r>
-        <w:tab/>
-        <w:t xml:space="preserve">MongoDB </w:t>
-      </w:r>
-      <w:r>
-        <w:rPr>
-          <w:i/>
-        </w:rPr>
-        <w:t xml:space="preserve">core server </w:t>
-      </w:r>
-      <w:r>
-        <w:t>dataset</w:t>
-      </w:r>
-      <w:r>
-        <w:rPr>
-          <w:rFonts w:cs="Times New Roman"/>
-          <w:szCs w:val="24"/>
-        </w:rPr>
-        <w:tab/>
-        <w:t>3</w:t>
-      </w:r>
-      <w:r>
-        <w:rPr>
-          <w:rFonts w:cs="Times New Roman"/>
-          <w:szCs w:val="24"/>
-        </w:rPr>
-        <w:t>5</w:t>
-      </w:r>
-    </w:p>
-    <w:p>
-      <w:pPr>
-        <w:spacing w:line="240" w:lineRule="auto"/>
-        <w:rPr>
-          <w:rFonts w:cs="Times New Roman"/>
-          <w:szCs w:val="24"/>
-        </w:rPr>
-      </w:pPr>
-    </w:p>
-    <w:p>
-      <w:pPr>
-        <w:tabs>
-          <w:tab w:val="right" w:pos="540"/>
-          <w:tab w:val="left" w:pos="1083"/>
-          <w:tab w:val="left" w:pos="1425"/>
-          <w:tab w:val="right" w:leader="dot" w:pos="8370"/>
-        </w:tabs>
-        <w:spacing w:line="240" w:lineRule="auto"/>
-      </w:pPr>
-      <w:r>
-        <w:rPr>
-          <w:rFonts w:cs="Times New Roman"/>
-          <w:szCs w:val="24"/>
-        </w:rPr>
-        <w:tab/>
-      </w:r>
-      <w:r>
-        <w:rPr>
-          <w:rFonts w:cs="Times New Roman"/>
-          <w:szCs w:val="24"/>
-        </w:rPr>
-        <w:t>11</w:t>
-      </w:r>
-      <w:r>
-        <w:rPr>
-          <w:rFonts w:cs="Times New Roman"/>
-          <w:szCs w:val="24"/>
-        </w:rPr>
-        <w:tab/>
-      </w:r>
-      <w:r>
-        <w:t xml:space="preserve">Distributions for actual and predicted number of bugs, </w:t>
-      </w:r>
-    </w:p>
-    <w:p>
-      <w:pPr>
-        <w:tabs>
-          <w:tab w:val="right" w:pos="540"/>
-          <w:tab w:val="left" w:pos="1083"/>
-          <w:tab w:val="left" w:pos="1425"/>
-          <w:tab w:val="right" w:leader="dot" w:pos="8370"/>
-        </w:tabs>
-        <w:spacing w:line="240" w:lineRule="auto"/>
-        <w:rPr>
-          <w:rFonts w:cs="Times New Roman"/>
-          <w:szCs w:val="24"/>
-        </w:rPr>
-      </w:pPr>
-      <w:r>
-        <w:tab/>
-      </w:r>
-      <w:r>
-        <w:tab/>
-      </w:r>
-      <w:r>
-        <w:t xml:space="preserve">Hibernate </w:t>
-      </w:r>
-      <w:proofErr w:type="spellStart"/>
-      <w:r>
-        <w:rPr>
-          <w:i/>
-        </w:rPr>
         <w:t>orm</w:t>
       </w:r>
-      <w:proofErr w:type="spellEnd"/>
-      <w:r>
-        <w:rPr>
-          <w:i/>
-        </w:rPr>
-        <w:t xml:space="preserve"> </w:t>
-      </w:r>
-      <w:r>
-        <w:t>dataset</w:t>
-      </w:r>
-      <w:r>
-        <w:rPr>
-          <w:rFonts w:cs="Times New Roman"/>
-          <w:szCs w:val="24"/>
-        </w:rPr>
-        <w:tab/>
-      </w:r>
-      <w:r>
-        <w:rPr>
-          <w:rFonts w:cs="Times New Roman"/>
-          <w:szCs w:val="24"/>
-        </w:rPr>
-        <w:t>36</w:t>
-      </w:r>
-    </w:p>
-    <w:p>
-      <w:pPr>
-        <w:spacing w:line="240" w:lineRule="auto"/>
-        <w:rPr>
-          <w:rFonts w:cs="Times New Roman"/>
-          <w:szCs w:val="24"/>
-        </w:rPr>
-      </w:pPr>
-    </w:p>
-    <w:p>
-      <w:pPr>
-        <w:tabs>
-          <w:tab w:val="right" w:pos="540"/>
-          <w:tab w:val="left" w:pos="1083"/>
-          <w:tab w:val="left" w:pos="1425"/>
-          <w:tab w:val="right" w:leader="dot" w:pos="8370"/>
-        </w:tabs>
-        <w:spacing w:line="240" w:lineRule="auto"/>
-      </w:pPr>
-      <w:r>
-        <w:rPr>
-          <w:rFonts w:cs="Times New Roman"/>
-          <w:szCs w:val="24"/>
-        </w:rPr>
-        <w:tab/>
-      </w:r>
-      <w:r>
-        <w:rPr>
-          <w:rFonts w:cs="Times New Roman"/>
-          <w:szCs w:val="24"/>
-        </w:rPr>
-        <w:t>12</w:t>
-      </w:r>
-      <w:r>
-        <w:rPr>
-          <w:rFonts w:cs="Times New Roman"/>
-          <w:szCs w:val="24"/>
-        </w:rPr>
-        <w:tab/>
-      </w:r>
-      <w:r>
-        <w:t xml:space="preserve">Histogram of </w:t>
-      </w:r>
-      <w:r>
-        <w:t>prediction</w:t>
-      </w:r>
-      <w:r>
-        <w:t xml:space="preserve"> errors</w:t>
-      </w:r>
-      <w:r>
-        <w:t xml:space="preserve">, </w:t>
-      </w:r>
-    </w:p>
-    <w:p>
-      <w:pPr>
-        <w:tabs>
-          <w:tab w:val="right" w:pos="540"/>
-          <w:tab w:val="left" w:pos="1083"/>
-          <w:tab w:val="left" w:pos="1425"/>
-          <w:tab w:val="right" w:leader="dot" w:pos="8370"/>
-        </w:tabs>
-        <w:spacing w:line="240" w:lineRule="auto"/>
-        <w:rPr>
-          <w:rFonts w:cs="Times New Roman"/>
-          <w:szCs w:val="24"/>
-        </w:rPr>
-      </w:pPr>
-      <w:r>
-        <w:tab/>
-      </w:r>
-      <w:r>
-        <w:tab/>
-        <w:t xml:space="preserve">Hibernate </w:t>
-      </w:r>
-      <w:proofErr w:type="spellStart"/>
-      <w:r>
-        <w:rPr>
-          <w:i/>
-        </w:rPr>
-        <w:t>orm</w:t>
-      </w:r>
-      <w:proofErr w:type="spellEnd"/>
-      <w:r>
-        <w:rPr>
-          <w:i/>
-        </w:rPr>
-        <w:t xml:space="preserve"> </w:t>
-      </w:r>
-      <w:r>
-        <w:t>dataset</w:t>
-      </w:r>
-      <w:r>
-        <w:rPr>
-          <w:rFonts w:cs="Times New Roman"/>
-          <w:szCs w:val="24"/>
-        </w:rPr>
-        <w:tab/>
-      </w:r>
-      <w:r>
-        <w:rPr>
-          <w:rFonts w:cs="Times New Roman"/>
-          <w:szCs w:val="24"/>
-        </w:rPr>
-        <w:t>37</w:t>
-      </w:r>
-    </w:p>
-    <w:p>
-      <w:pPr>
-        <w:spacing w:line="240" w:lineRule="auto"/>
-        <w:rPr>
-          <w:rFonts w:cs="Times New Roman"/>
-          <w:szCs w:val="24"/>
-        </w:rPr>
-      </w:pPr>
-    </w:p>
-    <w:p>
-      <w:pPr>
-        <w:tabs>
-          <w:tab w:val="right" w:pos="540"/>
-          <w:tab w:val="left" w:pos="1083"/>
-          <w:tab w:val="left" w:pos="1425"/>
-          <w:tab w:val="right" w:leader="dot" w:pos="8370"/>
-        </w:tabs>
-        <w:spacing w:line="240" w:lineRule="auto"/>
-      </w:pPr>
-      <w:r>
-        <w:rPr>
-          <w:rFonts w:cs="Times New Roman"/>
-          <w:szCs w:val="24"/>
-        </w:rPr>
-        <w:tab/>
-      </w:r>
-      <w:r>
-        <w:rPr>
-          <w:rFonts w:cs="Times New Roman"/>
-          <w:szCs w:val="24"/>
-        </w:rPr>
-        <w:t>1</w:t>
-      </w:r>
-      <w:r>
-        <w:rPr>
-          <w:rFonts w:cs="Times New Roman"/>
-          <w:szCs w:val="24"/>
-        </w:rPr>
-        <w:t>3</w:t>
-      </w:r>
-      <w:r>
-        <w:rPr>
-          <w:rFonts w:cs="Times New Roman"/>
-          <w:szCs w:val="24"/>
-        </w:rPr>
-        <w:tab/>
-      </w:r>
-      <w:r>
-        <w:t>Q-Q plot of forecast mean errors</w:t>
-      </w:r>
-      <w:r>
-        <w:t xml:space="preserve">, </w:t>
-      </w:r>
-    </w:p>
-    <w:p>
-      <w:pPr>
-        <w:tabs>
-          <w:tab w:val="right" w:pos="540"/>
-          <w:tab w:val="left" w:pos="1083"/>
-          <w:tab w:val="left" w:pos="1425"/>
-          <w:tab w:val="right" w:leader="dot" w:pos="8370"/>
-        </w:tabs>
-        <w:spacing w:line="240" w:lineRule="auto"/>
-        <w:rPr>
-          <w:rFonts w:cs="Times New Roman"/>
-          <w:szCs w:val="24"/>
-        </w:rPr>
-      </w:pPr>
-      <w:r>
-        <w:tab/>
-      </w:r>
-      <w:r>
-        <w:tab/>
-      </w:r>
-      <w:r>
-        <w:t xml:space="preserve">Hibernate </w:t>
-      </w:r>
-      <w:proofErr w:type="spellStart"/>
-      <w:r>
-        <w:rPr>
-          <w:i/>
-        </w:rPr>
-        <w:t>orm</w:t>
-      </w:r>
-      <w:proofErr w:type="spellEnd"/>
-      <w:r>
-        <w:rPr>
-          <w:i/>
-        </w:rPr>
-        <w:t xml:space="preserve"> </w:t>
-      </w:r>
-      <w:r>
-        <w:t>dataset</w:t>
-      </w:r>
-      <w:r>
-        <w:rPr>
-          <w:rFonts w:cs="Times New Roman"/>
-          <w:szCs w:val="24"/>
-        </w:rPr>
-        <w:tab/>
-        <w:t>3</w:t>
-      </w:r>
-      <w:r>
-        <w:rPr>
-          <w:rFonts w:cs="Times New Roman"/>
-          <w:szCs w:val="24"/>
-        </w:rPr>
-        <w:t>7</w:t>
-      </w:r>
-    </w:p>
-    <w:p>
-      <w:pPr>
-        <w:spacing w:line="240" w:lineRule="auto"/>
-        <w:rPr>
-          <w:rFonts w:cs="Times New Roman"/>
-          <w:szCs w:val="24"/>
-        </w:rPr>
-      </w:pPr>
-    </w:p>
-    <w:p>
-      <w:pPr>
-        <w:tabs>
-          <w:tab w:val="right" w:pos="540"/>
-          <w:tab w:val="left" w:pos="1083"/>
-          <w:tab w:val="left" w:pos="1425"/>
-          <w:tab w:val="right" w:leader="dot" w:pos="8370"/>
-        </w:tabs>
-        <w:spacing w:line="240" w:lineRule="auto"/>
-      </w:pPr>
-      <w:r>
-        <w:rPr>
-          <w:rFonts w:cs="Times New Roman"/>
-          <w:szCs w:val="24"/>
-        </w:rPr>
-        <w:tab/>
-      </w:r>
-      <w:r>
-        <w:rPr>
-          <w:rFonts w:cs="Times New Roman"/>
-          <w:szCs w:val="24"/>
-        </w:rPr>
-        <w:t>14</w:t>
-      </w:r>
-      <w:r>
-        <w:rPr>
-          <w:rFonts w:cs="Times New Roman"/>
-          <w:szCs w:val="24"/>
-        </w:rPr>
-        <w:tab/>
-      </w:r>
-      <w:r>
-        <w:t xml:space="preserve">Distributions for actual and predicted number of bugs, </w:t>
-      </w:r>
-    </w:p>
-    <w:p>
-      <w:pPr>
-        <w:tabs>
-          <w:tab w:val="right" w:pos="540"/>
-          <w:tab w:val="left" w:pos="1083"/>
-          <w:tab w:val="left" w:pos="1425"/>
-          <w:tab w:val="right" w:leader="dot" w:pos="8370"/>
-        </w:tabs>
-        <w:spacing w:line="240" w:lineRule="auto"/>
-        <w:rPr>
-          <w:rFonts w:cs="Times New Roman"/>
-          <w:szCs w:val="24"/>
-        </w:rPr>
-      </w:pPr>
-      <w:r>
-        <w:tab/>
-      </w:r>
-      <w:r>
-        <w:tab/>
-      </w:r>
-      <w:r>
-        <w:t>NetBeans</w:t>
-      </w:r>
-      <w:r>
-        <w:t xml:space="preserve"> </w:t>
-      </w:r>
-      <w:r>
-        <w:rPr>
-          <w:i/>
-        </w:rPr>
-        <w:t>platform</w:t>
-      </w:r>
-      <w:r>
-        <w:rPr>
-          <w:i/>
-        </w:rPr>
-        <w:t xml:space="preserve"> </w:t>
-      </w:r>
-      <w:r>
-        <w:t>dataset</w:t>
-      </w:r>
-      <w:r>
-        <w:rPr>
-          <w:rFonts w:cs="Times New Roman"/>
-          <w:szCs w:val="24"/>
-        </w:rPr>
-        <w:tab/>
-        <w:t>3</w:t>
-      </w:r>
-      <w:r>
-        <w:rPr>
-          <w:rFonts w:cs="Times New Roman"/>
-          <w:szCs w:val="24"/>
-        </w:rPr>
-        <w:t>8</w:t>
-      </w:r>
-    </w:p>
-    <w:p>
-      <w:pPr>
-        <w:spacing w:line="240" w:lineRule="auto"/>
-        <w:rPr>
-          <w:rFonts w:cs="Times New Roman"/>
-          <w:szCs w:val="24"/>
-        </w:rPr>
-      </w:pPr>
-    </w:p>
-    <w:p>
-      <w:pPr>
-        <w:tabs>
-          <w:tab w:val="right" w:pos="540"/>
-          <w:tab w:val="left" w:pos="1083"/>
-          <w:tab w:val="left" w:pos="1425"/>
-          <w:tab w:val="right" w:leader="dot" w:pos="8370"/>
-        </w:tabs>
-        <w:spacing w:line="240" w:lineRule="auto"/>
-      </w:pPr>
-      <w:r>
-        <w:rPr>
-          <w:rFonts w:cs="Times New Roman"/>
-          <w:szCs w:val="24"/>
-        </w:rPr>
-        <w:tab/>
-      </w:r>
-      <w:r>
-        <w:rPr>
-          <w:rFonts w:cs="Times New Roman"/>
-          <w:szCs w:val="24"/>
-        </w:rPr>
-        <w:t>1</w:t>
-      </w:r>
-      <w:r>
-        <w:rPr>
-          <w:rFonts w:cs="Times New Roman"/>
-          <w:szCs w:val="24"/>
-        </w:rPr>
-        <w:t>5</w:t>
-      </w:r>
-      <w:r>
-        <w:rPr>
-          <w:rFonts w:cs="Times New Roman"/>
-          <w:szCs w:val="24"/>
-        </w:rPr>
-        <w:tab/>
-      </w:r>
-      <w:r>
-        <w:t xml:space="preserve">Histogram of </w:t>
-      </w:r>
-      <w:r>
-        <w:t>prediction</w:t>
-      </w:r>
-      <w:r>
-        <w:t xml:space="preserve"> errors</w:t>
-      </w:r>
-      <w:r>
-        <w:t xml:space="preserve">, </w:t>
-      </w:r>
-    </w:p>
-    <w:p>
-      <w:pPr>
-        <w:tabs>
-          <w:tab w:val="right" w:pos="540"/>
-          <w:tab w:val="left" w:pos="1083"/>
-          <w:tab w:val="left" w:pos="1425"/>
-          <w:tab w:val="right" w:leader="dot" w:pos="8370"/>
-        </w:tabs>
-        <w:spacing w:line="240" w:lineRule="auto"/>
-        <w:rPr>
-          <w:rFonts w:cs="Times New Roman"/>
-          <w:szCs w:val="24"/>
-        </w:rPr>
-      </w:pPr>
-      <w:r>
-        <w:tab/>
-      </w:r>
-      <w:r>
-        <w:tab/>
-        <w:t xml:space="preserve">NetBeans </w:t>
-      </w:r>
-      <w:r>
-        <w:rPr>
-          <w:i/>
-        </w:rPr>
-        <w:t xml:space="preserve">platform </w:t>
-      </w:r>
-      <w:r>
-        <w:t>dataset</w:t>
-      </w:r>
-      <w:r>
-        <w:rPr>
-          <w:rFonts w:cs="Times New Roman"/>
-          <w:szCs w:val="24"/>
-        </w:rPr>
-        <w:tab/>
-        <w:t>3</w:t>
-      </w:r>
-      <w:r>
-        <w:rPr>
-          <w:rFonts w:cs="Times New Roman"/>
-          <w:szCs w:val="24"/>
-        </w:rPr>
-        <w:t>9</w:t>
-      </w:r>
-    </w:p>
-    <w:p>
-      <w:pPr>
-        <w:tabs>
-          <w:tab w:val="right" w:pos="540"/>
-          <w:tab w:val="left" w:pos="1083"/>
-          <w:tab w:val="left" w:pos="1425"/>
-          <w:tab w:val="right" w:leader="dot" w:pos="8370"/>
-        </w:tabs>
-        <w:spacing w:line="240" w:lineRule="auto"/>
-        <w:rPr>
-          <w:rFonts w:cs="Times New Roman"/>
-          <w:szCs w:val="24"/>
-        </w:rPr>
-      </w:pPr>
-    </w:p>
-    <w:p>
-      <w:pPr>
-        <w:tabs>
-          <w:tab w:val="right" w:pos="540"/>
-          <w:tab w:val="left" w:pos="1083"/>
-          <w:tab w:val="left" w:pos="1425"/>
-          <w:tab w:val="right" w:leader="dot" w:pos="8370"/>
-        </w:tabs>
-        <w:spacing w:line="240" w:lineRule="auto"/>
-      </w:pPr>
-      <w:r>
-        <w:rPr>
-          <w:rFonts w:cs="Times New Roman"/>
-          <w:szCs w:val="24"/>
-        </w:rPr>
-        <w:lastRenderedPageBreak/>
-        <w:tab/>
-      </w:r>
-      <w:r>
-        <w:rPr>
-          <w:rFonts w:cs="Times New Roman"/>
-          <w:szCs w:val="24"/>
-        </w:rPr>
-        <w:t>1</w:t>
-      </w:r>
-      <w:r>
-        <w:rPr>
-          <w:rFonts w:cs="Times New Roman"/>
-          <w:szCs w:val="24"/>
-        </w:rPr>
-        <w:t>6</w:t>
-      </w:r>
-      <w:r>
-        <w:rPr>
-          <w:rFonts w:cs="Times New Roman"/>
-          <w:szCs w:val="24"/>
-        </w:rPr>
-        <w:tab/>
-      </w:r>
-      <w:r>
-        <w:t>Q-Q plot of forecast mean errors</w:t>
-      </w:r>
-      <w:r>
-        <w:t xml:space="preserve">, </w:t>
-      </w:r>
-    </w:p>
-    <w:p>
-      <w:pPr>
-        <w:tabs>
-          <w:tab w:val="right" w:pos="540"/>
-          <w:tab w:val="left" w:pos="1083"/>
-          <w:tab w:val="left" w:pos="1425"/>
-          <w:tab w:val="right" w:leader="dot" w:pos="8370"/>
-        </w:tabs>
-        <w:spacing w:line="240" w:lineRule="auto"/>
-        <w:rPr>
-          <w:rFonts w:cs="Times New Roman"/>
-          <w:szCs w:val="24"/>
-        </w:rPr>
-      </w:pPr>
-      <w:r>
-        <w:tab/>
-      </w:r>
-      <w:r>
-        <w:tab/>
-      </w:r>
-      <w:r>
-        <w:t xml:space="preserve">NetBeans </w:t>
-      </w:r>
-      <w:r>
-        <w:rPr>
-          <w:i/>
-        </w:rPr>
-        <w:t>platform</w:t>
-      </w:r>
-      <w:r>
-        <w:rPr>
-          <w:i/>
-        </w:rPr>
-        <w:t xml:space="preserve"> </w:t>
-      </w:r>
-      <w:r>
-        <w:t>dataset</w:t>
-      </w:r>
-      <w:r>
-        <w:rPr>
-          <w:rFonts w:cs="Times New Roman"/>
-          <w:szCs w:val="24"/>
-        </w:rPr>
-        <w:tab/>
-        <w:t>3</w:t>
-      </w:r>
-      <w:r>
-        <w:rPr>
-          <w:rFonts w:cs="Times New Roman"/>
-          <w:szCs w:val="24"/>
-        </w:rPr>
-        <w:t>9</w:t>
-      </w:r>
-    </w:p>
-    <w:p>
-      <w:pPr>
-        <w:tabs>
-          <w:tab w:val="right" w:pos="540"/>
-          <w:tab w:val="left" w:pos="1083"/>
-          <w:tab w:val="left" w:pos="1425"/>
-          <w:tab w:val="right" w:leader="dot" w:pos="8370"/>
-        </w:tabs>
-        <w:spacing w:line="240" w:lineRule="auto"/>
-        <w:rPr>
-          <w:rFonts w:cs="Times New Roman"/>
-          <w:szCs w:val="24"/>
-        </w:rPr>
-      </w:pPr>
-    </w:p>
-    <w:p>
-      <w:pPr>
-        <w:spacing w:line="240" w:lineRule="auto"/>
-        <w:rPr>
-          <w:rFonts w:cs="Times New Roman"/>
-          <w:szCs w:val="24"/>
-        </w:rPr>
-      </w:pPr>
-    </w:p>
-    <w:p>
-      <w:pPr>
-        <w:tabs>
-          <w:tab w:val="right" w:pos="540"/>
-          <w:tab w:val="left" w:pos="1083"/>
-          <w:tab w:val="left" w:pos="1425"/>
-          <w:tab w:val="right" w:leader="dot" w:pos="8370"/>
-        </w:tabs>
-        <w:spacing w:line="240" w:lineRule="auto"/>
-      </w:pPr>
-      <w:r>
-        <w:rPr>
-          <w:rFonts w:cs="Times New Roman"/>
-          <w:szCs w:val="24"/>
-        </w:rPr>
-        <w:tab/>
-      </w:r>
-      <w:r>
-        <w:rPr>
-          <w:rFonts w:cs="Times New Roman"/>
-          <w:szCs w:val="24"/>
-        </w:rPr>
-        <w:t>17</w:t>
-      </w:r>
-      <w:r>
-        <w:rPr>
-          <w:rFonts w:cs="Times New Roman"/>
-          <w:szCs w:val="24"/>
-        </w:rPr>
-        <w:tab/>
-      </w:r>
-      <w:r>
-        <w:t xml:space="preserve">Distributions for actual and predicted number of bugs, </w:t>
-      </w:r>
-    </w:p>
-    <w:p>
-      <w:pPr>
-        <w:tabs>
-          <w:tab w:val="right" w:pos="540"/>
-          <w:tab w:val="left" w:pos="1083"/>
-          <w:tab w:val="left" w:pos="1425"/>
-          <w:tab w:val="right" w:leader="dot" w:pos="8370"/>
-        </w:tabs>
-        <w:spacing w:line="240" w:lineRule="auto"/>
-        <w:rPr>
-          <w:rFonts w:cs="Times New Roman"/>
-          <w:szCs w:val="24"/>
-        </w:rPr>
-      </w:pPr>
-      <w:r>
-        <w:tab/>
-      </w:r>
-      <w:r>
-        <w:tab/>
-        <w:t xml:space="preserve">NetBeans </w:t>
-      </w:r>
-      <w:r>
-        <w:rPr>
-          <w:i/>
-        </w:rPr>
-        <w:t>java</w:t>
-      </w:r>
-      <w:r>
-        <w:rPr>
-          <w:i/>
-        </w:rPr>
-        <w:t xml:space="preserve"> </w:t>
-      </w:r>
-      <w:r>
-        <w:t>dataset</w:t>
-      </w:r>
-      <w:r>
-        <w:rPr>
-          <w:rFonts w:cs="Times New Roman"/>
-          <w:szCs w:val="24"/>
-        </w:rPr>
-        <w:tab/>
-      </w:r>
-      <w:r>
-        <w:rPr>
-          <w:rFonts w:cs="Times New Roman"/>
-          <w:szCs w:val="24"/>
-        </w:rPr>
-        <w:t>41</w:t>
-      </w:r>
-    </w:p>
-    <w:p>
-      <w:pPr>
-        <w:spacing w:line="240" w:lineRule="auto"/>
-        <w:rPr>
-          <w:rFonts w:cs="Times New Roman"/>
-          <w:szCs w:val="24"/>
-        </w:rPr>
-      </w:pPr>
-    </w:p>
-    <w:p>
-      <w:pPr>
-        <w:tabs>
-          <w:tab w:val="right" w:pos="540"/>
-          <w:tab w:val="left" w:pos="1083"/>
-          <w:tab w:val="left" w:pos="1425"/>
-          <w:tab w:val="right" w:leader="dot" w:pos="8370"/>
-        </w:tabs>
-        <w:spacing w:line="240" w:lineRule="auto"/>
-      </w:pPr>
-      <w:r>
-        <w:rPr>
-          <w:rFonts w:cs="Times New Roman"/>
-          <w:szCs w:val="24"/>
-        </w:rPr>
-        <w:tab/>
-      </w:r>
-      <w:r>
-        <w:rPr>
-          <w:rFonts w:cs="Times New Roman"/>
-          <w:szCs w:val="24"/>
-        </w:rPr>
-        <w:t>1</w:t>
-      </w:r>
-      <w:r>
-        <w:rPr>
-          <w:rFonts w:cs="Times New Roman"/>
-          <w:szCs w:val="24"/>
-        </w:rPr>
-        <w:t>8</w:t>
-      </w:r>
-      <w:r>
-        <w:rPr>
-          <w:rFonts w:cs="Times New Roman"/>
-          <w:szCs w:val="24"/>
-        </w:rPr>
-        <w:tab/>
-      </w:r>
-      <w:r>
-        <w:t xml:space="preserve">Histogram of </w:t>
-      </w:r>
-      <w:r>
-        <w:t>prediction</w:t>
-      </w:r>
-      <w:r>
-        <w:t xml:space="preserve"> errors</w:t>
-      </w:r>
-      <w:r>
-        <w:t xml:space="preserve">, </w:t>
-      </w:r>
-    </w:p>
-    <w:p>
-      <w:pPr>
-        <w:tabs>
-          <w:tab w:val="right" w:pos="540"/>
-          <w:tab w:val="left" w:pos="1083"/>
-          <w:tab w:val="left" w:pos="1425"/>
-          <w:tab w:val="right" w:leader="dot" w:pos="8370"/>
-        </w:tabs>
-        <w:spacing w:line="240" w:lineRule="auto"/>
-        <w:rPr>
-          <w:rFonts w:cs="Times New Roman"/>
-          <w:szCs w:val="24"/>
-        </w:rPr>
-      </w:pPr>
-      <w:r>
-        <w:tab/>
-      </w:r>
-      <w:r>
-        <w:tab/>
-        <w:t xml:space="preserve">NetBeans </w:t>
-      </w:r>
-      <w:r>
-        <w:rPr>
-          <w:i/>
-        </w:rPr>
-        <w:t xml:space="preserve">java </w:t>
-      </w:r>
-      <w:r>
-        <w:t>dataset</w:t>
-      </w:r>
-      <w:r>
-        <w:rPr>
-          <w:rFonts w:cs="Times New Roman"/>
-          <w:szCs w:val="24"/>
-        </w:rPr>
-        <w:tab/>
-      </w:r>
-      <w:r>
-        <w:rPr>
-          <w:rFonts w:cs="Times New Roman"/>
-          <w:szCs w:val="24"/>
-        </w:rPr>
-        <w:t>41</w:t>
-      </w:r>
-    </w:p>
-    <w:p>
-      <w:pPr>
-        <w:spacing w:line="240" w:lineRule="auto"/>
-        <w:rPr>
-          <w:rFonts w:cs="Times New Roman"/>
-          <w:szCs w:val="24"/>
-        </w:rPr>
-      </w:pPr>
-    </w:p>
-    <w:p>
-      <w:pPr>
-        <w:tabs>
-          <w:tab w:val="right" w:pos="540"/>
-          <w:tab w:val="left" w:pos="1083"/>
-          <w:tab w:val="left" w:pos="1425"/>
-          <w:tab w:val="right" w:leader="dot" w:pos="8370"/>
-        </w:tabs>
-        <w:spacing w:line="240" w:lineRule="auto"/>
-      </w:pPr>
-      <w:r>
-        <w:rPr>
-          <w:rFonts w:cs="Times New Roman"/>
-          <w:szCs w:val="24"/>
-        </w:rPr>
-        <w:tab/>
-      </w:r>
-      <w:r>
-        <w:rPr>
-          <w:rFonts w:cs="Times New Roman"/>
-          <w:szCs w:val="24"/>
-        </w:rPr>
-        <w:t>1</w:t>
-      </w:r>
-      <w:r>
-        <w:rPr>
-          <w:rFonts w:cs="Times New Roman"/>
-          <w:szCs w:val="24"/>
-        </w:rPr>
-        <w:t>9</w:t>
-      </w:r>
-      <w:r>
-        <w:rPr>
-          <w:rFonts w:cs="Times New Roman"/>
-          <w:szCs w:val="24"/>
-        </w:rPr>
-        <w:tab/>
-      </w:r>
-      <w:r>
-        <w:t>Q-Q plot of forecast mean errors</w:t>
-      </w:r>
-      <w:r>
-        <w:t xml:space="preserve">, </w:t>
-      </w:r>
-    </w:p>
-    <w:p>
-      <w:pPr>
-        <w:tabs>
-          <w:tab w:val="right" w:pos="540"/>
-          <w:tab w:val="left" w:pos="1083"/>
-          <w:tab w:val="left" w:pos="1425"/>
-          <w:tab w:val="right" w:leader="dot" w:pos="8370"/>
-        </w:tabs>
-        <w:spacing w:line="240" w:lineRule="auto"/>
-        <w:rPr>
-          <w:rFonts w:cs="Times New Roman"/>
-          <w:szCs w:val="24"/>
-        </w:rPr>
-      </w:pPr>
-      <w:r>
-        <w:tab/>
-      </w:r>
-      <w:r>
-        <w:tab/>
-      </w:r>
-      <w:r>
-        <w:t xml:space="preserve">NetBeans </w:t>
-      </w:r>
-      <w:r>
-        <w:rPr>
-          <w:i/>
-        </w:rPr>
-        <w:t>java</w:t>
-      </w:r>
-      <w:r>
-        <w:rPr>
-          <w:i/>
-        </w:rPr>
-        <w:t xml:space="preserve"> </w:t>
-      </w:r>
-      <w:r>
-        <w:t>dataset</w:t>
-      </w:r>
-      <w:r>
-        <w:rPr>
-          <w:rFonts w:cs="Times New Roman"/>
-          <w:szCs w:val="24"/>
-        </w:rPr>
-        <w:tab/>
-      </w:r>
-      <w:r>
-        <w:rPr>
-          <w:rFonts w:cs="Times New Roman"/>
-          <w:szCs w:val="24"/>
-        </w:rPr>
-        <w:t>42</w:t>
-      </w:r>
-    </w:p>
-    <w:p>
-      <w:pPr>
-        <w:spacing w:line="240" w:lineRule="auto"/>
-        <w:rPr>
-          <w:rFonts w:cs="Times New Roman"/>
-          <w:szCs w:val="24"/>
-        </w:rPr>
-      </w:pPr>
-    </w:p>
-    <w:p>
-      <w:pPr>
-        <w:tabs>
-          <w:tab w:val="right" w:pos="540"/>
-          <w:tab w:val="left" w:pos="1083"/>
-          <w:tab w:val="left" w:pos="1425"/>
-          <w:tab w:val="right" w:leader="dot" w:pos="8370"/>
-        </w:tabs>
-        <w:spacing w:line="240" w:lineRule="auto"/>
-        <w:rPr>
-          <w:rFonts w:cs="Times New Roman"/>
-          <w:szCs w:val="24"/>
-        </w:rPr>
-      </w:pPr>
-      <w:r>
-        <w:rPr>
-          <w:rFonts w:cs="Times New Roman"/>
-          <w:szCs w:val="24"/>
-        </w:rPr>
-        <w:tab/>
-      </w:r>
-      <w:r>
-        <w:rPr>
-          <w:rFonts w:cs="Times New Roman"/>
-          <w:szCs w:val="24"/>
-        </w:rPr>
-        <w:t>20</w:t>
-      </w:r>
-      <w:r>
-        <w:rPr>
-          <w:rFonts w:cs="Times New Roman"/>
-          <w:szCs w:val="24"/>
-        </w:rPr>
-        <w:tab/>
-      </w:r>
-      <w:proofErr w:type="spellStart"/>
-      <w:r>
-        <w:t>Undifferenced</w:t>
-      </w:r>
-      <w:proofErr w:type="spellEnd"/>
-      <w:r>
-        <w:t xml:space="preserve"> time series data from the Hibernate </w:t>
-      </w:r>
-      <w:proofErr w:type="spellStart"/>
-      <w:r>
-        <w:rPr>
-          <w:i/>
-        </w:rPr>
-        <w:t>orm</w:t>
-      </w:r>
-      <w:proofErr w:type="spellEnd"/>
       <w:r>
         <w:t xml:space="preserve"> dataset</w:t>
       </w:r>
@@ -5665,7 +5939,7 @@
           <w:rFonts w:cs="Times New Roman"/>
           <w:szCs w:val="24"/>
         </w:rPr>
-        <w:t>47</w:t>
+        <w:t>50</w:t>
       </w:r>
     </w:p>
     <w:p>
@@ -5816,7 +6090,7 @@
         <w:noProof/>
         <w:szCs w:val="24"/>
       </w:rPr>
-      <w:t>vi</w:t>
+      <w:t>viii</w:t>
     </w:r>
     <w:r>
       <w:rPr>
@@ -5892,8 +6166,6 @@
         </w:rPr>
         <w:t>in the Appendixes are not</w:t>
       </w:r>
-      <w:bookmarkStart w:id="0" w:name="_GoBack"/>
-      <w:bookmarkEnd w:id="0"/>
       <w:r>
         <w:rPr>
           <w:rFonts w:cs="Times New Roman"/>
@@ -5922,21 +6194,7 @@
           <w:rFonts w:cs="Times New Roman"/>
           <w:szCs w:val="24"/>
         </w:rPr>
-        <w:t xml:space="preserve">The </w:t>
-      </w:r>
-      <w:r>
-        <w:rPr>
-          <w:rFonts w:cs="Times New Roman"/>
-          <w:szCs w:val="24"/>
-        </w:rPr>
-        <w:t>figures</w:t>
-      </w:r>
-      <w:r>
-        <w:rPr>
-          <w:rFonts w:cs="Times New Roman"/>
-          <w:szCs w:val="24"/>
-        </w:rPr>
-        <w:t xml:space="preserve"> shown </w:t>
+        <w:t xml:space="preserve">The figures shown </w:t>
       </w:r>
       <w:r>
         <w:rPr>
@@ -8174,7 +8432,7 @@
 </file>
 
 <file path=customXml/itemProps1.xml><?xml version="1.0" encoding="utf-8"?>
-<ds:datastoreItem xmlns:ds="http://schemas.openxmlformats.org/officeDocument/2006/customXml" ds:itemID="{381C8D22-1CF6-4CCE-AC05-2435C33DCFCD}">
+<ds:datastoreItem xmlns:ds="http://schemas.openxmlformats.org/officeDocument/2006/customXml" ds:itemID="{37D8E74E-D87E-481F-B988-61072CD2295A}">
   <ds:schemaRefs>
     <ds:schemaRef ds:uri="http://schemas.openxmlformats.org/officeDocument/2006/bibliography"/>
   </ds:schemaRefs>

</xml_diff>

<commit_message>
Add references to code repositories in thesis
</commit_message>
<xml_diff>
--- a/doc/thesis/Thesis_Frontmatter.docx
+++ b/doc/thesis/Thesis_Frontmatter.docx
@@ -165,11 +165,19 @@
           <w:rFonts w:cs="Times New Roman"/>
         </w:rPr>
       </w:pPr>
-      <w:r>
-        <w:rPr>
-          <w:rFonts w:cs="Times New Roman"/>
-        </w:rPr>
-        <w:t>of the Requirements for the Degree</w:t>
+      <w:proofErr w:type="gramStart"/>
+      <w:r>
+        <w:rPr>
+          <w:rFonts w:cs="Times New Roman"/>
+        </w:rPr>
+        <w:t>of</w:t>
+      </w:r>
+      <w:proofErr w:type="gramEnd"/>
+      <w:r>
+        <w:rPr>
+          <w:rFonts w:cs="Times New Roman"/>
+        </w:rPr>
+        <w:t xml:space="preserve"> the Requirements for the Degree</w:t>
       </w:r>
     </w:p>
     <w:p>
@@ -255,12 +263,14 @@
           <w:rFonts w:cs="Times New Roman"/>
         </w:rPr>
       </w:pPr>
+      <w:proofErr w:type="gramStart"/>
       <w:r>
         <w:rPr>
           <w:rFonts w:cs="Times New Roman"/>
         </w:rPr>
         <w:t>by</w:t>
       </w:r>
+      <w:proofErr w:type="gramEnd"/>
     </w:p>
     <w:p>
       <w:pPr>
@@ -273,8 +283,16 @@
         <w:rPr>
           <w:rFonts w:cs="Times New Roman"/>
         </w:rPr>
-        <w:t>James W. Tunnell</w:t>
-      </w:r>
+        <w:t xml:space="preserve">James W. </w:t>
+      </w:r>
+      <w:proofErr w:type="spellStart"/>
+      <w:r>
+        <w:rPr>
+          <w:rFonts w:cs="Times New Roman"/>
+        </w:rPr>
+        <w:t>Tunnell</w:t>
+      </w:r>
+      <w:proofErr w:type="spellEnd"/>
     </w:p>
     <w:p>
       <w:pPr>
@@ -396,8 +414,19 @@
           <w:sz w:val="24"/>
           <w:szCs w:val="24"/>
         </w:rPr>
-        <w:t>James W. Tunnell</w:t>
-      </w:r>
+        <w:t xml:space="preserve">James W. </w:t>
+      </w:r>
+      <w:proofErr w:type="spellStart"/>
+      <w:r>
+        <w:rPr>
+          <w:rFonts w:ascii="Times New Roman" w:hAnsi="Times New Roman" w:cs="Times New Roman"/>
+          <w:color w:val="000000"/>
+          <w:sz w:val="24"/>
+          <w:szCs w:val="24"/>
+        </w:rPr>
+        <w:t>Tunnell</w:t>
+      </w:r>
+      <w:proofErr w:type="spellEnd"/>
     </w:p>
     <w:p>
       <w:pPr>
@@ -715,7 +744,25 @@
           <w:sz w:val="24"/>
           <w:szCs w:val="24"/>
         </w:rPr>
-        <w:t>Dr. John K. Anvik, Committee Chair</w:t>
+        <w:t xml:space="preserve">Dr. John K. </w:t>
+      </w:r>
+      <w:proofErr w:type="spellStart"/>
+      <w:r>
+        <w:rPr>
+          <w:rFonts w:ascii="Times New Roman" w:hAnsi="Times New Roman" w:cs="Times New Roman"/>
+          <w:sz w:val="24"/>
+          <w:szCs w:val="24"/>
+        </w:rPr>
+        <w:t>Anvik</w:t>
+      </w:r>
+      <w:proofErr w:type="spellEnd"/>
+      <w:r>
+        <w:rPr>
+          <w:rFonts w:ascii="Times New Roman" w:hAnsi="Times New Roman" w:cs="Times New Roman"/>
+          <w:sz w:val="24"/>
+          <w:szCs w:val="24"/>
+        </w:rPr>
+        <w:t>, Committee Chair</w:t>
       </w:r>
     </w:p>
     <w:p>
@@ -924,8 +971,18 @@
           <w:sz w:val="24"/>
           <w:szCs w:val="24"/>
         </w:rPr>
-        <w:t>Dr. Yvonne Chueh</w:t>
-      </w:r>
+        <w:t xml:space="preserve">Dr. Yvonne </w:t>
+      </w:r>
+      <w:proofErr w:type="spellStart"/>
+      <w:r>
+        <w:rPr>
+          <w:rFonts w:ascii="Times New Roman" w:hAnsi="Times New Roman" w:cs="Times New Roman"/>
+          <w:sz w:val="24"/>
+          <w:szCs w:val="24"/>
+        </w:rPr>
+        <w:t>Chueh</w:t>
+      </w:r>
+      <w:proofErr w:type="spellEnd"/>
     </w:p>
     <w:p>
       <w:pPr>
@@ -1409,12 +1466,14 @@
           <w:rFonts w:cs="Times New Roman"/>
         </w:rPr>
       </w:pPr>
+      <w:proofErr w:type="gramStart"/>
       <w:r>
         <w:rPr>
           <w:rFonts w:cs="Times New Roman"/>
         </w:rPr>
         <w:t>by</w:t>
       </w:r>
+      <w:proofErr w:type="gramEnd"/>
     </w:p>
     <w:p>
       <w:pPr>
@@ -1427,8 +1486,16 @@
         <w:rPr>
           <w:rFonts w:cs="Times New Roman"/>
         </w:rPr>
-        <w:t>James W. Tunnell</w:t>
-      </w:r>
+        <w:t xml:space="preserve">James W. </w:t>
+      </w:r>
+      <w:proofErr w:type="spellStart"/>
+      <w:r>
+        <w:rPr>
+          <w:rFonts w:cs="Times New Roman"/>
+        </w:rPr>
+        <w:t>Tunnell</w:t>
+      </w:r>
+      <w:proofErr w:type="spellEnd"/>
     </w:p>
     <w:p>
       <w:pPr>
@@ -1547,7 +1614,23 @@
         <w:ind w:firstLine="720"/>
       </w:pPr>
       <w:r>
-        <w:t xml:space="preserve">The author is grateful to Dr. John Anvik, for his advice and patience, to Dr. Yvonne Chueh for her help with exploratory data analysis, and to Dr. </w:t>
+        <w:t xml:space="preserve">The author is grateful to Dr. John </w:t>
+      </w:r>
+      <w:proofErr w:type="spellStart"/>
+      <w:r>
+        <w:t>Anvik</w:t>
+      </w:r>
+      <w:proofErr w:type="spellEnd"/>
+      <w:r>
+        <w:t xml:space="preserve">, for his advice and patience, to Dr. Yvonne </w:t>
+      </w:r>
+      <w:proofErr w:type="spellStart"/>
+      <w:r>
+        <w:t>Chueh</w:t>
+      </w:r>
+      <w:proofErr w:type="spellEnd"/>
+      <w:r>
+        <w:t xml:space="preserve"> for her help with exploratory data analysis, and to Dr. </w:t>
       </w:r>
       <w:r>
         <w:t xml:space="preserve">Kathryn Temple for her guidance </w:t>
@@ -3838,7 +3921,14 @@
           <w:szCs w:val="24"/>
         </w:rPr>
         <w:tab/>
-        <w:t>26</w:t>
+        <w:t>2</w:t>
+      </w:r>
+      <w:r>
+        <w:rPr>
+          <w:rFonts w:cs="Times New Roman"/>
+          <w:szCs w:val="24"/>
+        </w:rPr>
+        <w:t>7</w:t>
       </w:r>
     </w:p>
     <w:p>
@@ -3898,7 +3988,14 @@
           <w:szCs w:val="24"/>
         </w:rPr>
         <w:tab/>
-        <w:t>27</w:t>
+        <w:t>2</w:t>
+      </w:r>
+      <w:r>
+        <w:rPr>
+          <w:rFonts w:cs="Times New Roman"/>
+          <w:szCs w:val="24"/>
+        </w:rPr>
+        <w:t>8</w:t>
       </w:r>
     </w:p>
     <w:p>
@@ -4093,14 +4190,7 @@
           <w:szCs w:val="24"/>
         </w:rPr>
         <w:tab/>
-        <w:t>4</w:t>
-      </w:r>
-      <w:r>
-        <w:rPr>
-          <w:rFonts w:cs="Times New Roman"/>
-          <w:szCs w:val="24"/>
-        </w:rPr>
-        <w:t>9</w:t>
+        <w:t>49</w:t>
       </w:r>
     </w:p>
     <w:p>
@@ -5022,11 +5112,19 @@
         <w:tab/>
         <w:t xml:space="preserve">Hibernate </w:t>
       </w:r>
+      <w:proofErr w:type="spellStart"/>
       <w:r>
         <w:rPr>
           <w:i/>
         </w:rPr>
-        <w:t xml:space="preserve">orm </w:t>
+        <w:t>orm</w:t>
+      </w:r>
+      <w:proofErr w:type="spellEnd"/>
+      <w:r>
+        <w:rPr>
+          <w:i/>
+        </w:rPr>
+        <w:t xml:space="preserve"> </w:t>
       </w:r>
       <w:r>
         <w:t>dataset</w:t>
@@ -5120,11 +5218,19 @@
         <w:tab/>
         <w:t xml:space="preserve">Hibernate </w:t>
       </w:r>
+      <w:proofErr w:type="spellStart"/>
       <w:r>
         <w:rPr>
           <w:i/>
         </w:rPr>
-        <w:t xml:space="preserve">orm </w:t>
+        <w:t>orm</w:t>
+      </w:r>
+      <w:proofErr w:type="spellEnd"/>
+      <w:r>
+        <w:rPr>
+          <w:i/>
+        </w:rPr>
+        <w:t xml:space="preserve"> </w:t>
       </w:r>
       <w:r>
         <w:t>dataset</w:t>
@@ -5208,11 +5314,19 @@
       <w:r>
         <w:t xml:space="preserve">Hibernate </w:t>
       </w:r>
+      <w:proofErr w:type="spellStart"/>
       <w:r>
         <w:rPr>
           <w:i/>
         </w:rPr>
-        <w:t xml:space="preserve">orm </w:t>
+        <w:t>orm</w:t>
+      </w:r>
+      <w:proofErr w:type="spellEnd"/>
+      <w:r>
+        <w:rPr>
+          <w:i/>
+        </w:rPr>
+        <w:t xml:space="preserve"> </w:t>
       </w:r>
       <w:r>
         <w:t>dataset</w:t>
@@ -5610,320 +5724,334 @@
           <w:rFonts w:cs="Times New Roman"/>
           <w:szCs w:val="24"/>
         </w:rPr>
+        <w:t>4</w:t>
+      </w:r>
+      <w:r>
+        <w:rPr>
+          <w:rFonts w:cs="Times New Roman"/>
+          <w:szCs w:val="24"/>
+        </w:rPr>
+        <w:t>0</w:t>
+      </w:r>
+    </w:p>
+    <w:p>
+      <w:pPr>
+        <w:spacing w:line="240" w:lineRule="auto"/>
+        <w:rPr>
+          <w:rFonts w:cs="Times New Roman"/>
+          <w:szCs w:val="24"/>
+        </w:rPr>
+      </w:pPr>
+    </w:p>
+    <w:p>
+      <w:pPr>
+        <w:tabs>
+          <w:tab w:val="right" w:pos="540"/>
+          <w:tab w:val="left" w:pos="1083"/>
+          <w:tab w:val="left" w:pos="1425"/>
+          <w:tab w:val="right" w:leader="dot" w:pos="8370"/>
+        </w:tabs>
+        <w:spacing w:line="240" w:lineRule="auto"/>
+      </w:pPr>
+      <w:r>
+        <w:rPr>
+          <w:rFonts w:cs="Times New Roman"/>
+          <w:szCs w:val="24"/>
+        </w:rPr>
+        <w:tab/>
+      </w:r>
+      <w:r>
+        <w:rPr>
+          <w:rFonts w:cs="Times New Roman"/>
+          <w:szCs w:val="24"/>
+        </w:rPr>
+        <w:t>18</w:t>
+      </w:r>
+      <w:r>
+        <w:rPr>
+          <w:rFonts w:cs="Times New Roman"/>
+          <w:szCs w:val="24"/>
+        </w:rPr>
+        <w:tab/>
+      </w:r>
+      <w:r>
+        <w:t xml:space="preserve">Histogram of </w:t>
+      </w:r>
+      <w:r>
+        <w:t>prediction</w:t>
+      </w:r>
+      <w:r>
+        <w:t xml:space="preserve"> errors</w:t>
+      </w:r>
+      <w:r>
+        <w:t xml:space="preserve">, </w:t>
+      </w:r>
+    </w:p>
+    <w:p>
+      <w:pPr>
+        <w:tabs>
+          <w:tab w:val="right" w:pos="540"/>
+          <w:tab w:val="left" w:pos="1083"/>
+          <w:tab w:val="left" w:pos="1425"/>
+          <w:tab w:val="right" w:leader="dot" w:pos="8370"/>
+        </w:tabs>
+        <w:spacing w:line="240" w:lineRule="auto"/>
+        <w:rPr>
+          <w:rFonts w:cs="Times New Roman"/>
+          <w:szCs w:val="24"/>
+        </w:rPr>
+      </w:pPr>
+      <w:r>
+        <w:tab/>
+      </w:r>
+      <w:r>
+        <w:tab/>
+        <w:t xml:space="preserve">NetBeans </w:t>
+      </w:r>
+      <w:r>
+        <w:rPr>
+          <w:i/>
+        </w:rPr>
+        <w:t xml:space="preserve">java </w:t>
+      </w:r>
+      <w:r>
+        <w:t>dataset</w:t>
+      </w:r>
+      <w:r>
+        <w:rPr>
+          <w:rFonts w:cs="Times New Roman"/>
+          <w:szCs w:val="24"/>
+        </w:rPr>
+        <w:tab/>
         <w:t>41</w:t>
-      </w:r>
-    </w:p>
-    <w:p>
-      <w:pPr>
-        <w:spacing w:line="240" w:lineRule="auto"/>
-        <w:rPr>
-          <w:rFonts w:cs="Times New Roman"/>
-          <w:szCs w:val="24"/>
-        </w:rPr>
-      </w:pPr>
-    </w:p>
-    <w:p>
-      <w:pPr>
-        <w:tabs>
-          <w:tab w:val="right" w:pos="540"/>
-          <w:tab w:val="left" w:pos="1083"/>
-          <w:tab w:val="left" w:pos="1425"/>
-          <w:tab w:val="right" w:leader="dot" w:pos="8370"/>
-        </w:tabs>
-        <w:spacing w:line="240" w:lineRule="auto"/>
-      </w:pPr>
-      <w:r>
-        <w:rPr>
-          <w:rFonts w:cs="Times New Roman"/>
-          <w:szCs w:val="24"/>
-        </w:rPr>
-        <w:tab/>
-      </w:r>
-      <w:r>
-        <w:rPr>
-          <w:rFonts w:cs="Times New Roman"/>
-          <w:szCs w:val="24"/>
-        </w:rPr>
-        <w:t>18</w:t>
-      </w:r>
-      <w:r>
-        <w:rPr>
-          <w:rFonts w:cs="Times New Roman"/>
-          <w:szCs w:val="24"/>
-        </w:rPr>
-        <w:tab/>
-      </w:r>
-      <w:r>
-        <w:t xml:space="preserve">Histogram of </w:t>
-      </w:r>
-      <w:r>
-        <w:t>prediction</w:t>
-      </w:r>
-      <w:r>
-        <w:t xml:space="preserve"> errors</w:t>
-      </w:r>
-      <w:r>
-        <w:t xml:space="preserve">, </w:t>
-      </w:r>
-    </w:p>
-    <w:p>
-      <w:pPr>
-        <w:tabs>
-          <w:tab w:val="right" w:pos="540"/>
-          <w:tab w:val="left" w:pos="1083"/>
-          <w:tab w:val="left" w:pos="1425"/>
-          <w:tab w:val="right" w:leader="dot" w:pos="8370"/>
-        </w:tabs>
-        <w:spacing w:line="240" w:lineRule="auto"/>
-        <w:rPr>
-          <w:rFonts w:cs="Times New Roman"/>
-          <w:szCs w:val="24"/>
-        </w:rPr>
-      </w:pPr>
-      <w:r>
-        <w:tab/>
-      </w:r>
-      <w:r>
-        <w:tab/>
-        <w:t xml:space="preserve">NetBeans </w:t>
-      </w:r>
-      <w:r>
-        <w:rPr>
-          <w:i/>
-        </w:rPr>
-        <w:t xml:space="preserve">java </w:t>
-      </w:r>
-      <w:r>
-        <w:t>dataset</w:t>
-      </w:r>
-      <w:r>
-        <w:rPr>
-          <w:rFonts w:cs="Times New Roman"/>
-          <w:szCs w:val="24"/>
-        </w:rPr>
-        <w:tab/>
-        <w:t>41</w:t>
-      </w:r>
-    </w:p>
-    <w:p>
-      <w:pPr>
-        <w:spacing w:line="240" w:lineRule="auto"/>
-        <w:rPr>
-          <w:rFonts w:cs="Times New Roman"/>
-          <w:szCs w:val="24"/>
-        </w:rPr>
-      </w:pPr>
-    </w:p>
-    <w:p>
-      <w:pPr>
-        <w:tabs>
-          <w:tab w:val="right" w:pos="540"/>
-          <w:tab w:val="left" w:pos="1083"/>
-          <w:tab w:val="left" w:pos="1425"/>
-          <w:tab w:val="right" w:leader="dot" w:pos="8370"/>
-        </w:tabs>
-        <w:spacing w:line="240" w:lineRule="auto"/>
-      </w:pPr>
-      <w:r>
-        <w:rPr>
-          <w:rFonts w:cs="Times New Roman"/>
-          <w:szCs w:val="24"/>
-        </w:rPr>
-        <w:tab/>
-      </w:r>
-      <w:r>
-        <w:rPr>
-          <w:rFonts w:cs="Times New Roman"/>
-          <w:szCs w:val="24"/>
-        </w:rPr>
-        <w:t>19</w:t>
-      </w:r>
-      <w:r>
-        <w:rPr>
-          <w:rFonts w:cs="Times New Roman"/>
-          <w:szCs w:val="24"/>
-        </w:rPr>
-        <w:tab/>
-      </w:r>
-      <w:r>
-        <w:t>Q-Q plot of forecast mean errors</w:t>
-      </w:r>
-      <w:r>
-        <w:t xml:space="preserve">, </w:t>
-      </w:r>
-    </w:p>
-    <w:p>
-      <w:pPr>
-        <w:tabs>
-          <w:tab w:val="right" w:pos="540"/>
-          <w:tab w:val="left" w:pos="1083"/>
-          <w:tab w:val="left" w:pos="1425"/>
-          <w:tab w:val="right" w:leader="dot" w:pos="8370"/>
-        </w:tabs>
-        <w:spacing w:line="240" w:lineRule="auto"/>
-        <w:rPr>
-          <w:rFonts w:cs="Times New Roman"/>
-          <w:szCs w:val="24"/>
-        </w:rPr>
-      </w:pPr>
-      <w:r>
-        <w:tab/>
-      </w:r>
-      <w:r>
-        <w:tab/>
-      </w:r>
-      <w:r>
-        <w:t xml:space="preserve">NetBeans </w:t>
-      </w:r>
-      <w:r>
-        <w:rPr>
-          <w:i/>
-        </w:rPr>
-        <w:t>java</w:t>
-      </w:r>
-      <w:r>
-        <w:rPr>
-          <w:i/>
-        </w:rPr>
-        <w:t xml:space="preserve"> </w:t>
-      </w:r>
-      <w:r>
-        <w:t>dataset</w:t>
-      </w:r>
-      <w:r>
-        <w:rPr>
-          <w:rFonts w:cs="Times New Roman"/>
-          <w:szCs w:val="24"/>
-        </w:rPr>
-        <w:tab/>
-        <w:t>42</w:t>
-      </w:r>
-    </w:p>
-    <w:p>
-      <w:pPr>
-        <w:spacing w:line="240" w:lineRule="auto"/>
-        <w:rPr>
-          <w:rFonts w:cs="Times New Roman"/>
-          <w:szCs w:val="24"/>
-        </w:rPr>
-      </w:pPr>
-    </w:p>
-    <w:p>
-      <w:pPr>
-        <w:tabs>
-          <w:tab w:val="right" w:pos="540"/>
-          <w:tab w:val="left" w:pos="1083"/>
-          <w:tab w:val="left" w:pos="1425"/>
-          <w:tab w:val="right" w:leader="dot" w:pos="8370"/>
-        </w:tabs>
-        <w:spacing w:line="240" w:lineRule="auto"/>
-        <w:rPr>
-          <w:rFonts w:cs="Times New Roman"/>
-          <w:szCs w:val="24"/>
-        </w:rPr>
-      </w:pPr>
-      <w:r>
-        <w:rPr>
-          <w:rFonts w:cs="Times New Roman"/>
-          <w:szCs w:val="24"/>
-        </w:rPr>
-        <w:tab/>
-      </w:r>
-      <w:r>
-        <w:rPr>
-          <w:rFonts w:cs="Times New Roman"/>
-          <w:szCs w:val="24"/>
-        </w:rPr>
-        <w:t>20</w:t>
-      </w:r>
-      <w:r>
-        <w:rPr>
-          <w:rFonts w:cs="Times New Roman"/>
-          <w:szCs w:val="24"/>
-        </w:rPr>
-        <w:tab/>
-      </w:r>
-      <w:r>
-        <w:rPr>
-          <w:rFonts w:cs="Times New Roman"/>
-          <w:szCs w:val="24"/>
-        </w:rPr>
-        <w:t>Forecast</w:t>
-      </w:r>
-      <w:r>
-        <w:t xml:space="preserve"> errors by window reveal the location of an outlier</w:t>
-      </w:r>
-      <w:r>
-        <w:rPr>
-          <w:rFonts w:cs="Times New Roman"/>
-          <w:szCs w:val="24"/>
-        </w:rPr>
-        <w:tab/>
-        <w:t>49</w:t>
-      </w:r>
-    </w:p>
-    <w:p>
-      <w:pPr>
-        <w:spacing w:line="240" w:lineRule="auto"/>
-        <w:rPr>
-          <w:rFonts w:cs="Times New Roman"/>
-          <w:szCs w:val="24"/>
-        </w:rPr>
-      </w:pPr>
-    </w:p>
-    <w:p>
-      <w:pPr>
-        <w:tabs>
-          <w:tab w:val="right" w:pos="540"/>
-          <w:tab w:val="left" w:pos="1083"/>
-          <w:tab w:val="left" w:pos="1425"/>
-          <w:tab w:val="right" w:leader="dot" w:pos="8370"/>
-        </w:tabs>
-        <w:spacing w:line="240" w:lineRule="auto"/>
-        <w:rPr>
-          <w:rFonts w:cs="Times New Roman"/>
-          <w:szCs w:val="24"/>
-        </w:rPr>
-      </w:pPr>
-      <w:r>
-        <w:rPr>
-          <w:rFonts w:cs="Times New Roman"/>
-          <w:szCs w:val="24"/>
-        </w:rPr>
-        <w:tab/>
-      </w:r>
-      <w:r>
-        <w:rPr>
-          <w:rFonts w:cs="Times New Roman"/>
-          <w:szCs w:val="24"/>
-        </w:rPr>
-        <w:t>2</w:t>
-      </w:r>
-      <w:r>
-        <w:rPr>
-          <w:rFonts w:cs="Times New Roman"/>
-          <w:szCs w:val="24"/>
-        </w:rPr>
-        <w:t>1</w:t>
       </w:r>
       <w:bookmarkStart w:id="0" w:name="_GoBack"/>
       <w:bookmarkEnd w:id="0"/>
-      <w:r>
-        <w:rPr>
-          <w:rFonts w:cs="Times New Roman"/>
-          <w:szCs w:val="24"/>
-        </w:rPr>
-        <w:tab/>
-      </w:r>
-      <w:r>
-        <w:t xml:space="preserve">Undifferenced time series data from the Hibernate </w:t>
+    </w:p>
+    <w:p>
+      <w:pPr>
+        <w:spacing w:line="240" w:lineRule="auto"/>
+        <w:rPr>
+          <w:rFonts w:cs="Times New Roman"/>
+          <w:szCs w:val="24"/>
+        </w:rPr>
+      </w:pPr>
+    </w:p>
+    <w:p>
+      <w:pPr>
+        <w:tabs>
+          <w:tab w:val="right" w:pos="540"/>
+          <w:tab w:val="left" w:pos="1083"/>
+          <w:tab w:val="left" w:pos="1425"/>
+          <w:tab w:val="right" w:leader="dot" w:pos="8370"/>
+        </w:tabs>
+        <w:spacing w:line="240" w:lineRule="auto"/>
+      </w:pPr>
+      <w:r>
+        <w:rPr>
+          <w:rFonts w:cs="Times New Roman"/>
+          <w:szCs w:val="24"/>
+        </w:rPr>
+        <w:tab/>
+      </w:r>
+      <w:r>
+        <w:rPr>
+          <w:rFonts w:cs="Times New Roman"/>
+          <w:szCs w:val="24"/>
+        </w:rPr>
+        <w:t>19</w:t>
+      </w:r>
+      <w:r>
+        <w:rPr>
+          <w:rFonts w:cs="Times New Roman"/>
+          <w:szCs w:val="24"/>
+        </w:rPr>
+        <w:tab/>
+      </w:r>
+      <w:r>
+        <w:t>Q-Q plot of forecast mean errors</w:t>
+      </w:r>
+      <w:r>
+        <w:t xml:space="preserve">, </w:t>
+      </w:r>
+    </w:p>
+    <w:p>
+      <w:pPr>
+        <w:tabs>
+          <w:tab w:val="right" w:pos="540"/>
+          <w:tab w:val="left" w:pos="1083"/>
+          <w:tab w:val="left" w:pos="1425"/>
+          <w:tab w:val="right" w:leader="dot" w:pos="8370"/>
+        </w:tabs>
+        <w:spacing w:line="240" w:lineRule="auto"/>
+        <w:rPr>
+          <w:rFonts w:cs="Times New Roman"/>
+          <w:szCs w:val="24"/>
+        </w:rPr>
+      </w:pPr>
+      <w:r>
+        <w:tab/>
+      </w:r>
+      <w:r>
+        <w:tab/>
+      </w:r>
+      <w:r>
+        <w:t xml:space="preserve">NetBeans </w:t>
       </w:r>
       <w:r>
         <w:rPr>
           <w:i/>
         </w:rPr>
+        <w:t>java</w:t>
+      </w:r>
+      <w:r>
+        <w:rPr>
+          <w:i/>
+        </w:rPr>
+        <w:t xml:space="preserve"> </w:t>
+      </w:r>
+      <w:r>
+        <w:t>dataset</w:t>
+      </w:r>
+      <w:r>
+        <w:rPr>
+          <w:rFonts w:cs="Times New Roman"/>
+          <w:szCs w:val="24"/>
+        </w:rPr>
+        <w:tab/>
+        <w:t>42</w:t>
+      </w:r>
+    </w:p>
+    <w:p>
+      <w:pPr>
+        <w:spacing w:line="240" w:lineRule="auto"/>
+        <w:rPr>
+          <w:rFonts w:cs="Times New Roman"/>
+          <w:szCs w:val="24"/>
+        </w:rPr>
+      </w:pPr>
+    </w:p>
+    <w:p>
+      <w:pPr>
+        <w:tabs>
+          <w:tab w:val="right" w:pos="540"/>
+          <w:tab w:val="left" w:pos="1083"/>
+          <w:tab w:val="left" w:pos="1425"/>
+          <w:tab w:val="right" w:leader="dot" w:pos="8370"/>
+        </w:tabs>
+        <w:spacing w:line="240" w:lineRule="auto"/>
+        <w:rPr>
+          <w:rFonts w:cs="Times New Roman"/>
+          <w:szCs w:val="24"/>
+        </w:rPr>
+      </w:pPr>
+      <w:r>
+        <w:rPr>
+          <w:rFonts w:cs="Times New Roman"/>
+          <w:szCs w:val="24"/>
+        </w:rPr>
+        <w:tab/>
+      </w:r>
+      <w:r>
+        <w:rPr>
+          <w:rFonts w:cs="Times New Roman"/>
+          <w:szCs w:val="24"/>
+        </w:rPr>
+        <w:t>20</w:t>
+      </w:r>
+      <w:r>
+        <w:rPr>
+          <w:rFonts w:cs="Times New Roman"/>
+          <w:szCs w:val="24"/>
+        </w:rPr>
+        <w:tab/>
+      </w:r>
+      <w:r>
+        <w:rPr>
+          <w:rFonts w:cs="Times New Roman"/>
+          <w:szCs w:val="24"/>
+        </w:rPr>
+        <w:t>Forecast</w:t>
+      </w:r>
+      <w:r>
+        <w:t xml:space="preserve"> errors by window reveal the location of an outlier</w:t>
+      </w:r>
+      <w:r>
+        <w:rPr>
+          <w:rFonts w:cs="Times New Roman"/>
+          <w:szCs w:val="24"/>
+        </w:rPr>
+        <w:tab/>
+        <w:t>49</w:t>
+      </w:r>
+    </w:p>
+    <w:p>
+      <w:pPr>
+        <w:spacing w:line="240" w:lineRule="auto"/>
+        <w:rPr>
+          <w:rFonts w:cs="Times New Roman"/>
+          <w:szCs w:val="24"/>
+        </w:rPr>
+      </w:pPr>
+    </w:p>
+    <w:p>
+      <w:pPr>
+        <w:tabs>
+          <w:tab w:val="right" w:pos="540"/>
+          <w:tab w:val="left" w:pos="1083"/>
+          <w:tab w:val="left" w:pos="1425"/>
+          <w:tab w:val="right" w:leader="dot" w:pos="8370"/>
+        </w:tabs>
+        <w:spacing w:line="240" w:lineRule="auto"/>
+        <w:rPr>
+          <w:rFonts w:cs="Times New Roman"/>
+          <w:szCs w:val="24"/>
+        </w:rPr>
+      </w:pPr>
+      <w:r>
+        <w:rPr>
+          <w:rFonts w:cs="Times New Roman"/>
+          <w:szCs w:val="24"/>
+        </w:rPr>
+        <w:tab/>
+      </w:r>
+      <w:r>
+        <w:rPr>
+          <w:rFonts w:cs="Times New Roman"/>
+          <w:szCs w:val="24"/>
+        </w:rPr>
+        <w:t>2</w:t>
+      </w:r>
+      <w:r>
+        <w:rPr>
+          <w:rFonts w:cs="Times New Roman"/>
+          <w:szCs w:val="24"/>
+        </w:rPr>
+        <w:t>1</w:t>
+      </w:r>
+      <w:r>
+        <w:rPr>
+          <w:rFonts w:cs="Times New Roman"/>
+          <w:szCs w:val="24"/>
+        </w:rPr>
+        <w:tab/>
+      </w:r>
+      <w:proofErr w:type="spellStart"/>
+      <w:r>
+        <w:t>Undifferenced</w:t>
+      </w:r>
+      <w:proofErr w:type="spellEnd"/>
+      <w:r>
+        <w:t xml:space="preserve"> time series data from the Hibernate </w:t>
+      </w:r>
+      <w:proofErr w:type="spellStart"/>
+      <w:r>
+        <w:rPr>
+          <w:i/>
+        </w:rPr>
         <w:t>orm</w:t>
       </w:r>
+      <w:proofErr w:type="spellEnd"/>
       <w:r>
         <w:t xml:space="preserve"> dataset</w:t>
       </w:r>
@@ -8432,7 +8560,7 @@
 </file>
 
 <file path=customXml/itemProps1.xml><?xml version="1.0" encoding="utf-8"?>
-<ds:datastoreItem xmlns:ds="http://schemas.openxmlformats.org/officeDocument/2006/customXml" ds:itemID="{37D8E74E-D87E-481F-B988-61072CD2295A}">
+<ds:datastoreItem xmlns:ds="http://schemas.openxmlformats.org/officeDocument/2006/customXml" ds:itemID="{976D0DB1-FCD6-4675-9CE4-BE338740C2A8}">
   <ds:schemaRefs>
     <ds:schemaRef ds:uri="http://schemas.openxmlformats.org/officeDocument/2006/bibliography"/>
   </ds:schemaRefs>

</xml_diff>

<commit_message>
Finish revisions from Gard Studies Office
</commit_message>
<xml_diff>
--- a/doc/thesis/Thesis_Frontmatter.docx
+++ b/doc/thesis/Thesis_Frontmatter.docx
@@ -167,11 +167,19 @@
           <w:rFonts w:cs="Times New Roman"/>
         </w:rPr>
       </w:pPr>
-      <w:r>
-        <w:rPr>
-          <w:rFonts w:cs="Times New Roman"/>
-        </w:rPr>
-        <w:t>of the Requirements for the Degree</w:t>
+      <w:proofErr w:type="gramStart"/>
+      <w:r>
+        <w:rPr>
+          <w:rFonts w:cs="Times New Roman"/>
+        </w:rPr>
+        <w:t>of</w:t>
+      </w:r>
+      <w:proofErr w:type="gramEnd"/>
+      <w:r>
+        <w:rPr>
+          <w:rFonts w:cs="Times New Roman"/>
+        </w:rPr>
+        <w:t xml:space="preserve"> the Requirements for the Degree</w:t>
       </w:r>
     </w:p>
     <w:p>
@@ -257,12 +265,14 @@
           <w:rFonts w:cs="Times New Roman"/>
         </w:rPr>
       </w:pPr>
+      <w:proofErr w:type="gramStart"/>
       <w:r>
         <w:rPr>
           <w:rFonts w:cs="Times New Roman"/>
         </w:rPr>
         <w:t>by</w:t>
       </w:r>
+      <w:proofErr w:type="gramEnd"/>
     </w:p>
     <w:p>
       <w:pPr>
@@ -275,8 +285,16 @@
         <w:rPr>
           <w:rFonts w:cs="Times New Roman"/>
         </w:rPr>
-        <w:t>James W. Tunnell</w:t>
-      </w:r>
+        <w:t xml:space="preserve">James W. </w:t>
+      </w:r>
+      <w:proofErr w:type="spellStart"/>
+      <w:r>
+        <w:rPr>
+          <w:rFonts w:cs="Times New Roman"/>
+        </w:rPr>
+        <w:t>Tunnell</w:t>
+      </w:r>
+      <w:proofErr w:type="spellEnd"/>
     </w:p>
     <w:p>
       <w:pPr>
@@ -312,6 +330,7 @@
           <w:color w:val="000000"/>
           <w:szCs w:val="24"/>
         </w:rPr>
+        <w:lastRenderedPageBreak/>
         <w:t>CENTRAL WASHINGTON UNIVERSITY</w:t>
       </w:r>
     </w:p>
@@ -397,8 +416,19 @@
           <w:sz w:val="24"/>
           <w:szCs w:val="24"/>
         </w:rPr>
-        <w:t>James W. Tunnell</w:t>
-      </w:r>
+        <w:t xml:space="preserve">James W. </w:t>
+      </w:r>
+      <w:proofErr w:type="spellStart"/>
+      <w:r>
+        <w:rPr>
+          <w:rFonts w:ascii="Times New Roman" w:hAnsi="Times New Roman" w:cs="Times New Roman"/>
+          <w:color w:val="000000"/>
+          <w:sz w:val="24"/>
+          <w:szCs w:val="24"/>
+        </w:rPr>
+        <w:t>Tunnell</w:t>
+      </w:r>
+      <w:proofErr w:type="spellEnd"/>
     </w:p>
     <w:p>
       <w:pPr>
@@ -716,7 +746,25 @@
           <w:sz w:val="24"/>
           <w:szCs w:val="24"/>
         </w:rPr>
-        <w:t>Dr. John K. Anvik, Committee Chair</w:t>
+        <w:t xml:space="preserve">Dr. John K. </w:t>
+      </w:r>
+      <w:proofErr w:type="spellStart"/>
+      <w:r>
+        <w:rPr>
+          <w:rFonts w:ascii="Times New Roman" w:hAnsi="Times New Roman" w:cs="Times New Roman"/>
+          <w:sz w:val="24"/>
+          <w:szCs w:val="24"/>
+        </w:rPr>
+        <w:t>Anvik</w:t>
+      </w:r>
+      <w:proofErr w:type="spellEnd"/>
+      <w:r>
+        <w:rPr>
+          <w:rFonts w:ascii="Times New Roman" w:hAnsi="Times New Roman" w:cs="Times New Roman"/>
+          <w:sz w:val="24"/>
+          <w:szCs w:val="24"/>
+        </w:rPr>
+        <w:t>, Committee Chair</w:t>
       </w:r>
     </w:p>
     <w:p>
@@ -925,8 +973,18 @@
           <w:sz w:val="24"/>
           <w:szCs w:val="24"/>
         </w:rPr>
-        <w:t>Dr. Yvonne Chueh</w:t>
-      </w:r>
+        <w:t xml:space="preserve">Dr. Yvonne </w:t>
+      </w:r>
+      <w:proofErr w:type="spellStart"/>
+      <w:r>
+        <w:rPr>
+          <w:rFonts w:ascii="Times New Roman" w:hAnsi="Times New Roman" w:cs="Times New Roman"/>
+          <w:sz w:val="24"/>
+          <w:szCs w:val="24"/>
+        </w:rPr>
+        <w:t>Chueh</w:t>
+      </w:r>
+      <w:proofErr w:type="spellEnd"/>
     </w:p>
     <w:p>
       <w:pPr>
@@ -1363,6 +1421,7 @@
         <w:rPr>
           <w:rFonts w:cs="Times New Roman"/>
         </w:rPr>
+        <w:lastRenderedPageBreak/>
         <w:t>ABSTRACT</w:t>
       </w:r>
     </w:p>
@@ -1409,12 +1468,14 @@
           <w:rFonts w:cs="Times New Roman"/>
         </w:rPr>
       </w:pPr>
+      <w:proofErr w:type="gramStart"/>
       <w:r>
         <w:rPr>
           <w:rFonts w:cs="Times New Roman"/>
         </w:rPr>
         <w:t>by</w:t>
       </w:r>
+      <w:proofErr w:type="gramEnd"/>
     </w:p>
     <w:p>
       <w:pPr>
@@ -1427,8 +1488,16 @@
         <w:rPr>
           <w:rFonts w:cs="Times New Roman"/>
         </w:rPr>
-        <w:t>James W. Tunnell</w:t>
-      </w:r>
+        <w:t xml:space="preserve">James W. </w:t>
+      </w:r>
+      <w:proofErr w:type="spellStart"/>
+      <w:r>
+        <w:rPr>
+          <w:rFonts w:cs="Times New Roman"/>
+        </w:rPr>
+        <w:t>Tunnell</w:t>
+      </w:r>
+      <w:proofErr w:type="spellEnd"/>
     </w:p>
     <w:p>
       <w:pPr>
@@ -1531,6 +1600,14 @@
           <w:szCs w:val="24"/>
         </w:rPr>
         <w:br w:type="page"/>
+      </w:r>
+      <w:r>
+        <w:rPr>
+          <w:rFonts w:ascii="Liberation Serif" w:hAnsi="Liberation Serif"/>
+          <w:color w:val="000000"/>
+          <w:szCs w:val="24"/>
+        </w:rPr>
+        <w:lastRenderedPageBreak/>
         <w:t>ACKNOWLEDGEMENTS</w:t>
       </w:r>
     </w:p>
@@ -1539,7 +1616,23 @@
         <w:ind w:firstLine="720"/>
       </w:pPr>
       <w:r>
-        <w:t xml:space="preserve">The author is grateful to Dr. John Anvik, for his advice and patience, to Dr. Yvonne Chueh for her help with exploratory data analysis, and to Dr. </w:t>
+        <w:t xml:space="preserve">The author is grateful to Dr. John </w:t>
+      </w:r>
+      <w:proofErr w:type="spellStart"/>
+      <w:r>
+        <w:t>Anvik</w:t>
+      </w:r>
+      <w:proofErr w:type="spellEnd"/>
+      <w:r>
+        <w:t xml:space="preserve">, for his advice and patience, to Dr. Yvonne </w:t>
+      </w:r>
+      <w:proofErr w:type="spellStart"/>
+      <w:r>
+        <w:t>Chueh</w:t>
+      </w:r>
+      <w:proofErr w:type="spellEnd"/>
+      <w:r>
+        <w:t xml:space="preserve"> for her help with exploratory data analysis, and to Dr. </w:t>
       </w:r>
       <w:r>
         <w:t xml:space="preserve">Kathryn Temple for her guidance </w:t>
@@ -1565,6 +1658,7 @@
           <w:rFonts w:cs="Times New Roman"/>
           <w:szCs w:val="24"/>
         </w:rPr>
+        <w:lastRenderedPageBreak/>
         <w:t>TABLE OF CONTENTS</w:t>
       </w:r>
     </w:p>
@@ -3486,67 +3580,70 @@
         </w:tabs>
         <w:spacing w:line="240" w:lineRule="auto"/>
         <w:rPr>
-          <w:rFonts w:cs="Times New Roman"/>
-          <w:szCs w:val="24"/>
-        </w:rPr>
-      </w:pPr>
-      <w:r>
-        <w:rPr>
-          <w:rFonts w:cs="Times New Roman"/>
-          <w:szCs w:val="24"/>
-        </w:rPr>
-        <w:tab/>
-      </w:r>
-      <w:r>
-        <w:rPr>
-          <w:rFonts w:cs="Times New Roman"/>
-          <w:szCs w:val="24"/>
-        </w:rPr>
-        <w:tab/>
-      </w:r>
-      <w:r>
-        <w:rPr>
-          <w:rFonts w:cs="Times New Roman"/>
-          <w:szCs w:val="24"/>
-        </w:rPr>
-        <w:tab/>
-        <w:t>Appendix A—</w:t>
-      </w:r>
-      <w:r>
-        <w:rPr>
-          <w:rFonts w:cs="Times New Roman"/>
-          <w:szCs w:val="24"/>
-        </w:rPr>
-        <w:t>Time Series Data</w:t>
-      </w:r>
-      <w:r>
-        <w:rPr>
-          <w:rFonts w:cs="Times New Roman"/>
-          <w:szCs w:val="24"/>
-        </w:rPr>
-        <w:t xml:space="preserve"> Plots</w:t>
-      </w:r>
-      <w:r>
-        <w:rPr>
-          <w:rFonts w:cs="Times New Roman"/>
-          <w:szCs w:val="24"/>
-        </w:rPr>
-        <w:tab/>
-      </w:r>
-      <w:r>
-        <w:rPr>
-          <w:rFonts w:cs="Times New Roman"/>
-          <w:szCs w:val="24"/>
-        </w:rPr>
-        <w:t>5</w:t>
-      </w:r>
-      <w:r>
-        <w:rPr>
-          <w:rFonts w:cs="Times New Roman"/>
-          <w:szCs w:val="24"/>
-        </w:rPr>
-        <w:t>5</w:t>
-      </w:r>
+          <w:del w:id="41" w:author="James" w:date="2015-07-20T14:44:00Z"/>
+          <w:rFonts w:cs="Times New Roman"/>
+          <w:szCs w:val="24"/>
+        </w:rPr>
+      </w:pPr>
+      <w:del w:id="42" w:author="James" w:date="2015-07-20T14:44:00Z">
+        <w:r>
+          <w:rPr>
+            <w:rFonts w:cs="Times New Roman"/>
+            <w:szCs w:val="24"/>
+          </w:rPr>
+          <w:tab/>
+        </w:r>
+        <w:r>
+          <w:rPr>
+            <w:rFonts w:cs="Times New Roman"/>
+            <w:szCs w:val="24"/>
+          </w:rPr>
+          <w:tab/>
+        </w:r>
+        <w:r>
+          <w:rPr>
+            <w:rFonts w:cs="Times New Roman"/>
+            <w:szCs w:val="24"/>
+          </w:rPr>
+          <w:tab/>
+          <w:delText>Appendix A—</w:delText>
+        </w:r>
+        <w:r>
+          <w:rPr>
+            <w:rFonts w:cs="Times New Roman"/>
+            <w:szCs w:val="24"/>
+          </w:rPr>
+          <w:delText>Time Series Data</w:delText>
+        </w:r>
+        <w:r>
+          <w:rPr>
+            <w:rFonts w:cs="Times New Roman"/>
+            <w:szCs w:val="24"/>
+          </w:rPr>
+          <w:delText xml:space="preserve"> Plots</w:delText>
+        </w:r>
+        <w:r>
+          <w:rPr>
+            <w:rFonts w:cs="Times New Roman"/>
+            <w:szCs w:val="24"/>
+          </w:rPr>
+          <w:tab/>
+        </w:r>
+        <w:r>
+          <w:rPr>
+            <w:rFonts w:cs="Times New Roman"/>
+            <w:szCs w:val="24"/>
+          </w:rPr>
+          <w:delText>5</w:delText>
+        </w:r>
+        <w:r>
+          <w:rPr>
+            <w:rFonts w:cs="Times New Roman"/>
+            <w:szCs w:val="24"/>
+          </w:rPr>
+          <w:delText>5</w:delText>
+        </w:r>
+      </w:del>
     </w:p>
     <w:p>
       <w:pPr>
@@ -3558,67 +3655,70 @@
         </w:tabs>
         <w:spacing w:line="240" w:lineRule="auto"/>
         <w:rPr>
-          <w:rFonts w:cs="Times New Roman"/>
-          <w:szCs w:val="24"/>
-        </w:rPr>
-      </w:pPr>
-      <w:r>
-        <w:rPr>
-          <w:rFonts w:cs="Times New Roman"/>
-          <w:szCs w:val="24"/>
-        </w:rPr>
-        <w:tab/>
-      </w:r>
-      <w:r>
-        <w:rPr>
-          <w:rFonts w:cs="Times New Roman"/>
-          <w:szCs w:val="24"/>
-        </w:rPr>
-        <w:tab/>
-      </w:r>
-      <w:r>
-        <w:rPr>
-          <w:rFonts w:cs="Times New Roman"/>
-          <w:szCs w:val="24"/>
-        </w:rPr>
-        <w:tab/>
-        <w:t>Appendix B—</w:t>
-      </w:r>
-      <w:r>
-        <w:rPr>
-          <w:rFonts w:cs="Times New Roman"/>
-          <w:szCs w:val="24"/>
-        </w:rPr>
-        <w:t>Stationarity Testing</w:t>
-      </w:r>
-      <w:r>
-        <w:rPr>
-          <w:rFonts w:cs="Times New Roman"/>
-          <w:szCs w:val="24"/>
-        </w:rPr>
-        <w:t xml:space="preserve"> Results</w:t>
-      </w:r>
-      <w:r>
-        <w:rPr>
-          <w:rFonts w:cs="Times New Roman"/>
-          <w:szCs w:val="24"/>
-        </w:rPr>
-        <w:tab/>
-      </w:r>
-      <w:r>
-        <w:rPr>
-          <w:rFonts w:cs="Times New Roman"/>
-          <w:szCs w:val="24"/>
-        </w:rPr>
-        <w:t>6</w:t>
-      </w:r>
-      <w:r>
-        <w:rPr>
-          <w:rFonts w:cs="Times New Roman"/>
-          <w:szCs w:val="24"/>
-        </w:rPr>
-        <w:t>1</w:t>
-      </w:r>
+          <w:del w:id="43" w:author="James" w:date="2015-07-20T14:44:00Z"/>
+          <w:rFonts w:cs="Times New Roman"/>
+          <w:szCs w:val="24"/>
+        </w:rPr>
+      </w:pPr>
+      <w:del w:id="44" w:author="James" w:date="2015-07-20T14:44:00Z">
+        <w:r>
+          <w:rPr>
+            <w:rFonts w:cs="Times New Roman"/>
+            <w:szCs w:val="24"/>
+          </w:rPr>
+          <w:tab/>
+        </w:r>
+        <w:r>
+          <w:rPr>
+            <w:rFonts w:cs="Times New Roman"/>
+            <w:szCs w:val="24"/>
+          </w:rPr>
+          <w:tab/>
+        </w:r>
+        <w:r>
+          <w:rPr>
+            <w:rFonts w:cs="Times New Roman"/>
+            <w:szCs w:val="24"/>
+          </w:rPr>
+          <w:tab/>
+          <w:delText>Appendix B—</w:delText>
+        </w:r>
+        <w:r>
+          <w:rPr>
+            <w:rFonts w:cs="Times New Roman"/>
+            <w:szCs w:val="24"/>
+          </w:rPr>
+          <w:delText>Stationarity Testing</w:delText>
+        </w:r>
+        <w:r>
+          <w:rPr>
+            <w:rFonts w:cs="Times New Roman"/>
+            <w:szCs w:val="24"/>
+          </w:rPr>
+          <w:delText xml:space="preserve"> Results</w:delText>
+        </w:r>
+        <w:r>
+          <w:rPr>
+            <w:rFonts w:cs="Times New Roman"/>
+            <w:szCs w:val="24"/>
+          </w:rPr>
+          <w:tab/>
+        </w:r>
+        <w:r>
+          <w:rPr>
+            <w:rFonts w:cs="Times New Roman"/>
+            <w:szCs w:val="24"/>
+          </w:rPr>
+          <w:delText>6</w:delText>
+        </w:r>
+        <w:r>
+          <w:rPr>
+            <w:rFonts w:cs="Times New Roman"/>
+            <w:szCs w:val="24"/>
+          </w:rPr>
+          <w:delText>1</w:delText>
+        </w:r>
+      </w:del>
     </w:p>
     <w:p>
       <w:pPr>
@@ -3630,74 +3730,77 @@
         </w:tabs>
         <w:spacing w:line="240" w:lineRule="auto"/>
         <w:rPr>
-          <w:rFonts w:cs="Times New Roman"/>
-          <w:szCs w:val="24"/>
-        </w:rPr>
-      </w:pPr>
-      <w:r>
-        <w:rPr>
-          <w:rFonts w:cs="Times New Roman"/>
-          <w:szCs w:val="24"/>
-        </w:rPr>
-        <w:tab/>
-      </w:r>
-      <w:r>
-        <w:rPr>
-          <w:rFonts w:cs="Times New Roman"/>
-          <w:szCs w:val="24"/>
-        </w:rPr>
-        <w:tab/>
-      </w:r>
-      <w:r>
-        <w:rPr>
-          <w:rFonts w:cs="Times New Roman"/>
-          <w:szCs w:val="24"/>
-        </w:rPr>
-        <w:tab/>
-        <w:t xml:space="preserve">Appendix </w:t>
-      </w:r>
-      <w:r>
-        <w:rPr>
-          <w:rFonts w:cs="Times New Roman"/>
-          <w:szCs w:val="24"/>
-        </w:rPr>
-        <w:t>C</w:t>
-      </w:r>
-      <w:r>
-        <w:rPr>
-          <w:rFonts w:cs="Times New Roman"/>
-          <w:szCs w:val="24"/>
-        </w:rPr>
-        <w:t>—</w:t>
-      </w:r>
-      <w:r>
-        <w:rPr>
-          <w:rFonts w:cs="Times New Roman"/>
-          <w:szCs w:val="24"/>
-        </w:rPr>
-        <w:t>Exploratory Modeling Results</w:t>
-      </w:r>
-      <w:r>
-        <w:rPr>
-          <w:rFonts w:cs="Times New Roman"/>
-          <w:szCs w:val="24"/>
-        </w:rPr>
-        <w:tab/>
-      </w:r>
-      <w:r>
-        <w:rPr>
-          <w:rFonts w:cs="Times New Roman"/>
-          <w:szCs w:val="24"/>
-        </w:rPr>
-        <w:t>6</w:t>
-      </w:r>
-      <w:r>
-        <w:rPr>
-          <w:rFonts w:cs="Times New Roman"/>
-          <w:szCs w:val="24"/>
-        </w:rPr>
-        <w:t>8</w:t>
-      </w:r>
+          <w:del w:id="45" w:author="James" w:date="2015-07-20T14:44:00Z"/>
+          <w:rFonts w:cs="Times New Roman"/>
+          <w:szCs w:val="24"/>
+        </w:rPr>
+      </w:pPr>
+      <w:del w:id="46" w:author="James" w:date="2015-07-20T14:44:00Z">
+        <w:r>
+          <w:rPr>
+            <w:rFonts w:cs="Times New Roman"/>
+            <w:szCs w:val="24"/>
+          </w:rPr>
+          <w:tab/>
+        </w:r>
+        <w:r>
+          <w:rPr>
+            <w:rFonts w:cs="Times New Roman"/>
+            <w:szCs w:val="24"/>
+          </w:rPr>
+          <w:tab/>
+        </w:r>
+        <w:r>
+          <w:rPr>
+            <w:rFonts w:cs="Times New Roman"/>
+            <w:szCs w:val="24"/>
+          </w:rPr>
+          <w:tab/>
+          <w:delText xml:space="preserve">Appendix </w:delText>
+        </w:r>
+        <w:r>
+          <w:rPr>
+            <w:rFonts w:cs="Times New Roman"/>
+            <w:szCs w:val="24"/>
+          </w:rPr>
+          <w:delText>C</w:delText>
+        </w:r>
+        <w:r>
+          <w:rPr>
+            <w:rFonts w:cs="Times New Roman"/>
+            <w:szCs w:val="24"/>
+          </w:rPr>
+          <w:delText>—</w:delText>
+        </w:r>
+        <w:r>
+          <w:rPr>
+            <w:rFonts w:cs="Times New Roman"/>
+            <w:szCs w:val="24"/>
+          </w:rPr>
+          <w:delText>Exploratory Modeling Results</w:delText>
+        </w:r>
+        <w:r>
+          <w:rPr>
+            <w:rFonts w:cs="Times New Roman"/>
+            <w:szCs w:val="24"/>
+          </w:rPr>
+          <w:tab/>
+        </w:r>
+        <w:r>
+          <w:rPr>
+            <w:rFonts w:cs="Times New Roman"/>
+            <w:szCs w:val="24"/>
+          </w:rPr>
+          <w:delText>6</w:delText>
+        </w:r>
+        <w:r>
+          <w:rPr>
+            <w:rFonts w:cs="Times New Roman"/>
+            <w:szCs w:val="24"/>
+          </w:rPr>
+          <w:delText>8</w:delText>
+        </w:r>
+      </w:del>
     </w:p>
     <w:p>
       <w:pPr>
@@ -3720,6 +3823,7 @@
           <w:rFonts w:cs="Times New Roman"/>
           <w:szCs w:val="24"/>
         </w:rPr>
+        <w:lastRenderedPageBreak/>
         <w:t>LIST OF TABLES</w:t>
       </w:r>
       <w:r>
@@ -3858,7 +3962,7 @@
         </w:rPr>
         <w:tab/>
       </w:r>
-      <w:ins w:id="41" w:author="James" w:date="2015-07-19T06:15:00Z">
+      <w:ins w:id="47" w:author="James" w:date="2015-07-19T06:15:00Z">
         <w:r>
           <w:rPr>
             <w:rFonts w:cs="Times New Roman"/>
@@ -3872,214 +3976,6 @@
             <w:szCs w:val="24"/>
           </w:rPr>
           <w:t>esults</w:t>
-        </w:r>
-      </w:ins>
-      <w:del w:id="42" w:author="James" w:date="2015-07-19T06:15:00Z">
-        <w:r>
-          <w:rPr>
-            <w:rFonts w:cs="Times New Roman"/>
-            <w:szCs w:val="24"/>
-          </w:rPr>
-          <w:delText>Results</w:delText>
-        </w:r>
-      </w:del>
-      <w:r>
-        <w:rPr>
-          <w:rFonts w:cs="Times New Roman"/>
-          <w:szCs w:val="24"/>
-        </w:rPr>
-        <w:t xml:space="preserve"> of sampling example </w:t>
-      </w:r>
-      <w:ins w:id="43" w:author="James" w:date="2015-07-19T06:15:00Z">
-        <w:r>
-          <w:rPr>
-            <w:rFonts w:cs="Times New Roman"/>
-            <w:szCs w:val="24"/>
-          </w:rPr>
-          <w:t>issue</w:t>
-        </w:r>
-        <w:r>
-          <w:rPr>
-            <w:rFonts w:cs="Times New Roman"/>
-            <w:szCs w:val="24"/>
-          </w:rPr>
-          <w:t>s</w:t>
-        </w:r>
-      </w:ins>
-      <w:del w:id="44" w:author="James" w:date="2015-07-19T06:15:00Z">
-        <w:r>
-          <w:rPr>
-            <w:rFonts w:cs="Times New Roman"/>
-            <w:szCs w:val="24"/>
-          </w:rPr>
-          <w:delText>issue data</w:delText>
-        </w:r>
-      </w:del>
-      <w:r>
-        <w:rPr>
-          <w:rFonts w:cs="Times New Roman"/>
-          <w:szCs w:val="24"/>
-        </w:rPr>
-        <w:tab/>
-      </w:r>
-      <w:r>
-        <w:rPr>
-          <w:rFonts w:cs="Times New Roman"/>
-          <w:szCs w:val="24"/>
-        </w:rPr>
-        <w:t>19</w:t>
-      </w:r>
-    </w:p>
-    <w:p>
-      <w:pPr>
-        <w:tabs>
-          <w:tab w:val="right" w:pos="456"/>
-          <w:tab w:val="left" w:pos="1083"/>
-          <w:tab w:val="right" w:leader="dot" w:pos="8370"/>
-        </w:tabs>
-        <w:spacing w:line="240" w:lineRule="auto"/>
-        <w:ind w:left="115"/>
-        <w:rPr>
-          <w:rFonts w:cs="Times New Roman"/>
-          <w:szCs w:val="24"/>
-        </w:rPr>
-      </w:pPr>
-    </w:p>
-    <w:p>
-      <w:pPr>
-        <w:tabs>
-          <w:tab w:val="right" w:pos="540"/>
-          <w:tab w:val="left" w:pos="1083"/>
-          <w:tab w:val="left" w:pos="1425"/>
-          <w:tab w:val="right" w:leader="dot" w:pos="8370"/>
-        </w:tabs>
-        <w:spacing w:line="240" w:lineRule="auto"/>
-        <w:rPr>
-          <w:rFonts w:cs="Times New Roman"/>
-          <w:szCs w:val="24"/>
-        </w:rPr>
-      </w:pPr>
-      <w:r>
-        <w:rPr>
-          <w:rFonts w:cs="Times New Roman"/>
-          <w:szCs w:val="24"/>
-        </w:rPr>
-        <w:tab/>
-        <w:t>2</w:t>
-      </w:r>
-      <w:r>
-        <w:rPr>
-          <w:rFonts w:cs="Times New Roman"/>
-          <w:szCs w:val="24"/>
-        </w:rPr>
-        <w:tab/>
-      </w:r>
-      <w:ins w:id="45" w:author="James" w:date="2015-07-19T06:15:00Z">
-        <w:r>
-          <w:rPr>
-            <w:rFonts w:cs="Times New Roman"/>
-            <w:szCs w:val="24"/>
-          </w:rPr>
-          <w:t>The d</w:t>
-        </w:r>
-        <w:r>
-          <w:rPr>
-            <w:rFonts w:cs="Times New Roman"/>
-            <w:szCs w:val="24"/>
-          </w:rPr>
-          <w:t>ate</w:t>
-        </w:r>
-      </w:ins>
-      <w:del w:id="46" w:author="James" w:date="2015-07-19T06:15:00Z">
-        <w:r>
-          <w:rPr>
-            <w:rFonts w:cs="Times New Roman"/>
-            <w:szCs w:val="24"/>
-          </w:rPr>
-          <w:delText>Date</w:delText>
-        </w:r>
-      </w:del>
-      <w:r>
-        <w:rPr>
-          <w:rFonts w:cs="Times New Roman"/>
-          <w:szCs w:val="24"/>
-        </w:rPr>
-        <w:t xml:space="preserve"> ranges of data collected, and the number issues that resulted.</w:t>
-      </w:r>
-      <w:r>
-        <w:rPr>
-          <w:rFonts w:cs="Times New Roman"/>
-          <w:szCs w:val="24"/>
-        </w:rPr>
-        <w:tab/>
-        <w:t>2</w:t>
-      </w:r>
-      <w:r>
-        <w:rPr>
-          <w:rFonts w:cs="Times New Roman"/>
-          <w:szCs w:val="24"/>
-        </w:rPr>
-        <w:t>7</w:t>
-      </w:r>
-    </w:p>
-    <w:p>
-      <w:pPr>
-        <w:tabs>
-          <w:tab w:val="right" w:pos="540"/>
-          <w:tab w:val="left" w:pos="1083"/>
-          <w:tab w:val="left" w:pos="1425"/>
-          <w:tab w:val="right" w:leader="dot" w:pos="8370"/>
-        </w:tabs>
-        <w:spacing w:line="240" w:lineRule="auto"/>
-        <w:rPr>
-          <w:rFonts w:cs="Times New Roman"/>
-          <w:szCs w:val="24"/>
-        </w:rPr>
-      </w:pPr>
-    </w:p>
-    <w:p>
-      <w:pPr>
-        <w:tabs>
-          <w:tab w:val="right" w:pos="540"/>
-          <w:tab w:val="left" w:pos="1083"/>
-          <w:tab w:val="left" w:pos="1425"/>
-          <w:tab w:val="right" w:leader="dot" w:pos="8370"/>
-        </w:tabs>
-        <w:spacing w:line="240" w:lineRule="auto"/>
-        <w:rPr>
-          <w:rFonts w:cs="Times New Roman"/>
-          <w:szCs w:val="24"/>
-        </w:rPr>
-      </w:pPr>
-      <w:r>
-        <w:rPr>
-          <w:rFonts w:cs="Times New Roman"/>
-          <w:szCs w:val="24"/>
-        </w:rPr>
-        <w:tab/>
-        <w:t>3</w:t>
-      </w:r>
-      <w:r>
-        <w:rPr>
-          <w:rFonts w:cs="Times New Roman"/>
-          <w:szCs w:val="24"/>
-        </w:rPr>
-        <w:tab/>
-      </w:r>
-      <w:ins w:id="47" w:author="James" w:date="2015-07-19T06:15:00Z">
-        <w:r>
-          <w:rPr>
-            <w:rFonts w:cs="Times New Roman"/>
-            <w:szCs w:val="24"/>
-          </w:rPr>
-          <w:t>The s</w:t>
-        </w:r>
-        <w:r>
-          <w:rPr>
-            <w:rFonts w:cs="Times New Roman"/>
-            <w:szCs w:val="24"/>
-          </w:rPr>
-          <w:t>liding</w:t>
         </w:r>
       </w:ins>
       <w:del w:id="48" w:author="James" w:date="2015-07-19T06:15:00Z">
@@ -4088,7 +3984,7 @@
             <w:rFonts w:cs="Times New Roman"/>
             <w:szCs w:val="24"/>
           </w:rPr>
-          <w:delText>Sliding</w:delText>
+          <w:delText>Results</w:delText>
         </w:r>
       </w:del>
       <w:r>
@@ -4096,67 +3992,7 @@
           <w:rFonts w:cs="Times New Roman"/>
           <w:szCs w:val="24"/>
         </w:rPr>
-        <w:t xml:space="preserve"> windows sizes to be used for each sampling period</w:t>
-      </w:r>
-      <w:r>
-        <w:rPr>
-          <w:rFonts w:cs="Times New Roman"/>
-          <w:szCs w:val="24"/>
-        </w:rPr>
-        <w:tab/>
-        <w:t>2</w:t>
-      </w:r>
-      <w:r>
-        <w:rPr>
-          <w:rFonts w:cs="Times New Roman"/>
-          <w:szCs w:val="24"/>
-        </w:rPr>
-        <w:t>8</w:t>
-      </w:r>
-    </w:p>
-    <w:p>
-      <w:pPr>
-        <w:tabs>
-          <w:tab w:val="right" w:pos="540"/>
-          <w:tab w:val="left" w:pos="1083"/>
-          <w:tab w:val="left" w:pos="1425"/>
-          <w:tab w:val="right" w:leader="dot" w:pos="8370"/>
-        </w:tabs>
-        <w:spacing w:line="240" w:lineRule="auto"/>
-        <w:rPr>
-          <w:rFonts w:cs="Times New Roman"/>
-          <w:szCs w:val="24"/>
-        </w:rPr>
-      </w:pPr>
-    </w:p>
-    <w:p>
-      <w:pPr>
-        <w:tabs>
-          <w:tab w:val="right" w:pos="540"/>
-          <w:tab w:val="left" w:pos="1083"/>
-          <w:tab w:val="left" w:pos="1425"/>
-          <w:tab w:val="right" w:leader="dot" w:pos="8370"/>
-        </w:tabs>
-        <w:spacing w:line="240" w:lineRule="auto"/>
-        <w:rPr>
-          <w:rFonts w:cs="Times New Roman"/>
-          <w:szCs w:val="24"/>
-        </w:rPr>
-      </w:pPr>
-      <w:r>
-        <w:rPr>
-          <w:rFonts w:cs="Times New Roman"/>
-          <w:szCs w:val="24"/>
-        </w:rPr>
-        <w:tab/>
-        <w:t>4</w:t>
-      </w:r>
-      <w:r>
-        <w:rPr>
-          <w:rFonts w:cs="Times New Roman"/>
-          <w:szCs w:val="24"/>
-        </w:rPr>
-        <w:tab/>
+        <w:t xml:space="preserve"> of sampling example </w:t>
       </w:r>
       <w:ins w:id="49" w:author="James" w:date="2015-07-19T06:15:00Z">
         <w:r>
@@ -4164,46 +4000,130 @@
             <w:rFonts w:cs="Times New Roman"/>
             <w:szCs w:val="24"/>
           </w:rPr>
-          <w:t>The p</w:t>
-        </w:r>
-        <w:r>
-          <w:t>arameter</w:t>
+          <w:t>issue</w:t>
+        </w:r>
+        <w:r>
+          <w:rPr>
+            <w:rFonts w:cs="Times New Roman"/>
+            <w:szCs w:val="24"/>
+          </w:rPr>
+          <w:t>s</w:t>
         </w:r>
       </w:ins>
       <w:del w:id="50" w:author="James" w:date="2015-07-19T06:15:00Z">
         <w:r>
-          <w:delText>Parameter</w:delText>
+          <w:rPr>
+            <w:rFonts w:cs="Times New Roman"/>
+            <w:szCs w:val="24"/>
+          </w:rPr>
+          <w:delText>issue data</w:delText>
         </w:r>
       </w:del>
       <w:r>
-        <w:t xml:space="preserve"> values selected </w:t>
+        <w:rPr>
+          <w:rFonts w:cs="Times New Roman"/>
+          <w:szCs w:val="24"/>
+        </w:rPr>
+        <w:tab/>
+      </w:r>
+      <w:r>
+        <w:rPr>
+          <w:rFonts w:cs="Times New Roman"/>
+          <w:szCs w:val="24"/>
+        </w:rPr>
+        <w:t>19</w:t>
+      </w:r>
+    </w:p>
+    <w:p>
+      <w:pPr>
+        <w:tabs>
+          <w:tab w:val="right" w:pos="456"/>
+          <w:tab w:val="left" w:pos="1083"/>
+          <w:tab w:val="right" w:leader="dot" w:pos="8370"/>
+        </w:tabs>
+        <w:spacing w:line="240" w:lineRule="auto"/>
+        <w:ind w:left="115"/>
+        <w:rPr>
+          <w:rFonts w:cs="Times New Roman"/>
+          <w:szCs w:val="24"/>
+        </w:rPr>
+      </w:pPr>
+    </w:p>
+    <w:p>
+      <w:pPr>
+        <w:tabs>
+          <w:tab w:val="right" w:pos="540"/>
+          <w:tab w:val="left" w:pos="1083"/>
+          <w:tab w:val="left" w:pos="1425"/>
+          <w:tab w:val="right" w:leader="dot" w:pos="8370"/>
+        </w:tabs>
+        <w:spacing w:line="240" w:lineRule="auto"/>
+        <w:rPr>
+          <w:rFonts w:cs="Times New Roman"/>
+          <w:szCs w:val="24"/>
+        </w:rPr>
+      </w:pPr>
+      <w:r>
+        <w:rPr>
+          <w:rFonts w:cs="Times New Roman"/>
+          <w:szCs w:val="24"/>
+        </w:rPr>
+        <w:tab/>
+        <w:t>2</w:t>
+      </w:r>
+      <w:r>
+        <w:rPr>
+          <w:rFonts w:cs="Times New Roman"/>
+          <w:szCs w:val="24"/>
+        </w:rPr>
+        <w:tab/>
       </w:r>
       <w:ins w:id="51" w:author="James" w:date="2015-07-19T06:15:00Z">
         <w:r>
-          <w:t>from exploratory</w:t>
+          <w:rPr>
+            <w:rFonts w:cs="Times New Roman"/>
+            <w:szCs w:val="24"/>
+          </w:rPr>
+          <w:t>The d</w:t>
+        </w:r>
+        <w:r>
+          <w:rPr>
+            <w:rFonts w:cs="Times New Roman"/>
+            <w:szCs w:val="24"/>
+          </w:rPr>
+          <w:t>ate</w:t>
         </w:r>
       </w:ins>
       <w:del w:id="52" w:author="James" w:date="2015-07-19T06:15:00Z">
         <w:r>
-          <w:delText>for final</w:delText>
+          <w:rPr>
+            <w:rFonts w:cs="Times New Roman"/>
+            <w:szCs w:val="24"/>
+          </w:rPr>
+          <w:delText>Date</w:delText>
         </w:r>
       </w:del>
       <w:r>
-        <w:t xml:space="preserve"> modeling.</w:t>
-      </w:r>
-      <w:r>
-        <w:rPr>
-          <w:rFonts w:cs="Times New Roman"/>
-          <w:szCs w:val="24"/>
-        </w:rPr>
-        <w:tab/>
-      </w:r>
-      <w:r>
-        <w:rPr>
-          <w:rFonts w:cs="Times New Roman"/>
-          <w:szCs w:val="24"/>
-        </w:rPr>
-        <w:t>32</w:t>
+        <w:rPr>
+          <w:rFonts w:cs="Times New Roman"/>
+          <w:szCs w:val="24"/>
+        </w:rPr>
+        <w:t xml:space="preserve"> ranges of data collected, and the number issues that resulted.</w:t>
+      </w:r>
+      <w:r>
+        <w:rPr>
+          <w:rFonts w:cs="Times New Roman"/>
+          <w:szCs w:val="24"/>
+        </w:rPr>
+        <w:tab/>
+        <w:t>2</w:t>
+      </w:r>
+      <w:r>
+        <w:rPr>
+          <w:rFonts w:cs="Times New Roman"/>
+          <w:szCs w:val="24"/>
+        </w:rPr>
+        <w:t>7</w:t>
       </w:r>
     </w:p>
     <w:p>
@@ -4241,29 +4161,61 @@
           <w:szCs w:val="24"/>
         </w:rPr>
         <w:tab/>
-        <w:t>5</w:t>
-      </w:r>
-      <w:r>
-        <w:rPr>
-          <w:rFonts w:cs="Times New Roman"/>
-          <w:szCs w:val="24"/>
-        </w:rPr>
-        <w:tab/>
-      </w:r>
-      <w:r>
-        <w:rPr>
-          <w:rFonts w:cs="Times New Roman"/>
-          <w:szCs w:val="24"/>
-        </w:rPr>
-        <w:t>A comparison of the final modeling results across datasets</w:t>
-      </w:r>
-      <w:r>
-        <w:rPr>
-          <w:rFonts w:cs="Times New Roman"/>
-          <w:szCs w:val="24"/>
-        </w:rPr>
-        <w:tab/>
-        <w:t>42</w:t>
+        <w:t>3</w:t>
+      </w:r>
+      <w:r>
+        <w:rPr>
+          <w:rFonts w:cs="Times New Roman"/>
+          <w:szCs w:val="24"/>
+        </w:rPr>
+        <w:tab/>
+      </w:r>
+      <w:ins w:id="53" w:author="James" w:date="2015-07-19T06:15:00Z">
+        <w:r>
+          <w:rPr>
+            <w:rFonts w:cs="Times New Roman"/>
+            <w:szCs w:val="24"/>
+          </w:rPr>
+          <w:t>The s</w:t>
+        </w:r>
+        <w:r>
+          <w:rPr>
+            <w:rFonts w:cs="Times New Roman"/>
+            <w:szCs w:val="24"/>
+          </w:rPr>
+          <w:t>liding</w:t>
+        </w:r>
+      </w:ins>
+      <w:del w:id="54" w:author="James" w:date="2015-07-19T06:15:00Z">
+        <w:r>
+          <w:rPr>
+            <w:rFonts w:cs="Times New Roman"/>
+            <w:szCs w:val="24"/>
+          </w:rPr>
+          <w:delText>Sliding</w:delText>
+        </w:r>
+      </w:del>
+      <w:r>
+        <w:rPr>
+          <w:rFonts w:cs="Times New Roman"/>
+          <w:szCs w:val="24"/>
+        </w:rPr>
+        <w:t xml:space="preserve"> windows sizes to be used for each sampling period</w:t>
+      </w:r>
+      <w:r>
+        <w:rPr>
+          <w:rFonts w:cs="Times New Roman"/>
+          <w:szCs w:val="24"/>
+        </w:rPr>
+        <w:tab/>
+        <w:t>2</w:t>
+      </w:r>
+      <w:r>
+        <w:rPr>
+          <w:rFonts w:cs="Times New Roman"/>
+          <w:szCs w:val="24"/>
+        </w:rPr>
+        <w:t>8</w:t>
       </w:r>
     </w:p>
     <w:p>
@@ -4301,230 +4253,7 @@
           <w:szCs w:val="24"/>
         </w:rPr>
         <w:tab/>
-      </w:r>
-      <w:r>
-        <w:rPr>
-          <w:rFonts w:cs="Times New Roman"/>
-          <w:szCs w:val="24"/>
-        </w:rPr>
-        <w:t>6</w:t>
-      </w:r>
-      <w:r>
-        <w:rPr>
-          <w:rFonts w:cs="Times New Roman"/>
-          <w:szCs w:val="24"/>
-        </w:rPr>
-        <w:tab/>
-      </w:r>
-      <w:r>
-        <w:rPr>
-          <w:rFonts w:cs="Times New Roman"/>
-          <w:szCs w:val="24"/>
-        </w:rPr>
-        <w:t xml:space="preserve">A comparison of </w:t>
-      </w:r>
-      <w:ins w:id="53" w:author="James" w:date="2015-07-19T06:15:00Z">
-        <w:r>
-          <w:rPr>
-            <w:rFonts w:cs="Times New Roman"/>
-            <w:szCs w:val="24"/>
-          </w:rPr>
-          <w:t xml:space="preserve">the results for </w:t>
-        </w:r>
-      </w:ins>
-      <w:r>
-        <w:rPr>
-          <w:rFonts w:cs="Times New Roman"/>
-          <w:szCs w:val="24"/>
-        </w:rPr>
-        <w:t>full and restricted sample ranges</w:t>
-      </w:r>
-      <w:r>
-        <w:rPr>
-          <w:rFonts w:cs="Times New Roman"/>
-          <w:szCs w:val="24"/>
-        </w:rPr>
-        <w:tab/>
-        <w:t>49</w:t>
-      </w:r>
-    </w:p>
-    <w:p>
-      <w:pPr>
-        <w:tabs>
-          <w:tab w:val="right" w:pos="540"/>
-          <w:tab w:val="left" w:pos="1083"/>
-          <w:tab w:val="left" w:pos="1425"/>
-          <w:tab w:val="right" w:leader="dot" w:pos="8370"/>
-        </w:tabs>
-        <w:spacing w:line="240" w:lineRule="auto"/>
-        <w:rPr>
-          <w:rFonts w:cs="Times New Roman"/>
-          <w:szCs w:val="24"/>
-        </w:rPr>
-      </w:pPr>
-      <w:r>
-        <w:rPr>
-          <w:rFonts w:cs="Times New Roman"/>
-          <w:szCs w:val="24"/>
-        </w:rPr>
-        <w:br w:type="page"/>
-      </w:r>
-    </w:p>
-    <w:p>
-      <w:pPr>
-        <w:spacing w:line="240" w:lineRule="auto"/>
-        <w:jc w:val="center"/>
-        <w:rPr>
-          <w:rFonts w:cs="Times New Roman"/>
-          <w:szCs w:val="24"/>
-        </w:rPr>
-      </w:pPr>
-      <w:r>
-        <w:rPr>
-          <w:rFonts w:cs="Times New Roman"/>
-          <w:szCs w:val="24"/>
-        </w:rPr>
-        <w:t>LIST OF FIGURES</w:t>
-      </w:r>
-      <w:r>
-        <w:rPr>
-          <w:rStyle w:val="FootnoteReference"/>
-          <w:rFonts w:cs="Times New Roman"/>
-          <w:szCs w:val="24"/>
-        </w:rPr>
-        <w:footnoteReference w:id="3"/>
-      </w:r>
-    </w:p>
-    <w:p>
-      <w:pPr>
-        <w:spacing w:line="240" w:lineRule="auto"/>
-        <w:jc w:val="center"/>
-        <w:rPr>
-          <w:rFonts w:cs="Times New Roman"/>
-          <w:szCs w:val="24"/>
-        </w:rPr>
-      </w:pPr>
-    </w:p>
-    <w:p>
-      <w:pPr>
-        <w:spacing w:line="240" w:lineRule="auto"/>
-        <w:ind w:left="58"/>
-        <w:rPr>
-          <w:rFonts w:cs="Times New Roman"/>
-          <w:szCs w:val="24"/>
-        </w:rPr>
-      </w:pPr>
-      <w:r>
-        <w:rPr>
-          <w:rFonts w:cs="Times New Roman"/>
-          <w:szCs w:val="24"/>
-        </w:rPr>
-        <w:t xml:space="preserve"> Figure</w:t>
-      </w:r>
-      <w:r>
-        <w:rPr>
-          <w:rFonts w:cs="Times New Roman"/>
-          <w:szCs w:val="24"/>
-        </w:rPr>
-        <w:tab/>
-      </w:r>
-      <w:r>
-        <w:rPr>
-          <w:rFonts w:cs="Times New Roman"/>
-          <w:szCs w:val="24"/>
-        </w:rPr>
-        <w:tab/>
-      </w:r>
-      <w:r>
-        <w:rPr>
-          <w:rFonts w:cs="Times New Roman"/>
-          <w:szCs w:val="24"/>
-        </w:rPr>
-        <w:tab/>
-      </w:r>
-      <w:r>
-        <w:rPr>
-          <w:rFonts w:cs="Times New Roman"/>
-          <w:szCs w:val="24"/>
-        </w:rPr>
-        <w:tab/>
-      </w:r>
-      <w:r>
-        <w:rPr>
-          <w:rFonts w:cs="Times New Roman"/>
-          <w:szCs w:val="24"/>
-        </w:rPr>
-        <w:tab/>
-      </w:r>
-      <w:r>
-        <w:rPr>
-          <w:rFonts w:cs="Times New Roman"/>
-          <w:szCs w:val="24"/>
-        </w:rPr>
-        <w:tab/>
-      </w:r>
-      <w:r>
-        <w:rPr>
-          <w:rFonts w:cs="Times New Roman"/>
-          <w:szCs w:val="24"/>
-        </w:rPr>
-        <w:tab/>
-      </w:r>
-      <w:r>
-        <w:rPr>
-          <w:rFonts w:cs="Times New Roman"/>
-          <w:szCs w:val="24"/>
-        </w:rPr>
-        <w:tab/>
-      </w:r>
-      <w:r>
-        <w:rPr>
-          <w:rFonts w:cs="Times New Roman"/>
-          <w:szCs w:val="24"/>
-        </w:rPr>
-        <w:tab/>
-      </w:r>
-      <w:r>
-        <w:rPr>
-          <w:rFonts w:cs="Times New Roman"/>
-          <w:szCs w:val="24"/>
-        </w:rPr>
-        <w:tab/>
-        <w:t xml:space="preserve">  Page</w:t>
-      </w:r>
-    </w:p>
-    <w:p>
-      <w:pPr>
-        <w:spacing w:line="240" w:lineRule="auto"/>
-        <w:ind w:left="58"/>
-        <w:rPr>
-          <w:rFonts w:cs="Times New Roman"/>
-          <w:szCs w:val="24"/>
-        </w:rPr>
-      </w:pPr>
-    </w:p>
-    <w:p>
-      <w:pPr>
-        <w:tabs>
-          <w:tab w:val="right" w:pos="540"/>
-          <w:tab w:val="left" w:pos="1083"/>
-          <w:tab w:val="right" w:leader="dot" w:pos="8370"/>
-        </w:tabs>
-        <w:spacing w:line="240" w:lineRule="auto"/>
-        <w:ind w:left="115"/>
-        <w:rPr>
-          <w:del w:id="54" w:author="James" w:date="2015-07-19T06:15:00Z"/>
-          <w:rFonts w:cs="Times New Roman"/>
-          <w:szCs w:val="24"/>
-        </w:rPr>
-      </w:pPr>
-      <w:r>
-        <w:rPr>
-          <w:rFonts w:cs="Times New Roman"/>
-          <w:szCs w:val="24"/>
-        </w:rPr>
-        <w:tab/>
-        <w:t>1</w:t>
+        <w:t>4</w:t>
       </w:r>
       <w:r>
         <w:rPr>
@@ -4539,34 +4268,410 @@
             <w:rFonts w:cs="Times New Roman"/>
             <w:szCs w:val="24"/>
           </w:rPr>
-          <w:t>Using a</w:t>
-        </w:r>
-        <w:r>
-          <w:t>n</w:t>
+          <w:t>The p</w:t>
+        </w:r>
+        <w:r>
+          <w:t>arameter</w:t>
         </w:r>
       </w:ins>
       <w:del w:id="56" w:author="James" w:date="2015-07-19T06:15:00Z">
         <w:r>
-          <w:rPr>
-            <w:rFonts w:cs="Times New Roman"/>
-            <w:szCs w:val="24"/>
-          </w:rPr>
-          <w:delText>A</w:delText>
-        </w:r>
-        <w:r>
-          <w:delText>n</w:delText>
+          <w:delText>Parameter</w:delText>
         </w:r>
       </w:del>
       <w:r>
-        <w:t xml:space="preserve"> explanatory model</w:t>
+        <w:t xml:space="preserve"> values selected </w:t>
       </w:r>
       <w:ins w:id="57" w:author="James" w:date="2015-07-19T06:15:00Z">
         <w:r>
-          <w:t xml:space="preserve"> for</w:t>
+          <w:t>from exploratory</w:t>
         </w:r>
       </w:ins>
       <w:del w:id="58" w:author="James" w:date="2015-07-19T06:15:00Z">
         <w:r>
+          <w:delText>for final</w:delText>
+        </w:r>
+      </w:del>
+      <w:r>
+        <w:t xml:space="preserve"> modeling.</w:t>
+      </w:r>
+      <w:r>
+        <w:rPr>
+          <w:rFonts w:cs="Times New Roman"/>
+          <w:szCs w:val="24"/>
+        </w:rPr>
+        <w:tab/>
+      </w:r>
+      <w:r>
+        <w:rPr>
+          <w:rFonts w:cs="Times New Roman"/>
+          <w:szCs w:val="24"/>
+        </w:rPr>
+        <w:t>32</w:t>
+      </w:r>
+    </w:p>
+    <w:p>
+      <w:pPr>
+        <w:tabs>
+          <w:tab w:val="right" w:pos="540"/>
+          <w:tab w:val="left" w:pos="1083"/>
+          <w:tab w:val="left" w:pos="1425"/>
+          <w:tab w:val="right" w:leader="dot" w:pos="8370"/>
+        </w:tabs>
+        <w:spacing w:line="240" w:lineRule="auto"/>
+        <w:rPr>
+          <w:rFonts w:cs="Times New Roman"/>
+          <w:szCs w:val="24"/>
+        </w:rPr>
+      </w:pPr>
+    </w:p>
+    <w:p>
+      <w:pPr>
+        <w:tabs>
+          <w:tab w:val="right" w:pos="540"/>
+          <w:tab w:val="left" w:pos="1083"/>
+          <w:tab w:val="left" w:pos="1425"/>
+          <w:tab w:val="right" w:leader="dot" w:pos="8370"/>
+        </w:tabs>
+        <w:spacing w:line="240" w:lineRule="auto"/>
+        <w:rPr>
+          <w:rFonts w:cs="Times New Roman"/>
+          <w:szCs w:val="24"/>
+        </w:rPr>
+      </w:pPr>
+      <w:r>
+        <w:rPr>
+          <w:rFonts w:cs="Times New Roman"/>
+          <w:szCs w:val="24"/>
+        </w:rPr>
+        <w:tab/>
+        <w:t>5</w:t>
+      </w:r>
+      <w:r>
+        <w:rPr>
+          <w:rFonts w:cs="Times New Roman"/>
+          <w:szCs w:val="24"/>
+        </w:rPr>
+        <w:tab/>
+      </w:r>
+      <w:r>
+        <w:rPr>
+          <w:rFonts w:cs="Times New Roman"/>
+          <w:szCs w:val="24"/>
+        </w:rPr>
+        <w:t>A comparison of the final modeling results across datasets</w:t>
+      </w:r>
+      <w:r>
+        <w:rPr>
+          <w:rFonts w:cs="Times New Roman"/>
+          <w:szCs w:val="24"/>
+        </w:rPr>
+        <w:tab/>
+        <w:t>42</w:t>
+      </w:r>
+    </w:p>
+    <w:p>
+      <w:pPr>
+        <w:tabs>
+          <w:tab w:val="right" w:pos="540"/>
+          <w:tab w:val="left" w:pos="1083"/>
+          <w:tab w:val="left" w:pos="1425"/>
+          <w:tab w:val="right" w:leader="dot" w:pos="8370"/>
+        </w:tabs>
+        <w:spacing w:line="240" w:lineRule="auto"/>
+        <w:rPr>
+          <w:rFonts w:cs="Times New Roman"/>
+          <w:szCs w:val="24"/>
+        </w:rPr>
+      </w:pPr>
+    </w:p>
+    <w:p>
+      <w:pPr>
+        <w:tabs>
+          <w:tab w:val="right" w:pos="540"/>
+          <w:tab w:val="left" w:pos="1083"/>
+          <w:tab w:val="left" w:pos="1425"/>
+          <w:tab w:val="right" w:leader="dot" w:pos="8370"/>
+        </w:tabs>
+        <w:spacing w:line="240" w:lineRule="auto"/>
+        <w:rPr>
+          <w:rFonts w:cs="Times New Roman"/>
+          <w:szCs w:val="24"/>
+        </w:rPr>
+      </w:pPr>
+      <w:r>
+        <w:rPr>
+          <w:rFonts w:cs="Times New Roman"/>
+          <w:szCs w:val="24"/>
+        </w:rPr>
+        <w:tab/>
+      </w:r>
+      <w:r>
+        <w:rPr>
+          <w:rFonts w:cs="Times New Roman"/>
+          <w:szCs w:val="24"/>
+        </w:rPr>
+        <w:t>6</w:t>
+      </w:r>
+      <w:r>
+        <w:rPr>
+          <w:rFonts w:cs="Times New Roman"/>
+          <w:szCs w:val="24"/>
+        </w:rPr>
+        <w:tab/>
+      </w:r>
+      <w:r>
+        <w:rPr>
+          <w:rFonts w:cs="Times New Roman"/>
+          <w:szCs w:val="24"/>
+        </w:rPr>
+        <w:t xml:space="preserve">A comparison of </w:t>
+      </w:r>
+      <w:ins w:id="59" w:author="James" w:date="2015-07-19T06:15:00Z">
+        <w:r>
+          <w:rPr>
+            <w:rFonts w:cs="Times New Roman"/>
+            <w:szCs w:val="24"/>
+          </w:rPr>
+          <w:t xml:space="preserve">the results for </w:t>
+        </w:r>
+      </w:ins>
+      <w:r>
+        <w:rPr>
+          <w:rFonts w:cs="Times New Roman"/>
+          <w:szCs w:val="24"/>
+        </w:rPr>
+        <w:t>full and restricted sample ranges</w:t>
+      </w:r>
+      <w:r>
+        <w:rPr>
+          <w:rFonts w:cs="Times New Roman"/>
+          <w:szCs w:val="24"/>
+        </w:rPr>
+        <w:tab/>
+        <w:t>49</w:t>
+      </w:r>
+    </w:p>
+    <w:p>
+      <w:pPr>
+        <w:tabs>
+          <w:tab w:val="right" w:pos="540"/>
+          <w:tab w:val="left" w:pos="1083"/>
+          <w:tab w:val="left" w:pos="1425"/>
+          <w:tab w:val="right" w:leader="dot" w:pos="8370"/>
+        </w:tabs>
+        <w:spacing w:line="240" w:lineRule="auto"/>
+        <w:rPr>
+          <w:rFonts w:cs="Times New Roman"/>
+          <w:szCs w:val="24"/>
+        </w:rPr>
+      </w:pPr>
+      <w:r>
+        <w:rPr>
+          <w:rFonts w:cs="Times New Roman"/>
+          <w:szCs w:val="24"/>
+        </w:rPr>
+        <w:br w:type="page"/>
+      </w:r>
+    </w:p>
+    <w:p>
+      <w:pPr>
+        <w:spacing w:line="240" w:lineRule="auto"/>
+        <w:jc w:val="center"/>
+        <w:rPr>
+          <w:rFonts w:cs="Times New Roman"/>
+          <w:szCs w:val="24"/>
+        </w:rPr>
+      </w:pPr>
+      <w:r>
+        <w:rPr>
+          <w:rFonts w:cs="Times New Roman"/>
+          <w:szCs w:val="24"/>
+        </w:rPr>
+        <w:lastRenderedPageBreak/>
+        <w:t>LIST OF FIGURES</w:t>
+      </w:r>
+      <w:r>
+        <w:rPr>
+          <w:rStyle w:val="FootnoteReference"/>
+          <w:rFonts w:cs="Times New Roman"/>
+          <w:szCs w:val="24"/>
+        </w:rPr>
+        <w:footnoteReference w:id="3"/>
+      </w:r>
+    </w:p>
+    <w:p>
+      <w:pPr>
+        <w:spacing w:line="240" w:lineRule="auto"/>
+        <w:jc w:val="center"/>
+        <w:rPr>
+          <w:rFonts w:cs="Times New Roman"/>
+          <w:szCs w:val="24"/>
+        </w:rPr>
+      </w:pPr>
+    </w:p>
+    <w:p>
+      <w:pPr>
+        <w:spacing w:line="240" w:lineRule="auto"/>
+        <w:ind w:left="58"/>
+        <w:rPr>
+          <w:rFonts w:cs="Times New Roman"/>
+          <w:szCs w:val="24"/>
+        </w:rPr>
+      </w:pPr>
+      <w:r>
+        <w:rPr>
+          <w:rFonts w:cs="Times New Roman"/>
+          <w:szCs w:val="24"/>
+        </w:rPr>
+        <w:t xml:space="preserve"> Figure</w:t>
+      </w:r>
+      <w:r>
+        <w:rPr>
+          <w:rFonts w:cs="Times New Roman"/>
+          <w:szCs w:val="24"/>
+        </w:rPr>
+        <w:tab/>
+      </w:r>
+      <w:r>
+        <w:rPr>
+          <w:rFonts w:cs="Times New Roman"/>
+          <w:szCs w:val="24"/>
+        </w:rPr>
+        <w:tab/>
+      </w:r>
+      <w:r>
+        <w:rPr>
+          <w:rFonts w:cs="Times New Roman"/>
+          <w:szCs w:val="24"/>
+        </w:rPr>
+        <w:tab/>
+      </w:r>
+      <w:r>
+        <w:rPr>
+          <w:rFonts w:cs="Times New Roman"/>
+          <w:szCs w:val="24"/>
+        </w:rPr>
+        <w:tab/>
+      </w:r>
+      <w:r>
+        <w:rPr>
+          <w:rFonts w:cs="Times New Roman"/>
+          <w:szCs w:val="24"/>
+        </w:rPr>
+        <w:tab/>
+      </w:r>
+      <w:r>
+        <w:rPr>
+          <w:rFonts w:cs="Times New Roman"/>
+          <w:szCs w:val="24"/>
+        </w:rPr>
+        <w:tab/>
+      </w:r>
+      <w:r>
+        <w:rPr>
+          <w:rFonts w:cs="Times New Roman"/>
+          <w:szCs w:val="24"/>
+        </w:rPr>
+        <w:tab/>
+      </w:r>
+      <w:r>
+        <w:rPr>
+          <w:rFonts w:cs="Times New Roman"/>
+          <w:szCs w:val="24"/>
+        </w:rPr>
+        <w:tab/>
+      </w:r>
+      <w:r>
+        <w:rPr>
+          <w:rFonts w:cs="Times New Roman"/>
+          <w:szCs w:val="24"/>
+        </w:rPr>
+        <w:tab/>
+      </w:r>
+      <w:r>
+        <w:rPr>
+          <w:rFonts w:cs="Times New Roman"/>
+          <w:szCs w:val="24"/>
+        </w:rPr>
+        <w:tab/>
+        <w:t xml:space="preserve">  Page</w:t>
+      </w:r>
+    </w:p>
+    <w:p>
+      <w:pPr>
+        <w:spacing w:line="240" w:lineRule="auto"/>
+        <w:ind w:left="58"/>
+        <w:rPr>
+          <w:rFonts w:cs="Times New Roman"/>
+          <w:szCs w:val="24"/>
+        </w:rPr>
+      </w:pPr>
+    </w:p>
+    <w:p>
+      <w:pPr>
+        <w:tabs>
+          <w:tab w:val="right" w:pos="540"/>
+          <w:tab w:val="left" w:pos="1083"/>
+          <w:tab w:val="right" w:leader="dot" w:pos="8370"/>
+        </w:tabs>
+        <w:spacing w:line="240" w:lineRule="auto"/>
+        <w:ind w:left="115"/>
+        <w:rPr>
+          <w:del w:id="60" w:author="James" w:date="2015-07-19T06:15:00Z"/>
+          <w:rFonts w:cs="Times New Roman"/>
+          <w:szCs w:val="24"/>
+        </w:rPr>
+      </w:pPr>
+      <w:r>
+        <w:rPr>
+          <w:rFonts w:cs="Times New Roman"/>
+          <w:szCs w:val="24"/>
+        </w:rPr>
+        <w:tab/>
+        <w:t>1</w:t>
+      </w:r>
+      <w:r>
+        <w:rPr>
+          <w:rFonts w:cs="Times New Roman"/>
+          <w:szCs w:val="24"/>
+        </w:rPr>
+        <w:tab/>
+      </w:r>
+      <w:ins w:id="61" w:author="James" w:date="2015-07-19T06:15:00Z">
+        <w:r>
+          <w:rPr>
+            <w:rFonts w:cs="Times New Roman"/>
+            <w:szCs w:val="24"/>
+          </w:rPr>
+          <w:t>Using a</w:t>
+        </w:r>
+        <w:r>
+          <w:t>n</w:t>
+        </w:r>
+      </w:ins>
+      <w:del w:id="62" w:author="James" w:date="2015-07-19T06:15:00Z">
+        <w:r>
+          <w:rPr>
+            <w:rFonts w:cs="Times New Roman"/>
+            <w:szCs w:val="24"/>
+          </w:rPr>
+          <w:delText>A</w:delText>
+        </w:r>
+        <w:r>
+          <w:delText>n</w:delText>
+        </w:r>
+      </w:del>
+      <w:r>
+        <w:t xml:space="preserve"> explanatory model</w:t>
+      </w:r>
+      <w:ins w:id="63" w:author="James" w:date="2015-07-19T06:15:00Z">
+        <w:r>
+          <w:t xml:space="preserve"> for</w:t>
+        </w:r>
+      </w:ins>
+      <w:del w:id="64" w:author="James" w:date="2015-07-19T06:15:00Z">
+        <w:r>
           <w:rPr>
             <w:rFonts w:cs="Times New Roman"/>
             <w:szCs w:val="24"/>
@@ -4586,7 +4691,7 @@
         <w:spacing w:line="240" w:lineRule="auto"/>
         <w:ind w:left="115"/>
         <w:rPr>
-          <w:del w:id="59" w:author="James" w:date="2015-07-19T06:15:00Z"/>
+          <w:del w:id="65" w:author="James" w:date="2015-07-19T06:15:00Z"/>
           <w:rFonts w:cs="Times New Roman"/>
           <w:szCs w:val="24"/>
         </w:rPr>
@@ -4605,7 +4710,7 @@
           <w:rFonts w:cs="Times New Roman"/>
           <w:szCs w:val="24"/>
         </w:rPr>
-        <w:pPrChange w:id="60" w:author="James" w:date="2015-07-19T06:15:00Z">
+        <w:pPrChange w:id="66" w:author="James" w:date="2015-07-19T06:15:00Z">
           <w:pPr>
             <w:tabs>
               <w:tab w:val="right" w:pos="540"/>
@@ -4617,7 +4722,7 @@
           </w:pPr>
         </w:pPrChange>
       </w:pPr>
-      <w:del w:id="61" w:author="James" w:date="2015-07-19T06:15:00Z">
+      <w:del w:id="67" w:author="James" w:date="2015-07-19T06:15:00Z">
         <w:r>
           <w:rPr>
             <w:rFonts w:cs="Times New Roman"/>
@@ -4645,9 +4750,17 @@
         </w:r>
       </w:del>
       <w:r>
-        <w:t xml:space="preserve"> defect prediction</w:t>
-      </w:r>
-      <w:ins w:id="62" w:author="James" w:date="2015-07-19T06:15:00Z">
+        <w:t xml:space="preserve"> </w:t>
+      </w:r>
+      <w:proofErr w:type="gramStart"/>
+      <w:r>
+        <w:t>defect</w:t>
+      </w:r>
+      <w:proofErr w:type="gramEnd"/>
+      <w:r>
+        <w:t xml:space="preserve"> prediction</w:t>
+      </w:r>
+      <w:ins w:id="68" w:author="James" w:date="2015-07-19T06:15:00Z">
         <w:r>
           <w:rPr>
             <w:rFonts w:cs="Times New Roman"/>
@@ -4655,427 +4768,330 @@
           </w:rPr>
           <w:tab/>
           <w:t>7</w:t>
-        </w:r>
-      </w:ins>
-      <w:del w:id="63" w:author="James" w:date="2015-07-19T06:15:00Z">
-        <w:r>
-          <w:delText xml:space="preserve"> in the Next Release Problem</w:delText>
-        </w:r>
-        <w:r>
-          <w:rPr>
-            <w:rFonts w:cs="Times New Roman"/>
-            <w:szCs w:val="24"/>
-          </w:rPr>
-          <w:tab/>
-        </w:r>
-        <w:r>
-          <w:rPr>
-            <w:rFonts w:cs="Times New Roman"/>
-            <w:szCs w:val="24"/>
-          </w:rPr>
-          <w:delText>10</w:delText>
-        </w:r>
-      </w:del>
-    </w:p>
-    <w:p>
-      <w:pPr>
-        <w:tabs>
-          <w:tab w:val="right" w:pos="456"/>
-          <w:tab w:val="left" w:pos="1083"/>
-          <w:tab w:val="right" w:leader="dot" w:pos="8370"/>
-        </w:tabs>
-        <w:spacing w:line="240" w:lineRule="auto"/>
-        <w:ind w:left="115"/>
-        <w:rPr>
-          <w:ins w:id="64" w:author="James" w:date="2015-07-19T06:15:00Z"/>
-          <w:rFonts w:cs="Times New Roman"/>
-          <w:szCs w:val="24"/>
-        </w:rPr>
-      </w:pPr>
-    </w:p>
-    <w:p>
-      <w:pPr>
-        <w:tabs>
-          <w:tab w:val="right" w:pos="540"/>
-          <w:tab w:val="left" w:pos="1083"/>
-          <w:tab w:val="left" w:pos="1425"/>
-          <w:tab w:val="right" w:leader="dot" w:pos="8370"/>
-        </w:tabs>
-        <w:spacing w:line="240" w:lineRule="auto"/>
-        <w:rPr>
-          <w:ins w:id="65" w:author="James" w:date="2015-07-19T06:15:00Z"/>
-          <w:rFonts w:cs="Times New Roman"/>
-          <w:szCs w:val="24"/>
-        </w:rPr>
-      </w:pPr>
-      <w:ins w:id="66" w:author="James" w:date="2015-07-19T06:15:00Z">
-        <w:r>
-          <w:rPr>
-            <w:rFonts w:cs="Times New Roman"/>
-            <w:szCs w:val="24"/>
-          </w:rPr>
-          <w:tab/>
-          <w:t>2</w:t>
-        </w:r>
-        <w:r>
-          <w:rPr>
-            <w:rFonts w:cs="Times New Roman"/>
-            <w:szCs w:val="24"/>
-          </w:rPr>
-          <w:tab/>
-        </w:r>
-        <w:r>
-          <w:t>Applying the d</w:t>
-        </w:r>
-        <w:r>
-          <w:t>efect</w:t>
-        </w:r>
-        <w:r>
-          <w:t xml:space="preserve"> prediction model </w:t>
-        </w:r>
-        <w:r>
-          <w:t xml:space="preserve">to estimate </w:t>
-        </w:r>
-        <w:r>
-          <w:t>overall cost</w:t>
-        </w:r>
-        <w:r>
-          <w:rPr>
-            <w:rFonts w:cs="Times New Roman"/>
-            <w:szCs w:val="24"/>
-          </w:rPr>
-          <w:tab/>
-        </w:r>
-        <w:r>
-          <w:rPr>
-            <w:rFonts w:cs="Times New Roman"/>
-            <w:szCs w:val="24"/>
-          </w:rPr>
-          <w:t>10</w:t>
-        </w:r>
-      </w:ins>
-    </w:p>
-    <w:p>
-      <w:pPr>
-        <w:tabs>
-          <w:tab w:val="right" w:pos="540"/>
-          <w:tab w:val="left" w:pos="1083"/>
-          <w:tab w:val="left" w:pos="1425"/>
-          <w:tab w:val="right" w:leader="dot" w:pos="8370"/>
-        </w:tabs>
-        <w:spacing w:line="240" w:lineRule="auto"/>
-        <w:rPr>
-          <w:rFonts w:cs="Times New Roman"/>
-          <w:szCs w:val="24"/>
-        </w:rPr>
-      </w:pPr>
-    </w:p>
-    <w:p>
-      <w:pPr>
-        <w:tabs>
-          <w:tab w:val="right" w:pos="540"/>
-          <w:tab w:val="left" w:pos="1083"/>
-          <w:tab w:val="left" w:pos="1425"/>
-          <w:tab w:val="right" w:leader="dot" w:pos="8370"/>
-        </w:tabs>
-        <w:spacing w:line="240" w:lineRule="auto"/>
-        <w:rPr>
-          <w:rFonts w:cs="Times New Roman"/>
-          <w:szCs w:val="24"/>
-        </w:rPr>
-      </w:pPr>
-      <w:r>
-        <w:rPr>
-          <w:rFonts w:cs="Times New Roman"/>
-          <w:szCs w:val="24"/>
-        </w:rPr>
-        <w:tab/>
-        <w:t>3</w:t>
-      </w:r>
-      <w:r>
-        <w:rPr>
-          <w:rFonts w:cs="Times New Roman"/>
-          <w:szCs w:val="24"/>
-        </w:rPr>
-        <w:tab/>
-      </w:r>
-      <w:r>
-        <w:rPr>
-          <w:rFonts w:cs="Times New Roman"/>
-          <w:szCs w:val="24"/>
-        </w:rPr>
-        <w:t>An overview of data methods</w:t>
-      </w:r>
-      <w:r>
-        <w:rPr>
-          <w:rFonts w:cs="Times New Roman"/>
-          <w:szCs w:val="24"/>
-        </w:rPr>
-        <w:tab/>
-        <w:t>16</w:t>
-      </w:r>
-    </w:p>
-    <w:p>
-      <w:pPr>
-        <w:tabs>
-          <w:tab w:val="right" w:pos="540"/>
-          <w:tab w:val="left" w:pos="1083"/>
-          <w:tab w:val="left" w:pos="1425"/>
-          <w:tab w:val="right" w:leader="dot" w:pos="8370"/>
-        </w:tabs>
-        <w:spacing w:line="240" w:lineRule="auto"/>
-        <w:rPr>
-          <w:rFonts w:cs="Times New Roman"/>
-          <w:szCs w:val="24"/>
-        </w:rPr>
-      </w:pPr>
-    </w:p>
-    <w:p>
-      <w:pPr>
-        <w:tabs>
-          <w:tab w:val="right" w:pos="540"/>
-          <w:tab w:val="left" w:pos="1083"/>
-          <w:tab w:val="left" w:pos="1425"/>
-          <w:tab w:val="right" w:leader="dot" w:pos="8370"/>
-        </w:tabs>
-        <w:spacing w:line="240" w:lineRule="auto"/>
-        <w:rPr>
-          <w:rFonts w:cs="Times New Roman"/>
-          <w:szCs w:val="24"/>
-        </w:rPr>
-      </w:pPr>
-      <w:r>
-        <w:rPr>
-          <w:rFonts w:cs="Times New Roman"/>
-          <w:szCs w:val="24"/>
-        </w:rPr>
-        <w:tab/>
-        <w:t>4</w:t>
-      </w:r>
-      <w:r>
-        <w:rPr>
-          <w:rFonts w:cs="Times New Roman"/>
-          <w:szCs w:val="24"/>
-        </w:rPr>
-        <w:tab/>
-      </w:r>
-      <w:r>
-        <w:rPr>
-          <w:rFonts w:cs="Times New Roman"/>
-          <w:szCs w:val="24"/>
-        </w:rPr>
-        <w:t xml:space="preserve">Sampling </w:t>
-      </w:r>
-      <w:ins w:id="67" w:author="James" w:date="2015-07-19T06:15:00Z">
-        <w:r>
-          <w:rPr>
-            <w:rFonts w:cs="Times New Roman"/>
-            <w:szCs w:val="24"/>
-          </w:rPr>
-          <w:t xml:space="preserve">example </w:t>
-        </w:r>
-      </w:ins>
-      <w:r>
-        <w:rPr>
-          <w:rFonts w:cs="Times New Roman"/>
-          <w:szCs w:val="24"/>
-        </w:rPr>
-        <w:t>issue data</w:t>
-      </w:r>
-      <w:r>
-        <w:rPr>
-          <w:rFonts w:cs="Times New Roman"/>
-          <w:szCs w:val="24"/>
-        </w:rPr>
-        <w:tab/>
-      </w:r>
-      <w:r>
-        <w:rPr>
-          <w:rFonts w:cs="Times New Roman"/>
-          <w:szCs w:val="24"/>
-        </w:rPr>
-        <w:t>19</w:t>
-      </w:r>
-    </w:p>
-    <w:p>
-      <w:pPr>
-        <w:tabs>
-          <w:tab w:val="right" w:pos="540"/>
-          <w:tab w:val="left" w:pos="1083"/>
-          <w:tab w:val="left" w:pos="1425"/>
-          <w:tab w:val="right" w:leader="dot" w:pos="8370"/>
-        </w:tabs>
-        <w:spacing w:line="240" w:lineRule="auto"/>
-        <w:rPr>
-          <w:rFonts w:cs="Times New Roman"/>
-          <w:szCs w:val="24"/>
-        </w:rPr>
-      </w:pPr>
-    </w:p>
-    <w:p>
-      <w:pPr>
-        <w:tabs>
-          <w:tab w:val="right" w:pos="540"/>
-          <w:tab w:val="left" w:pos="1083"/>
-          <w:tab w:val="left" w:pos="1425"/>
-          <w:tab w:val="right" w:leader="dot" w:pos="8370"/>
-        </w:tabs>
-        <w:spacing w:line="240" w:lineRule="auto"/>
-        <w:rPr>
-          <w:rFonts w:cs="Times New Roman"/>
-          <w:szCs w:val="24"/>
-        </w:rPr>
-      </w:pPr>
-      <w:r>
-        <w:rPr>
-          <w:rFonts w:cs="Times New Roman"/>
-          <w:szCs w:val="24"/>
-        </w:rPr>
-        <w:tab/>
-        <w:t>5</w:t>
-      </w:r>
-      <w:r>
-        <w:rPr>
-          <w:rFonts w:cs="Times New Roman"/>
-          <w:szCs w:val="24"/>
-        </w:rPr>
-        <w:tab/>
-      </w:r>
-      <w:r>
-        <w:t>An illustration of time-windowing</w:t>
-      </w:r>
-      <w:r>
-        <w:rPr>
-          <w:rFonts w:cs="Times New Roman"/>
-          <w:szCs w:val="24"/>
-        </w:rPr>
-        <w:tab/>
-      </w:r>
-      <w:r>
-        <w:rPr>
-          <w:rFonts w:cs="Times New Roman"/>
-          <w:szCs w:val="24"/>
-        </w:rPr>
-        <w:t>21</w:t>
-      </w:r>
-    </w:p>
-    <w:p>
-      <w:pPr>
-        <w:tabs>
-          <w:tab w:val="right" w:pos="540"/>
-          <w:tab w:val="left" w:pos="1083"/>
-          <w:tab w:val="left" w:pos="1425"/>
-          <w:tab w:val="right" w:leader="dot" w:pos="8370"/>
-        </w:tabs>
-        <w:spacing w:line="240" w:lineRule="auto"/>
-        <w:rPr>
-          <w:rFonts w:cs="Times New Roman"/>
-          <w:szCs w:val="24"/>
-        </w:rPr>
-      </w:pPr>
-    </w:p>
-    <w:p>
-      <w:pPr>
-        <w:tabs>
-          <w:tab w:val="right" w:pos="540"/>
-          <w:tab w:val="left" w:pos="1083"/>
-          <w:tab w:val="right" w:leader="dot" w:pos="8370"/>
-        </w:tabs>
-        <w:spacing w:line="240" w:lineRule="auto"/>
-        <w:ind w:left="115"/>
-        <w:rPr>
-          <w:rFonts w:cs="Times New Roman"/>
-          <w:szCs w:val="24"/>
-        </w:rPr>
-      </w:pPr>
-      <w:r>
-        <w:rPr>
-          <w:rFonts w:cs="Times New Roman"/>
-          <w:szCs w:val="24"/>
-        </w:rPr>
-        <w:tab/>
-        <w:t>6</w:t>
-      </w:r>
-      <w:r>
-        <w:rPr>
-          <w:rFonts w:cs="Times New Roman"/>
-          <w:szCs w:val="24"/>
-        </w:rPr>
-        <w:tab/>
-      </w:r>
-      <w:ins w:id="68" w:author="James" w:date="2015-07-19T06:15:00Z">
-        <w:r>
-          <w:t>The</w:t>
         </w:r>
       </w:ins>
       <w:del w:id="69" w:author="James" w:date="2015-07-19T06:15:00Z">
         <w:r>
-          <w:rPr>
-            <w:rFonts w:cs="Times New Roman"/>
-            <w:szCs w:val="24"/>
-          </w:rPr>
-          <w:delText>Plot of the</w:delText>
+          <w:delText xml:space="preserve"> in the Next Release Problem</w:delText>
+        </w:r>
+        <w:r>
+          <w:rPr>
+            <w:rFonts w:cs="Times New Roman"/>
+            <w:szCs w:val="24"/>
+          </w:rPr>
+          <w:tab/>
+        </w:r>
+        <w:r>
+          <w:rPr>
+            <w:rFonts w:cs="Times New Roman"/>
+            <w:szCs w:val="24"/>
+          </w:rPr>
+          <w:delText>10</w:delText>
         </w:r>
       </w:del>
-      <w:r>
-        <w:rPr>
-          <w:rFonts w:cs="Times New Roman"/>
-          <w:szCs w:val="24"/>
-        </w:rPr>
-        <w:t xml:space="preserve"> none-valid proportion</w:t>
-      </w:r>
-      <w:ins w:id="70" w:author="James" w:date="2015-07-19T06:15:00Z">
-        <w:r>
-          <w:t xml:space="preserve">, using the MongoDB </w:t>
-        </w:r>
-        <w:r>
-          <w:rPr>
-            <w:i/>
-          </w:rPr>
-          <w:t xml:space="preserve">core </w:t>
-        </w:r>
-        <w:r>
-          <w:rPr>
-            <w:i/>
-          </w:rPr>
-          <w:t>server</w:t>
-        </w:r>
-        <w:r>
-          <w:t xml:space="preserve"> </w:t>
-        </w:r>
-        <w:r>
-          <w:t>dataset</w:t>
-        </w:r>
-        <w:r>
-          <w:rPr>
-            <w:rFonts w:cs="Times New Roman"/>
-            <w:szCs w:val="24"/>
-          </w:rPr>
-          <w:tab/>
+    </w:p>
+    <w:p>
+      <w:pPr>
+        <w:tabs>
+          <w:tab w:val="right" w:pos="456"/>
+          <w:tab w:val="left" w:pos="1083"/>
+          <w:tab w:val="right" w:leader="dot" w:pos="8370"/>
+        </w:tabs>
+        <w:spacing w:line="240" w:lineRule="auto"/>
+        <w:ind w:left="115"/>
+        <w:rPr>
+          <w:ins w:id="70" w:author="James" w:date="2015-07-19T06:15:00Z"/>
+          <w:rFonts w:cs="Times New Roman"/>
+          <w:szCs w:val="24"/>
+        </w:rPr>
+      </w:pPr>
+    </w:p>
+    <w:p>
+      <w:pPr>
+        <w:tabs>
+          <w:tab w:val="right" w:pos="540"/>
+          <w:tab w:val="left" w:pos="1083"/>
+          <w:tab w:val="left" w:pos="1425"/>
+          <w:tab w:val="right" w:leader="dot" w:pos="8370"/>
+        </w:tabs>
+        <w:spacing w:line="240" w:lineRule="auto"/>
+        <w:rPr>
+          <w:ins w:id="71" w:author="James" w:date="2015-07-19T06:15:00Z"/>
+          <w:rFonts w:cs="Times New Roman"/>
+          <w:szCs w:val="24"/>
+        </w:rPr>
+      </w:pPr>
+      <w:ins w:id="72" w:author="James" w:date="2015-07-19T06:15:00Z">
+        <w:r>
+          <w:rPr>
+            <w:rFonts w:cs="Times New Roman"/>
+            <w:szCs w:val="24"/>
+          </w:rPr>
+          <w:tab/>
+          <w:t>2</w:t>
+        </w:r>
+        <w:r>
+          <w:rPr>
+            <w:rFonts w:cs="Times New Roman"/>
+            <w:szCs w:val="24"/>
+          </w:rPr>
+          <w:tab/>
+        </w:r>
+        <w:r>
+          <w:t>Applying the d</w:t>
+        </w:r>
+        <w:r>
+          <w:t>efect</w:t>
+        </w:r>
+        <w:r>
+          <w:t xml:space="preserve"> prediction model </w:t>
+        </w:r>
+        <w:r>
+          <w:t xml:space="preserve">to estimate </w:t>
+        </w:r>
+        <w:r>
+          <w:t>overall cost</w:t>
+        </w:r>
+        <w:r>
+          <w:rPr>
+            <w:rFonts w:cs="Times New Roman"/>
+            <w:szCs w:val="24"/>
+          </w:rPr>
+          <w:tab/>
+        </w:r>
+        <w:r>
+          <w:rPr>
+            <w:rFonts w:cs="Times New Roman"/>
+            <w:szCs w:val="24"/>
+          </w:rPr>
+          <w:t>10</w:t>
         </w:r>
       </w:ins>
-      <w:del w:id="71" w:author="James" w:date="2015-07-19T06:15:00Z">
-        <w:r>
-          <w:rPr>
-            <w:rFonts w:cs="Times New Roman"/>
-            <w:szCs w:val="24"/>
-          </w:rPr>
-          <w:tab/>
-        </w:r>
-      </w:del>
-      <w:r>
-        <w:rPr>
-          <w:rFonts w:cs="Times New Roman"/>
-          <w:szCs w:val="24"/>
-        </w:rPr>
-        <w:t>30</w:t>
-      </w:r>
     </w:p>
     <w:p>
       <w:pPr>
         <w:tabs>
           <w:tab w:val="right" w:pos="540"/>
           <w:tab w:val="left" w:pos="1083"/>
+          <w:tab w:val="left" w:pos="1425"/>
+          <w:tab w:val="right" w:leader="dot" w:pos="8370"/>
+        </w:tabs>
+        <w:spacing w:line="240" w:lineRule="auto"/>
+        <w:rPr>
+          <w:rFonts w:cs="Times New Roman"/>
+          <w:szCs w:val="24"/>
+        </w:rPr>
+      </w:pPr>
+    </w:p>
+    <w:p>
+      <w:pPr>
+        <w:tabs>
+          <w:tab w:val="right" w:pos="540"/>
+          <w:tab w:val="left" w:pos="1083"/>
+          <w:tab w:val="left" w:pos="1425"/>
+          <w:tab w:val="right" w:leader="dot" w:pos="8370"/>
+        </w:tabs>
+        <w:spacing w:line="240" w:lineRule="auto"/>
+        <w:rPr>
+          <w:rFonts w:cs="Times New Roman"/>
+          <w:szCs w:val="24"/>
+        </w:rPr>
+      </w:pPr>
+      <w:r>
+        <w:rPr>
+          <w:rFonts w:cs="Times New Roman"/>
+          <w:szCs w:val="24"/>
+        </w:rPr>
+        <w:tab/>
+        <w:t>3</w:t>
+      </w:r>
+      <w:r>
+        <w:rPr>
+          <w:rFonts w:cs="Times New Roman"/>
+          <w:szCs w:val="24"/>
+        </w:rPr>
+        <w:tab/>
+      </w:r>
+      <w:r>
+        <w:rPr>
+          <w:rFonts w:cs="Times New Roman"/>
+          <w:szCs w:val="24"/>
+        </w:rPr>
+        <w:t>An overview of data methods</w:t>
+      </w:r>
+      <w:r>
+        <w:rPr>
+          <w:rFonts w:cs="Times New Roman"/>
+          <w:szCs w:val="24"/>
+        </w:rPr>
+        <w:tab/>
+        <w:t>16</w:t>
+      </w:r>
+    </w:p>
+    <w:p>
+      <w:pPr>
+        <w:tabs>
+          <w:tab w:val="right" w:pos="540"/>
+          <w:tab w:val="left" w:pos="1083"/>
+          <w:tab w:val="left" w:pos="1425"/>
+          <w:tab w:val="right" w:leader="dot" w:pos="8370"/>
+        </w:tabs>
+        <w:spacing w:line="240" w:lineRule="auto"/>
+        <w:rPr>
+          <w:rFonts w:cs="Times New Roman"/>
+          <w:szCs w:val="24"/>
+        </w:rPr>
+      </w:pPr>
+    </w:p>
+    <w:p>
+      <w:pPr>
+        <w:tabs>
+          <w:tab w:val="right" w:pos="540"/>
+          <w:tab w:val="left" w:pos="1083"/>
+          <w:tab w:val="left" w:pos="1425"/>
+          <w:tab w:val="right" w:leader="dot" w:pos="8370"/>
+        </w:tabs>
+        <w:spacing w:line="240" w:lineRule="auto"/>
+        <w:rPr>
+          <w:rFonts w:cs="Times New Roman"/>
+          <w:szCs w:val="24"/>
+        </w:rPr>
+      </w:pPr>
+      <w:r>
+        <w:rPr>
+          <w:rFonts w:cs="Times New Roman"/>
+          <w:szCs w:val="24"/>
+        </w:rPr>
+        <w:tab/>
+        <w:t>4</w:t>
+      </w:r>
+      <w:r>
+        <w:rPr>
+          <w:rFonts w:cs="Times New Roman"/>
+          <w:szCs w:val="24"/>
+        </w:rPr>
+        <w:tab/>
+      </w:r>
+      <w:r>
+        <w:rPr>
+          <w:rFonts w:cs="Times New Roman"/>
+          <w:szCs w:val="24"/>
+        </w:rPr>
+        <w:t xml:space="preserve">Sampling </w:t>
+      </w:r>
+      <w:ins w:id="73" w:author="James" w:date="2015-07-19T06:15:00Z">
+        <w:r>
+          <w:rPr>
+            <w:rFonts w:cs="Times New Roman"/>
+            <w:szCs w:val="24"/>
+          </w:rPr>
+          <w:t xml:space="preserve">example </w:t>
+        </w:r>
+      </w:ins>
+      <w:r>
+        <w:rPr>
+          <w:rFonts w:cs="Times New Roman"/>
+          <w:szCs w:val="24"/>
+        </w:rPr>
+        <w:t>issue data</w:t>
+      </w:r>
+      <w:r>
+        <w:rPr>
+          <w:rFonts w:cs="Times New Roman"/>
+          <w:szCs w:val="24"/>
+        </w:rPr>
+        <w:tab/>
+      </w:r>
+      <w:r>
+        <w:rPr>
+          <w:rFonts w:cs="Times New Roman"/>
+          <w:szCs w:val="24"/>
+        </w:rPr>
+        <w:t>19</w:t>
+      </w:r>
+    </w:p>
+    <w:p>
+      <w:pPr>
+        <w:tabs>
+          <w:tab w:val="right" w:pos="540"/>
+          <w:tab w:val="left" w:pos="1083"/>
+          <w:tab w:val="left" w:pos="1425"/>
+          <w:tab w:val="right" w:leader="dot" w:pos="8370"/>
+        </w:tabs>
+        <w:spacing w:line="240" w:lineRule="auto"/>
+        <w:rPr>
+          <w:rFonts w:cs="Times New Roman"/>
+          <w:szCs w:val="24"/>
+        </w:rPr>
+      </w:pPr>
+    </w:p>
+    <w:p>
+      <w:pPr>
+        <w:tabs>
+          <w:tab w:val="right" w:pos="540"/>
+          <w:tab w:val="left" w:pos="1083"/>
+          <w:tab w:val="left" w:pos="1425"/>
+          <w:tab w:val="right" w:leader="dot" w:pos="8370"/>
+        </w:tabs>
+        <w:spacing w:line="240" w:lineRule="auto"/>
+        <w:rPr>
+          <w:rFonts w:cs="Times New Roman"/>
+          <w:szCs w:val="24"/>
+        </w:rPr>
+      </w:pPr>
+      <w:r>
+        <w:rPr>
+          <w:rFonts w:cs="Times New Roman"/>
+          <w:szCs w:val="24"/>
+        </w:rPr>
+        <w:tab/>
+        <w:t>5</w:t>
+      </w:r>
+      <w:r>
+        <w:rPr>
+          <w:rFonts w:cs="Times New Roman"/>
+          <w:szCs w:val="24"/>
+        </w:rPr>
+        <w:tab/>
+      </w:r>
+      <w:r>
+        <w:t>An illustration of time-windowing</w:t>
+      </w:r>
+      <w:r>
+        <w:rPr>
+          <w:rFonts w:cs="Times New Roman"/>
+          <w:szCs w:val="24"/>
+        </w:rPr>
+        <w:tab/>
+      </w:r>
+      <w:r>
+        <w:rPr>
+          <w:rFonts w:cs="Times New Roman"/>
+          <w:szCs w:val="24"/>
+        </w:rPr>
+        <w:t>21</w:t>
+      </w:r>
+    </w:p>
+    <w:p>
+      <w:pPr>
+        <w:tabs>
+          <w:tab w:val="right" w:pos="540"/>
+          <w:tab w:val="left" w:pos="1083"/>
+          <w:tab w:val="left" w:pos="1425"/>
+          <w:tab w:val="right" w:leader="dot" w:pos="8370"/>
+        </w:tabs>
+        <w:spacing w:line="240" w:lineRule="auto"/>
+        <w:rPr>
+          <w:rFonts w:cs="Times New Roman"/>
+          <w:szCs w:val="24"/>
+        </w:rPr>
+      </w:pPr>
+    </w:p>
+    <w:p>
+      <w:pPr>
+        <w:tabs>
+          <w:tab w:val="right" w:pos="540"/>
+          <w:tab w:val="left" w:pos="1083"/>
           <w:tab w:val="right" w:leader="dot" w:pos="8370"/>
         </w:tabs>
         <w:spacing w:line="240" w:lineRule="auto"/>
@@ -5085,85 +5101,24 @@
           <w:szCs w:val="24"/>
         </w:rPr>
       </w:pPr>
-    </w:p>
-    <w:p>
-      <w:pPr>
-        <w:tabs>
-          <w:tab w:val="right" w:pos="540"/>
-          <w:tab w:val="left" w:pos="1083"/>
-          <w:tab w:val="left" w:pos="1425"/>
-          <w:tab w:val="right" w:leader="dot" w:pos="8370"/>
-        </w:tabs>
-        <w:spacing w:line="240" w:lineRule="auto"/>
-        <w:rPr>
-          <w:rFonts w:cs="Times New Roman"/>
-          <w:szCs w:val="24"/>
-        </w:rPr>
-      </w:pPr>
-      <w:r>
-        <w:rPr>
-          <w:rFonts w:cs="Times New Roman"/>
-          <w:szCs w:val="24"/>
-        </w:rPr>
-        <w:tab/>
-        <w:t>7</w:t>
-      </w:r>
-      <w:r>
-        <w:rPr>
-          <w:rFonts w:cs="Times New Roman"/>
-          <w:szCs w:val="24"/>
-        </w:rPr>
-        <w:tab/>
-      </w:r>
-      <w:ins w:id="72" w:author="James" w:date="2015-07-19T06:15:00Z">
+      <w:r>
+        <w:rPr>
+          <w:rFonts w:cs="Times New Roman"/>
+          <w:szCs w:val="24"/>
+        </w:rPr>
+        <w:tab/>
+        <w:t>6</w:t>
+      </w:r>
+      <w:r>
+        <w:rPr>
+          <w:rFonts w:cs="Times New Roman"/>
+          <w:szCs w:val="24"/>
+        </w:rPr>
+        <w:tab/>
+      </w:r>
+      <w:ins w:id="74" w:author="James" w:date="2015-07-19T06:15:00Z">
         <w:r>
           <w:t>The</w:t>
-        </w:r>
-      </w:ins>
-      <w:del w:id="73" w:author="James" w:date="2015-07-19T06:15:00Z">
-        <w:r>
-          <w:rPr>
-            <w:rFonts w:cs="Times New Roman"/>
-            <w:szCs w:val="24"/>
-          </w:rPr>
-          <w:delText>Plot of the 95%</w:delText>
-        </w:r>
-      </w:del>
-      <w:r>
-        <w:rPr>
-          <w:rFonts w:cs="Times New Roman"/>
-          <w:szCs w:val="24"/>
-        </w:rPr>
-        <w:t xml:space="preserve"> in-interval proportion</w:t>
-      </w:r>
-      <w:ins w:id="74" w:author="James" w:date="2015-07-19T06:15:00Z">
-        <w:r>
-          <w:t xml:space="preserve">, using the MongoDB </w:t>
-        </w:r>
-        <w:r>
-          <w:rPr>
-            <w:i/>
-          </w:rPr>
-          <w:t xml:space="preserve">core </w:t>
-        </w:r>
-        <w:r>
-          <w:rPr>
-            <w:i/>
-          </w:rPr>
-          <w:t>server</w:t>
-        </w:r>
-        <w:r>
-          <w:t xml:space="preserve"> </w:t>
-        </w:r>
-        <w:r>
-          <w:t>dataset</w:t>
-        </w:r>
-        <w:r>
-          <w:rPr>
-            <w:rFonts w:cs="Times New Roman"/>
-            <w:szCs w:val="24"/>
-          </w:rPr>
-          <w:tab/>
         </w:r>
       </w:ins>
       <w:del w:id="75" w:author="James" w:date="2015-07-19T06:15:00Z">
@@ -5172,7 +5127,7 @@
             <w:rFonts w:cs="Times New Roman"/>
             <w:szCs w:val="24"/>
           </w:rPr>
-          <w:tab/>
+          <w:delText>Plot of the</w:delText>
         </w:r>
       </w:del>
       <w:r>
@@ -5180,7 +5135,53 @@
           <w:rFonts w:cs="Times New Roman"/>
           <w:szCs w:val="24"/>
         </w:rPr>
-        <w:t>31</w:t>
+        <w:t xml:space="preserve"> none-valid proportion</w:t>
+      </w:r>
+      <w:ins w:id="76" w:author="James" w:date="2015-07-19T06:15:00Z">
+        <w:r>
+          <w:t xml:space="preserve">, using the MongoDB </w:t>
+        </w:r>
+        <w:r>
+          <w:rPr>
+            <w:i/>
+          </w:rPr>
+          <w:t xml:space="preserve">core </w:t>
+        </w:r>
+        <w:r>
+          <w:rPr>
+            <w:i/>
+          </w:rPr>
+          <w:t>server</w:t>
+        </w:r>
+        <w:r>
+          <w:t xml:space="preserve"> </w:t>
+        </w:r>
+        <w:r>
+          <w:t>dataset</w:t>
+        </w:r>
+        <w:r>
+          <w:rPr>
+            <w:rFonts w:cs="Times New Roman"/>
+            <w:szCs w:val="24"/>
+          </w:rPr>
+          <w:tab/>
+        </w:r>
+      </w:ins>
+      <w:del w:id="77" w:author="James" w:date="2015-07-19T06:15:00Z">
+        <w:r>
+          <w:rPr>
+            <w:rFonts w:cs="Times New Roman"/>
+            <w:szCs w:val="24"/>
+          </w:rPr>
+          <w:tab/>
+        </w:r>
+      </w:del>
+      <w:r>
+        <w:rPr>
+          <w:rFonts w:cs="Times New Roman"/>
+          <w:szCs w:val="24"/>
+        </w:rPr>
+        <w:t>30</w:t>
       </w:r>
     </w:p>
     <w:p>
@@ -5188,6 +5189,21 @@
         <w:tabs>
           <w:tab w:val="right" w:pos="540"/>
           <w:tab w:val="left" w:pos="1083"/>
+          <w:tab w:val="right" w:leader="dot" w:pos="8370"/>
+        </w:tabs>
+        <w:spacing w:line="240" w:lineRule="auto"/>
+        <w:ind w:left="115"/>
+        <w:rPr>
+          <w:rFonts w:cs="Times New Roman"/>
+          <w:szCs w:val="24"/>
+        </w:rPr>
+      </w:pPr>
+    </w:p>
+    <w:p>
+      <w:pPr>
+        <w:tabs>
+          <w:tab w:val="right" w:pos="540"/>
+          <w:tab w:val="left" w:pos="1083"/>
           <w:tab w:val="left" w:pos="1425"/>
           <w:tab w:val="right" w:leader="dot" w:pos="8370"/>
         </w:tabs>
@@ -5197,57 +5213,64 @@
           <w:szCs w:val="24"/>
         </w:rPr>
       </w:pPr>
-    </w:p>
-    <w:p>
-      <w:pPr>
-        <w:tabs>
-          <w:tab w:val="right" w:pos="540"/>
-          <w:tab w:val="left" w:pos="1083"/>
-          <w:tab w:val="left" w:pos="1425"/>
-          <w:tab w:val="right" w:leader="dot" w:pos="8370"/>
-        </w:tabs>
-        <w:spacing w:line="240" w:lineRule="auto"/>
-        <w:rPr>
-          <w:del w:id="76" w:author="James" w:date="2015-07-19T06:15:00Z"/>
-        </w:rPr>
-      </w:pPr>
-      <w:r>
-        <w:rPr>
-          <w:rFonts w:cs="Times New Roman"/>
-          <w:szCs w:val="24"/>
-        </w:rPr>
-        <w:tab/>
-        <w:t>8</w:t>
-      </w:r>
-      <w:r>
-        <w:rPr>
-          <w:rFonts w:cs="Times New Roman"/>
-          <w:szCs w:val="24"/>
-        </w:rPr>
-        <w:tab/>
-      </w:r>
-      <w:ins w:id="77" w:author="James" w:date="2015-07-19T06:15:00Z">
+      <w:r>
+        <w:rPr>
+          <w:rFonts w:cs="Times New Roman"/>
+          <w:szCs w:val="24"/>
+        </w:rPr>
+        <w:tab/>
+        <w:t>7</w:t>
+      </w:r>
+      <w:r>
+        <w:rPr>
+          <w:rFonts w:cs="Times New Roman"/>
+          <w:szCs w:val="24"/>
+        </w:rPr>
+        <w:tab/>
+      </w:r>
+      <w:ins w:id="78" w:author="James" w:date="2015-07-19T06:15:00Z">
         <w:r>
           <w:t>The</w:t>
         </w:r>
       </w:ins>
-      <w:del w:id="78" w:author="James" w:date="2015-07-19T06:15:00Z">
-        <w:r>
-          <w:delText>Distributions for</w:delText>
+      <w:del w:id="79" w:author="James" w:date="2015-07-19T06:15:00Z">
+        <w:r>
+          <w:rPr>
+            <w:rFonts w:cs="Times New Roman"/>
+            <w:szCs w:val="24"/>
+          </w:rPr>
+          <w:delText>Plot of the 95%</w:delText>
         </w:r>
       </w:del>
       <w:r>
-        <w:t xml:space="preserve"> actual and predicted </w:t>
-      </w:r>
-      <w:ins w:id="79" w:author="James" w:date="2015-07-19T06:15:00Z">
-        <w:r>
-          <w:t xml:space="preserve">distributions of the </w:t>
-        </w:r>
-      </w:ins>
-      <w:r>
-        <w:t>number of bugs</w:t>
+        <w:rPr>
+          <w:rFonts w:cs="Times New Roman"/>
+          <w:szCs w:val="24"/>
+        </w:rPr>
+        <w:t xml:space="preserve"> in-interval proportion</w:t>
       </w:r>
       <w:ins w:id="80" w:author="James" w:date="2015-07-19T06:15:00Z">
+        <w:r>
+          <w:t xml:space="preserve">, using the MongoDB </w:t>
+        </w:r>
+        <w:r>
+          <w:rPr>
+            <w:i/>
+          </w:rPr>
+          <w:t xml:space="preserve">core </w:t>
+        </w:r>
+        <w:r>
+          <w:rPr>
+            <w:i/>
+          </w:rPr>
+          <w:t>server</w:t>
+        </w:r>
+        <w:r>
+          <w:t xml:space="preserve"> </w:t>
+        </w:r>
+        <w:r>
+          <w:t>dataset</w:t>
+        </w:r>
         <w:r>
           <w:rPr>
             <w:rFonts w:cs="Times New Roman"/>
@@ -5258,9 +5281,20 @@
       </w:ins>
       <w:del w:id="81" w:author="James" w:date="2015-07-19T06:15:00Z">
         <w:r>
-          <w:delText xml:space="preserve">, </w:delText>
+          <w:rPr>
+            <w:rFonts w:cs="Times New Roman"/>
+            <w:szCs w:val="24"/>
+          </w:rPr>
+          <w:tab/>
         </w:r>
       </w:del>
+      <w:r>
+        <w:rPr>
+          <w:rFonts w:cs="Times New Roman"/>
+          <w:szCs w:val="24"/>
+        </w:rPr>
+        <w:t>31</w:t>
+      </w:r>
     </w:p>
     <w:p>
       <w:pPr>
@@ -5276,114 +5310,57 @@
           <w:szCs w:val="24"/>
         </w:rPr>
       </w:pPr>
-      <w:del w:id="82" w:author="James" w:date="2015-07-19T06:15:00Z">
-        <w:r>
-          <w:tab/>
-        </w:r>
-        <w:r>
-          <w:tab/>
-          <w:delText xml:space="preserve">MongoDB </w:delText>
-        </w:r>
-        <w:r>
-          <w:rPr>
-            <w:i/>
-          </w:rPr>
-          <w:delText xml:space="preserve">core server </w:delText>
-        </w:r>
-        <w:r>
-          <w:delText>dataset</w:delText>
-        </w:r>
-        <w:r>
-          <w:rPr>
-            <w:rFonts w:cs="Times New Roman"/>
-            <w:szCs w:val="24"/>
-          </w:rPr>
-          <w:tab/>
+    </w:p>
+    <w:p>
+      <w:pPr>
+        <w:tabs>
+          <w:tab w:val="right" w:pos="540"/>
+          <w:tab w:val="left" w:pos="1083"/>
+          <w:tab w:val="left" w:pos="1425"/>
+          <w:tab w:val="right" w:leader="dot" w:pos="8370"/>
+        </w:tabs>
+        <w:spacing w:line="240" w:lineRule="auto"/>
+        <w:rPr>
+          <w:del w:id="82" w:author="James" w:date="2015-07-19T06:15:00Z"/>
+        </w:rPr>
+      </w:pPr>
+      <w:r>
+        <w:rPr>
+          <w:rFonts w:cs="Times New Roman"/>
+          <w:szCs w:val="24"/>
+        </w:rPr>
+        <w:tab/>
+        <w:t>8</w:t>
+      </w:r>
+      <w:r>
+        <w:rPr>
+          <w:rFonts w:cs="Times New Roman"/>
+          <w:szCs w:val="24"/>
+        </w:rPr>
+        <w:tab/>
+      </w:r>
+      <w:ins w:id="83" w:author="James" w:date="2015-07-19T06:15:00Z">
+        <w:r>
+          <w:t>The</w:t>
+        </w:r>
+      </w:ins>
+      <w:del w:id="84" w:author="James" w:date="2015-07-19T06:15:00Z">
+        <w:r>
+          <w:delText>Distributions for</w:delText>
         </w:r>
       </w:del>
       <w:r>
-        <w:rPr>
-          <w:rFonts w:cs="Times New Roman"/>
-          <w:szCs w:val="24"/>
-        </w:rPr>
-        <w:t>34</w:t>
-      </w:r>
-    </w:p>
-    <w:p>
-      <w:pPr>
-        <w:spacing w:line="240" w:lineRule="auto"/>
-        <w:rPr>
-          <w:rFonts w:cs="Times New Roman"/>
-          <w:szCs w:val="24"/>
-        </w:rPr>
-      </w:pPr>
-    </w:p>
-    <w:p>
-      <w:pPr>
-        <w:tabs>
-          <w:tab w:val="right" w:pos="540"/>
-          <w:tab w:val="left" w:pos="1083"/>
-          <w:tab w:val="left" w:pos="1425"/>
-          <w:tab w:val="right" w:leader="dot" w:pos="8370"/>
-        </w:tabs>
-        <w:spacing w:line="240" w:lineRule="auto"/>
-        <w:rPr>
-          <w:del w:id="83" w:author="James" w:date="2015-07-19T06:15:00Z"/>
-        </w:rPr>
-      </w:pPr>
-      <w:r>
-        <w:rPr>
-          <w:rFonts w:cs="Times New Roman"/>
-          <w:szCs w:val="24"/>
-        </w:rPr>
-        <w:tab/>
-      </w:r>
-      <w:r>
-        <w:rPr>
-          <w:rFonts w:cs="Times New Roman"/>
-          <w:szCs w:val="24"/>
-        </w:rPr>
-        <w:t>9</w:t>
-      </w:r>
-      <w:r>
-        <w:rPr>
-          <w:rFonts w:cs="Times New Roman"/>
-          <w:szCs w:val="24"/>
-        </w:rPr>
-        <w:tab/>
-      </w:r>
-      <w:r>
-        <w:t>Histogram of</w:t>
-      </w:r>
-      <w:r>
-        <w:t xml:space="preserve"> </w:t>
-      </w:r>
-      <w:ins w:id="84" w:author="James" w:date="2015-07-19T06:15:00Z">
-        <w:r>
-          <w:rPr>
-            <w:noProof/>
-          </w:rPr>
-          <w:t>forecast mean</w:t>
+        <w:t xml:space="preserve"> actual and predicted </w:t>
+      </w:r>
+      <w:ins w:id="85" w:author="James" w:date="2015-07-19T06:15:00Z">
+        <w:r>
+          <w:t xml:space="preserve">distributions of the </w:t>
         </w:r>
       </w:ins>
-      <w:del w:id="85" w:author="James" w:date="2015-07-19T06:15:00Z">
-        <w:r>
-          <w:delText>prediction</w:delText>
-        </w:r>
-      </w:del>
-      <w:r>
-        <w:t xml:space="preserve"> </w:t>
-      </w:r>
-      <w:r>
-        <w:t>errors</w:t>
+      <w:r>
+        <w:t>number of bugs</w:t>
       </w:r>
       <w:ins w:id="86" w:author="James" w:date="2015-07-19T06:15:00Z">
-        <w:r>
-          <w:rPr>
-            <w:noProof/>
-          </w:rPr>
-          <w:t xml:space="preserve"> over sliding window</w:t>
-        </w:r>
         <w:r>
           <w:rPr>
             <w:rFonts w:cs="Times New Roman"/>
@@ -5479,6 +5456,142 @@
           <w:rFonts w:cs="Times New Roman"/>
           <w:szCs w:val="24"/>
         </w:rPr>
+        <w:t>9</w:t>
+      </w:r>
+      <w:r>
+        <w:rPr>
+          <w:rFonts w:cs="Times New Roman"/>
+          <w:szCs w:val="24"/>
+        </w:rPr>
+        <w:tab/>
+      </w:r>
+      <w:r>
+        <w:t>Histogram of</w:t>
+      </w:r>
+      <w:r>
+        <w:t xml:space="preserve"> </w:t>
+      </w:r>
+      <w:ins w:id="90" w:author="James" w:date="2015-07-19T06:15:00Z">
+        <w:r>
+          <w:rPr>
+            <w:noProof/>
+          </w:rPr>
+          <w:t>forecast mean</w:t>
+        </w:r>
+      </w:ins>
+      <w:del w:id="91" w:author="James" w:date="2015-07-19T06:15:00Z">
+        <w:r>
+          <w:delText>prediction</w:delText>
+        </w:r>
+      </w:del>
+      <w:r>
+        <w:t xml:space="preserve"> </w:t>
+      </w:r>
+      <w:r>
+        <w:t>errors</w:t>
+      </w:r>
+      <w:ins w:id="92" w:author="James" w:date="2015-07-19T06:15:00Z">
+        <w:r>
+          <w:rPr>
+            <w:noProof/>
+          </w:rPr>
+          <w:t xml:space="preserve"> over sliding window</w:t>
+        </w:r>
+        <w:r>
+          <w:rPr>
+            <w:rFonts w:cs="Times New Roman"/>
+            <w:szCs w:val="24"/>
+          </w:rPr>
+          <w:tab/>
+        </w:r>
+      </w:ins>
+      <w:del w:id="93" w:author="James" w:date="2015-07-19T06:15:00Z">
+        <w:r>
+          <w:delText xml:space="preserve">, </w:delText>
+        </w:r>
+      </w:del>
+    </w:p>
+    <w:p>
+      <w:pPr>
+        <w:tabs>
+          <w:tab w:val="right" w:pos="540"/>
+          <w:tab w:val="left" w:pos="1083"/>
+          <w:tab w:val="left" w:pos="1425"/>
+          <w:tab w:val="right" w:leader="dot" w:pos="8370"/>
+        </w:tabs>
+        <w:spacing w:line="240" w:lineRule="auto"/>
+        <w:rPr>
+          <w:rFonts w:cs="Times New Roman"/>
+          <w:szCs w:val="24"/>
+        </w:rPr>
+      </w:pPr>
+      <w:del w:id="94" w:author="James" w:date="2015-07-19T06:15:00Z">
+        <w:r>
+          <w:tab/>
+        </w:r>
+        <w:r>
+          <w:tab/>
+          <w:delText xml:space="preserve">MongoDB </w:delText>
+        </w:r>
+        <w:r>
+          <w:rPr>
+            <w:i/>
+          </w:rPr>
+          <w:delText xml:space="preserve">core server </w:delText>
+        </w:r>
+        <w:r>
+          <w:delText>dataset</w:delText>
+        </w:r>
+        <w:r>
+          <w:rPr>
+            <w:rFonts w:cs="Times New Roman"/>
+            <w:szCs w:val="24"/>
+          </w:rPr>
+          <w:tab/>
+        </w:r>
+      </w:del>
+      <w:r>
+        <w:rPr>
+          <w:rFonts w:cs="Times New Roman"/>
+          <w:szCs w:val="24"/>
+        </w:rPr>
+        <w:t>34</w:t>
+      </w:r>
+    </w:p>
+    <w:p>
+      <w:pPr>
+        <w:spacing w:line="240" w:lineRule="auto"/>
+        <w:rPr>
+          <w:rFonts w:cs="Times New Roman"/>
+          <w:szCs w:val="24"/>
+        </w:rPr>
+      </w:pPr>
+    </w:p>
+    <w:p>
+      <w:pPr>
+        <w:tabs>
+          <w:tab w:val="right" w:pos="540"/>
+          <w:tab w:val="left" w:pos="1083"/>
+          <w:tab w:val="left" w:pos="1425"/>
+          <w:tab w:val="right" w:leader="dot" w:pos="8370"/>
+        </w:tabs>
+        <w:spacing w:line="240" w:lineRule="auto"/>
+        <w:rPr>
+          <w:del w:id="95" w:author="James" w:date="2015-07-19T06:15:00Z"/>
+        </w:rPr>
+      </w:pPr>
+      <w:r>
+        <w:rPr>
+          <w:rFonts w:cs="Times New Roman"/>
+          <w:szCs w:val="24"/>
+        </w:rPr>
+        <w:tab/>
+      </w:r>
+      <w:r>
+        <w:rPr>
+          <w:rFonts w:cs="Times New Roman"/>
+          <w:szCs w:val="24"/>
+        </w:rPr>
         <w:t>10</w:t>
       </w:r>
       <w:r>
@@ -5491,7 +5604,7 @@
       <w:r>
         <w:t>Q-Q plot of forecast mean errors</w:t>
       </w:r>
-      <w:del w:id="90" w:author="James" w:date="2015-07-19T06:15:00Z">
+      <w:del w:id="96" w:author="James" w:date="2015-07-19T06:15:00Z">
         <w:r>
           <w:delText xml:space="preserve">, </w:delText>
         </w:r>
@@ -5511,7 +5624,7 @@
           <w:szCs w:val="24"/>
         </w:rPr>
       </w:pPr>
-      <w:del w:id="91" w:author="James" w:date="2015-07-19T06:15:00Z">
+      <w:del w:id="97" w:author="James" w:date="2015-07-19T06:15:00Z">
         <w:r>
           <w:tab/>
         </w:r>
@@ -5557,7 +5670,7 @@
         </w:tabs>
         <w:spacing w:line="240" w:lineRule="auto"/>
         <w:rPr>
-          <w:del w:id="92" w:author="James" w:date="2015-07-19T06:15:00Z"/>
+          <w:del w:id="98" w:author="James" w:date="2015-07-19T06:15:00Z"/>
         </w:rPr>
       </w:pPr>
       <w:r>
@@ -5581,143 +5694,143 @@
         </w:rPr>
         <w:tab/>
       </w:r>
-      <w:ins w:id="93" w:author="James" w:date="2015-07-19T06:15:00Z">
+      <w:ins w:id="99" w:author="James" w:date="2015-07-19T06:15:00Z">
         <w:r>
           <w:t>The</w:t>
-        </w:r>
-      </w:ins>
-      <w:del w:id="94" w:author="James" w:date="2015-07-19T06:15:00Z">
-        <w:r>
-          <w:delText>Distributions for</w:delText>
-        </w:r>
-      </w:del>
-      <w:r>
-        <w:t xml:space="preserve"> actual and predicted </w:t>
-      </w:r>
-      <w:ins w:id="95" w:author="James" w:date="2015-07-19T06:15:00Z">
-        <w:r>
-          <w:t xml:space="preserve">distributions of the </w:t>
-        </w:r>
-      </w:ins>
-      <w:r>
-        <w:t>number of bugs</w:t>
-      </w:r>
-      <w:del w:id="96" w:author="James" w:date="2015-07-19T06:15:00Z">
-        <w:r>
-          <w:delText xml:space="preserve">, </w:delText>
-        </w:r>
-      </w:del>
-    </w:p>
-    <w:p>
-      <w:pPr>
-        <w:tabs>
-          <w:tab w:val="right" w:pos="540"/>
-          <w:tab w:val="left" w:pos="1083"/>
-          <w:tab w:val="left" w:pos="1425"/>
-          <w:tab w:val="right" w:leader="dot" w:pos="8370"/>
-        </w:tabs>
-        <w:spacing w:line="240" w:lineRule="auto"/>
-        <w:rPr>
-          <w:rFonts w:cs="Times New Roman"/>
-          <w:szCs w:val="24"/>
-        </w:rPr>
-      </w:pPr>
-      <w:del w:id="97" w:author="James" w:date="2015-07-19T06:15:00Z">
-        <w:r>
-          <w:tab/>
-        </w:r>
-        <w:r>
-          <w:tab/>
-          <w:delText xml:space="preserve">Hibernate </w:delText>
-        </w:r>
-        <w:r>
-          <w:rPr>
-            <w:i/>
-          </w:rPr>
-          <w:delText xml:space="preserve">orm </w:delText>
-        </w:r>
-        <w:r>
-          <w:delText>dataset</w:delText>
-        </w:r>
-      </w:del>
-      <w:r>
-        <w:rPr>
-          <w:rFonts w:cs="Times New Roman"/>
-          <w:szCs w:val="24"/>
-        </w:rPr>
-        <w:tab/>
-      </w:r>
-      <w:r>
-        <w:rPr>
-          <w:rFonts w:cs="Times New Roman"/>
-          <w:szCs w:val="24"/>
-        </w:rPr>
-        <w:t>36</w:t>
-      </w:r>
-    </w:p>
-    <w:p>
-      <w:pPr>
-        <w:spacing w:line="240" w:lineRule="auto"/>
-        <w:rPr>
-          <w:rFonts w:cs="Times New Roman"/>
-          <w:szCs w:val="24"/>
-        </w:rPr>
-      </w:pPr>
-    </w:p>
-    <w:p>
-      <w:pPr>
-        <w:tabs>
-          <w:tab w:val="right" w:pos="540"/>
-          <w:tab w:val="left" w:pos="1083"/>
-          <w:tab w:val="left" w:pos="1425"/>
-          <w:tab w:val="right" w:leader="dot" w:pos="8370"/>
-        </w:tabs>
-        <w:spacing w:line="240" w:lineRule="auto"/>
-        <w:rPr>
-          <w:del w:id="98" w:author="James" w:date="2015-07-19T06:15:00Z"/>
-        </w:rPr>
-      </w:pPr>
-      <w:r>
-        <w:rPr>
-          <w:rFonts w:cs="Times New Roman"/>
-          <w:szCs w:val="24"/>
-        </w:rPr>
-        <w:tab/>
-      </w:r>
-      <w:r>
-        <w:rPr>
-          <w:rFonts w:cs="Times New Roman"/>
-          <w:szCs w:val="24"/>
-        </w:rPr>
-        <w:t>12</w:t>
-      </w:r>
-      <w:r>
-        <w:rPr>
-          <w:rFonts w:cs="Times New Roman"/>
-          <w:szCs w:val="24"/>
-        </w:rPr>
-        <w:tab/>
-      </w:r>
-      <w:r>
-        <w:t xml:space="preserve">Histogram of </w:t>
-      </w:r>
-      <w:ins w:id="99" w:author="James" w:date="2015-07-19T06:15:00Z">
-        <w:r>
-          <w:rPr>
-            <w:noProof/>
-          </w:rPr>
-          <w:t>forecast mean</w:t>
         </w:r>
       </w:ins>
       <w:del w:id="100" w:author="James" w:date="2015-07-19T06:15:00Z">
         <w:r>
+          <w:delText>Distributions for</w:delText>
+        </w:r>
+      </w:del>
+      <w:r>
+        <w:t xml:space="preserve"> actual and predicted </w:t>
+      </w:r>
+      <w:ins w:id="101" w:author="James" w:date="2015-07-19T06:15:00Z">
+        <w:r>
+          <w:t xml:space="preserve">distributions of the </w:t>
+        </w:r>
+      </w:ins>
+      <w:r>
+        <w:t>number of bugs</w:t>
+      </w:r>
+      <w:del w:id="102" w:author="James" w:date="2015-07-19T06:15:00Z">
+        <w:r>
+          <w:delText xml:space="preserve">, </w:delText>
+        </w:r>
+      </w:del>
+    </w:p>
+    <w:p>
+      <w:pPr>
+        <w:tabs>
+          <w:tab w:val="right" w:pos="540"/>
+          <w:tab w:val="left" w:pos="1083"/>
+          <w:tab w:val="left" w:pos="1425"/>
+          <w:tab w:val="right" w:leader="dot" w:pos="8370"/>
+        </w:tabs>
+        <w:spacing w:line="240" w:lineRule="auto"/>
+        <w:rPr>
+          <w:rFonts w:cs="Times New Roman"/>
+          <w:szCs w:val="24"/>
+        </w:rPr>
+      </w:pPr>
+      <w:del w:id="103" w:author="James" w:date="2015-07-19T06:15:00Z">
+        <w:r>
+          <w:tab/>
+        </w:r>
+        <w:r>
+          <w:tab/>
+          <w:delText xml:space="preserve">Hibernate </w:delText>
+        </w:r>
+        <w:r>
+          <w:rPr>
+            <w:i/>
+          </w:rPr>
+          <w:delText xml:space="preserve">orm </w:delText>
+        </w:r>
+        <w:r>
+          <w:delText>dataset</w:delText>
+        </w:r>
+      </w:del>
+      <w:r>
+        <w:rPr>
+          <w:rFonts w:cs="Times New Roman"/>
+          <w:szCs w:val="24"/>
+        </w:rPr>
+        <w:tab/>
+      </w:r>
+      <w:r>
+        <w:rPr>
+          <w:rFonts w:cs="Times New Roman"/>
+          <w:szCs w:val="24"/>
+        </w:rPr>
+        <w:t>36</w:t>
+      </w:r>
+    </w:p>
+    <w:p>
+      <w:pPr>
+        <w:spacing w:line="240" w:lineRule="auto"/>
+        <w:rPr>
+          <w:rFonts w:cs="Times New Roman"/>
+          <w:szCs w:val="24"/>
+        </w:rPr>
+      </w:pPr>
+    </w:p>
+    <w:p>
+      <w:pPr>
+        <w:tabs>
+          <w:tab w:val="right" w:pos="540"/>
+          <w:tab w:val="left" w:pos="1083"/>
+          <w:tab w:val="left" w:pos="1425"/>
+          <w:tab w:val="right" w:leader="dot" w:pos="8370"/>
+        </w:tabs>
+        <w:spacing w:line="240" w:lineRule="auto"/>
+        <w:rPr>
+          <w:del w:id="104" w:author="James" w:date="2015-07-19T06:15:00Z"/>
+        </w:rPr>
+      </w:pPr>
+      <w:r>
+        <w:rPr>
+          <w:rFonts w:cs="Times New Roman"/>
+          <w:szCs w:val="24"/>
+        </w:rPr>
+        <w:tab/>
+      </w:r>
+      <w:r>
+        <w:rPr>
+          <w:rFonts w:cs="Times New Roman"/>
+          <w:szCs w:val="24"/>
+        </w:rPr>
+        <w:t>12</w:t>
+      </w:r>
+      <w:r>
+        <w:rPr>
+          <w:rFonts w:cs="Times New Roman"/>
+          <w:szCs w:val="24"/>
+        </w:rPr>
+        <w:tab/>
+      </w:r>
+      <w:r>
+        <w:t xml:space="preserve">Histogram of </w:t>
+      </w:r>
+      <w:ins w:id="105" w:author="James" w:date="2015-07-19T06:15:00Z">
+        <w:r>
+          <w:rPr>
+            <w:noProof/>
+          </w:rPr>
+          <w:t>forecast mean</w:t>
+        </w:r>
+      </w:ins>
+      <w:del w:id="106" w:author="James" w:date="2015-07-19T06:15:00Z">
+        <w:r>
           <w:delText>prediction</w:delText>
         </w:r>
       </w:del>
       <w:r>
         <w:t xml:space="preserve"> errors</w:t>
       </w:r>
-      <w:ins w:id="101" w:author="James" w:date="2015-07-19T06:15:00Z">
+      <w:ins w:id="107" w:author="James" w:date="2015-07-19T06:15:00Z">
         <w:r>
           <w:rPr>
             <w:noProof/>
@@ -5725,7 +5838,7 @@
           <w:t xml:space="preserve"> over sliding window</w:t>
         </w:r>
       </w:ins>
-      <w:del w:id="102" w:author="James" w:date="2015-07-19T06:15:00Z">
+      <w:del w:id="108" w:author="James" w:date="2015-07-19T06:15:00Z">
         <w:r>
           <w:delText xml:space="preserve">, </w:delText>
         </w:r>
@@ -5745,7 +5858,7 @@
           <w:szCs w:val="24"/>
         </w:rPr>
       </w:pPr>
-      <w:del w:id="103" w:author="James" w:date="2015-07-19T06:15:00Z">
+      <w:del w:id="109" w:author="James" w:date="2015-07-19T06:15:00Z">
         <w:r>
           <w:tab/>
         </w:r>
@@ -5791,7 +5904,7 @@
         </w:tabs>
         <w:spacing w:line="240" w:lineRule="auto"/>
         <w:rPr>
-          <w:del w:id="104" w:author="James" w:date="2015-07-19T06:15:00Z"/>
+          <w:del w:id="110" w:author="James" w:date="2015-07-19T06:15:00Z"/>
         </w:rPr>
       </w:pPr>
       <w:r>
@@ -5818,7 +5931,7 @@
       <w:r>
         <w:t>Q-Q plot of forecast mean errors</w:t>
       </w:r>
-      <w:del w:id="105" w:author="James" w:date="2015-07-19T06:15:00Z">
+      <w:del w:id="111" w:author="James" w:date="2015-07-19T06:15:00Z">
         <w:r>
           <w:delText xml:space="preserve">, </w:delText>
         </w:r>
@@ -5838,7 +5951,7 @@
           <w:szCs w:val="24"/>
         </w:rPr>
       </w:pPr>
-      <w:del w:id="106" w:author="James" w:date="2015-07-19T06:15:00Z">
+      <w:del w:id="112" w:author="James" w:date="2015-07-19T06:15:00Z">
         <w:r>
           <w:tab/>
         </w:r>
@@ -5886,7 +5999,7 @@
         </w:tabs>
         <w:spacing w:line="240" w:lineRule="auto"/>
         <w:rPr>
-          <w:del w:id="107" w:author="James" w:date="2015-07-19T06:15:00Z"/>
+          <w:del w:id="113" w:author="James" w:date="2015-07-19T06:15:00Z"/>
         </w:rPr>
       </w:pPr>
       <w:r>
@@ -5910,144 +6023,144 @@
         </w:rPr>
         <w:tab/>
       </w:r>
-      <w:ins w:id="108" w:author="James" w:date="2015-07-19T06:15:00Z">
+      <w:ins w:id="114" w:author="James" w:date="2015-07-19T06:15:00Z">
         <w:r>
           <w:t>The</w:t>
-        </w:r>
-      </w:ins>
-      <w:del w:id="109" w:author="James" w:date="2015-07-19T06:15:00Z">
-        <w:r>
-          <w:delText>Distributions for</w:delText>
-        </w:r>
-      </w:del>
-      <w:r>
-        <w:t xml:space="preserve"> actual and predicted </w:t>
-      </w:r>
-      <w:ins w:id="110" w:author="James" w:date="2015-07-19T06:15:00Z">
-        <w:r>
-          <w:t xml:space="preserve">distributions of the </w:t>
-        </w:r>
-      </w:ins>
-      <w:r>
-        <w:t>number of bugs</w:t>
-      </w:r>
-      <w:del w:id="111" w:author="James" w:date="2015-07-19T06:15:00Z">
-        <w:r>
-          <w:delText xml:space="preserve">, </w:delText>
-        </w:r>
-      </w:del>
-    </w:p>
-    <w:p>
-      <w:pPr>
-        <w:tabs>
-          <w:tab w:val="right" w:pos="540"/>
-          <w:tab w:val="left" w:pos="1083"/>
-          <w:tab w:val="left" w:pos="1425"/>
-          <w:tab w:val="right" w:leader="dot" w:pos="8370"/>
-        </w:tabs>
-        <w:spacing w:line="240" w:lineRule="auto"/>
-        <w:rPr>
-          <w:rFonts w:cs="Times New Roman"/>
-          <w:szCs w:val="24"/>
-        </w:rPr>
-      </w:pPr>
-      <w:del w:id="112" w:author="James" w:date="2015-07-19T06:15:00Z">
-        <w:r>
-          <w:tab/>
-        </w:r>
-        <w:r>
-          <w:tab/>
-          <w:delText xml:space="preserve">NetBeans </w:delText>
-        </w:r>
-        <w:r>
-          <w:rPr>
-            <w:i/>
-          </w:rPr>
-          <w:delText xml:space="preserve">platform </w:delText>
-        </w:r>
-        <w:r>
-          <w:delText>dataset</w:delText>
-        </w:r>
-      </w:del>
-      <w:r>
-        <w:rPr>
-          <w:rFonts w:cs="Times New Roman"/>
-          <w:szCs w:val="24"/>
-        </w:rPr>
-        <w:tab/>
-        <w:t>3</w:t>
-      </w:r>
-      <w:r>
-        <w:rPr>
-          <w:rFonts w:cs="Times New Roman"/>
-          <w:szCs w:val="24"/>
-        </w:rPr>
-        <w:t>8</w:t>
-      </w:r>
-    </w:p>
-    <w:p>
-      <w:pPr>
-        <w:spacing w:line="240" w:lineRule="auto"/>
-        <w:rPr>
-          <w:rFonts w:cs="Times New Roman"/>
-          <w:szCs w:val="24"/>
-        </w:rPr>
-      </w:pPr>
-    </w:p>
-    <w:p>
-      <w:pPr>
-        <w:tabs>
-          <w:tab w:val="right" w:pos="540"/>
-          <w:tab w:val="left" w:pos="1083"/>
-          <w:tab w:val="left" w:pos="1425"/>
-          <w:tab w:val="right" w:leader="dot" w:pos="8370"/>
-        </w:tabs>
-        <w:spacing w:line="240" w:lineRule="auto"/>
-        <w:rPr>
-          <w:del w:id="113" w:author="James" w:date="2015-07-19T06:15:00Z"/>
-        </w:rPr>
-      </w:pPr>
-      <w:r>
-        <w:rPr>
-          <w:rFonts w:cs="Times New Roman"/>
-          <w:szCs w:val="24"/>
-        </w:rPr>
-        <w:tab/>
-      </w:r>
-      <w:r>
-        <w:rPr>
-          <w:rFonts w:cs="Times New Roman"/>
-          <w:szCs w:val="24"/>
-        </w:rPr>
-        <w:t>15</w:t>
-      </w:r>
-      <w:r>
-        <w:rPr>
-          <w:rFonts w:cs="Times New Roman"/>
-          <w:szCs w:val="24"/>
-        </w:rPr>
-        <w:tab/>
-      </w:r>
-      <w:r>
-        <w:t xml:space="preserve">Histogram of </w:t>
-      </w:r>
-      <w:ins w:id="114" w:author="James" w:date="2015-07-19T06:15:00Z">
-        <w:r>
-          <w:rPr>
-            <w:noProof/>
-          </w:rPr>
-          <w:t>forecast mean</w:t>
         </w:r>
       </w:ins>
       <w:del w:id="115" w:author="James" w:date="2015-07-19T06:15:00Z">
         <w:r>
+          <w:delText>Distributions for</w:delText>
+        </w:r>
+      </w:del>
+      <w:r>
+        <w:t xml:space="preserve"> actual and predicted </w:t>
+      </w:r>
+      <w:ins w:id="116" w:author="James" w:date="2015-07-19T06:15:00Z">
+        <w:r>
+          <w:t xml:space="preserve">distributions of the </w:t>
+        </w:r>
+      </w:ins>
+      <w:r>
+        <w:t>number of bugs</w:t>
+      </w:r>
+      <w:del w:id="117" w:author="James" w:date="2015-07-19T06:15:00Z">
+        <w:r>
+          <w:delText xml:space="preserve">, </w:delText>
+        </w:r>
+      </w:del>
+    </w:p>
+    <w:p>
+      <w:pPr>
+        <w:tabs>
+          <w:tab w:val="right" w:pos="540"/>
+          <w:tab w:val="left" w:pos="1083"/>
+          <w:tab w:val="left" w:pos="1425"/>
+          <w:tab w:val="right" w:leader="dot" w:pos="8370"/>
+        </w:tabs>
+        <w:spacing w:line="240" w:lineRule="auto"/>
+        <w:rPr>
+          <w:rFonts w:cs="Times New Roman"/>
+          <w:szCs w:val="24"/>
+        </w:rPr>
+      </w:pPr>
+      <w:del w:id="118" w:author="James" w:date="2015-07-19T06:15:00Z">
+        <w:r>
+          <w:tab/>
+        </w:r>
+        <w:r>
+          <w:tab/>
+          <w:delText xml:space="preserve">NetBeans </w:delText>
+        </w:r>
+        <w:r>
+          <w:rPr>
+            <w:i/>
+          </w:rPr>
+          <w:delText xml:space="preserve">platform </w:delText>
+        </w:r>
+        <w:r>
+          <w:delText>dataset</w:delText>
+        </w:r>
+      </w:del>
+      <w:r>
+        <w:rPr>
+          <w:rFonts w:cs="Times New Roman"/>
+          <w:szCs w:val="24"/>
+        </w:rPr>
+        <w:tab/>
+        <w:t>3</w:t>
+      </w:r>
+      <w:r>
+        <w:rPr>
+          <w:rFonts w:cs="Times New Roman"/>
+          <w:szCs w:val="24"/>
+        </w:rPr>
+        <w:t>8</w:t>
+      </w:r>
+    </w:p>
+    <w:p>
+      <w:pPr>
+        <w:spacing w:line="240" w:lineRule="auto"/>
+        <w:rPr>
+          <w:rFonts w:cs="Times New Roman"/>
+          <w:szCs w:val="24"/>
+        </w:rPr>
+      </w:pPr>
+    </w:p>
+    <w:p>
+      <w:pPr>
+        <w:tabs>
+          <w:tab w:val="right" w:pos="540"/>
+          <w:tab w:val="left" w:pos="1083"/>
+          <w:tab w:val="left" w:pos="1425"/>
+          <w:tab w:val="right" w:leader="dot" w:pos="8370"/>
+        </w:tabs>
+        <w:spacing w:line="240" w:lineRule="auto"/>
+        <w:rPr>
+          <w:del w:id="119" w:author="James" w:date="2015-07-19T06:15:00Z"/>
+        </w:rPr>
+      </w:pPr>
+      <w:r>
+        <w:rPr>
+          <w:rFonts w:cs="Times New Roman"/>
+          <w:szCs w:val="24"/>
+        </w:rPr>
+        <w:tab/>
+      </w:r>
+      <w:r>
+        <w:rPr>
+          <w:rFonts w:cs="Times New Roman"/>
+          <w:szCs w:val="24"/>
+        </w:rPr>
+        <w:t>15</w:t>
+      </w:r>
+      <w:r>
+        <w:rPr>
+          <w:rFonts w:cs="Times New Roman"/>
+          <w:szCs w:val="24"/>
+        </w:rPr>
+        <w:tab/>
+      </w:r>
+      <w:r>
+        <w:t xml:space="preserve">Histogram of </w:t>
+      </w:r>
+      <w:ins w:id="120" w:author="James" w:date="2015-07-19T06:15:00Z">
+        <w:r>
+          <w:rPr>
+            <w:noProof/>
+          </w:rPr>
+          <w:t>forecast mean</w:t>
+        </w:r>
+      </w:ins>
+      <w:del w:id="121" w:author="James" w:date="2015-07-19T06:15:00Z">
+        <w:r>
           <w:delText>prediction</w:delText>
         </w:r>
       </w:del>
       <w:r>
         <w:t xml:space="preserve"> errors</w:t>
       </w:r>
-      <w:ins w:id="116" w:author="James" w:date="2015-07-19T06:15:00Z">
+      <w:ins w:id="122" w:author="James" w:date="2015-07-19T06:15:00Z">
         <w:r>
           <w:rPr>
             <w:noProof/>
@@ -6055,7 +6168,7 @@
           <w:t xml:space="preserve"> over sliding window</w:t>
         </w:r>
       </w:ins>
-      <w:del w:id="117" w:author="James" w:date="2015-07-19T06:15:00Z">
+      <w:del w:id="123" w:author="James" w:date="2015-07-19T06:15:00Z">
         <w:r>
           <w:delText xml:space="preserve">, </w:delText>
         </w:r>
@@ -6075,7 +6188,7 @@
           <w:szCs w:val="24"/>
         </w:rPr>
       </w:pPr>
-      <w:del w:id="118" w:author="James" w:date="2015-07-19T06:15:00Z">
+      <w:del w:id="124" w:author="James" w:date="2015-07-19T06:15:00Z">
         <w:r>
           <w:tab/>
         </w:r>
@@ -6127,7 +6240,7 @@
         </w:tabs>
         <w:spacing w:line="240" w:lineRule="auto"/>
         <w:rPr>
-          <w:del w:id="119" w:author="James" w:date="2015-07-19T06:15:00Z"/>
+          <w:del w:id="125" w:author="James" w:date="2015-07-19T06:15:00Z"/>
         </w:rPr>
       </w:pPr>
       <w:r>
@@ -6154,7 +6267,7 @@
       <w:r>
         <w:t>Q-Q plot of forecast mean errors</w:t>
       </w:r>
-      <w:del w:id="120" w:author="James" w:date="2015-07-19T06:15:00Z">
+      <w:del w:id="126" w:author="James" w:date="2015-07-19T06:15:00Z">
         <w:r>
           <w:delText xml:space="preserve">, </w:delText>
         </w:r>
@@ -6174,7 +6287,7 @@
           <w:szCs w:val="24"/>
         </w:rPr>
       </w:pPr>
-      <w:del w:id="121" w:author="James" w:date="2015-07-19T06:15:00Z">
+      <w:del w:id="127" w:author="James" w:date="2015-07-19T06:15:00Z">
         <w:r>
           <w:tab/>
         </w:r>
@@ -6219,7 +6332,7 @@
         </w:tabs>
         <w:spacing w:line="240" w:lineRule="auto"/>
         <w:rPr>
-          <w:del w:id="122" w:author="James" w:date="2015-07-19T06:15:00Z"/>
+          <w:del w:id="128" w:author="James" w:date="2015-07-19T06:15:00Z"/>
           <w:rFonts w:cs="Times New Roman"/>
           <w:szCs w:val="24"/>
         </w:rPr>
@@ -6244,7 +6357,7 @@
         </w:tabs>
         <w:spacing w:line="240" w:lineRule="auto"/>
         <w:rPr>
-          <w:del w:id="123" w:author="James" w:date="2015-07-19T06:15:00Z"/>
+          <w:del w:id="129" w:author="James" w:date="2015-07-19T06:15:00Z"/>
         </w:rPr>
       </w:pPr>
       <w:r>
@@ -6268,150 +6381,150 @@
         </w:rPr>
         <w:tab/>
       </w:r>
-      <w:ins w:id="124" w:author="James" w:date="2015-07-19T06:15:00Z">
+      <w:ins w:id="130" w:author="James" w:date="2015-07-19T06:15:00Z">
         <w:r>
           <w:t>The</w:t>
-        </w:r>
-      </w:ins>
-      <w:del w:id="125" w:author="James" w:date="2015-07-19T06:15:00Z">
-        <w:r>
-          <w:delText>Distributions for</w:delText>
-        </w:r>
-      </w:del>
-      <w:r>
-        <w:t xml:space="preserve"> actual and predicted </w:t>
-      </w:r>
-      <w:ins w:id="126" w:author="James" w:date="2015-07-19T06:15:00Z">
-        <w:r>
-          <w:t xml:space="preserve">distributions of the </w:t>
-        </w:r>
-      </w:ins>
-      <w:r>
-        <w:t>number of bugs</w:t>
-      </w:r>
-      <w:del w:id="127" w:author="James" w:date="2015-07-19T06:15:00Z">
-        <w:r>
-          <w:delText xml:space="preserve">, </w:delText>
-        </w:r>
-      </w:del>
-    </w:p>
-    <w:p>
-      <w:pPr>
-        <w:tabs>
-          <w:tab w:val="right" w:pos="540"/>
-          <w:tab w:val="left" w:pos="1083"/>
-          <w:tab w:val="left" w:pos="1425"/>
-          <w:tab w:val="right" w:leader="dot" w:pos="8370"/>
-        </w:tabs>
-        <w:spacing w:line="240" w:lineRule="auto"/>
-        <w:rPr>
-          <w:rFonts w:cs="Times New Roman"/>
-          <w:szCs w:val="24"/>
-        </w:rPr>
-      </w:pPr>
-      <w:del w:id="128" w:author="James" w:date="2015-07-19T06:15:00Z">
-        <w:r>
-          <w:tab/>
-        </w:r>
-        <w:r>
-          <w:tab/>
-          <w:delText xml:space="preserve">NetBeans </w:delText>
-        </w:r>
-        <w:r>
-          <w:rPr>
-            <w:i/>
-          </w:rPr>
-          <w:delText xml:space="preserve">java </w:delText>
-        </w:r>
-        <w:r>
-          <w:delText>dataset</w:delText>
-        </w:r>
-      </w:del>
-      <w:r>
-        <w:rPr>
-          <w:rFonts w:cs="Times New Roman"/>
-          <w:szCs w:val="24"/>
-        </w:rPr>
-        <w:tab/>
-      </w:r>
-      <w:r>
-        <w:rPr>
-          <w:rFonts w:cs="Times New Roman"/>
-          <w:szCs w:val="24"/>
-        </w:rPr>
-        <w:t>4</w:t>
-      </w:r>
-      <w:r>
-        <w:rPr>
-          <w:rFonts w:cs="Times New Roman"/>
-          <w:szCs w:val="24"/>
-        </w:rPr>
-        <w:t>0</w:t>
-      </w:r>
-    </w:p>
-    <w:p>
-      <w:pPr>
-        <w:spacing w:line="240" w:lineRule="auto"/>
-        <w:rPr>
-          <w:rFonts w:cs="Times New Roman"/>
-          <w:szCs w:val="24"/>
-        </w:rPr>
-      </w:pPr>
-    </w:p>
-    <w:p>
-      <w:pPr>
-        <w:tabs>
-          <w:tab w:val="right" w:pos="540"/>
-          <w:tab w:val="left" w:pos="1083"/>
-          <w:tab w:val="left" w:pos="1425"/>
-          <w:tab w:val="right" w:leader="dot" w:pos="8370"/>
-        </w:tabs>
-        <w:spacing w:line="240" w:lineRule="auto"/>
-        <w:rPr>
-          <w:del w:id="129" w:author="James" w:date="2015-07-19T06:15:00Z"/>
-        </w:rPr>
-      </w:pPr>
-      <w:r>
-        <w:rPr>
-          <w:rFonts w:cs="Times New Roman"/>
-          <w:szCs w:val="24"/>
-        </w:rPr>
-        <w:tab/>
-      </w:r>
-      <w:r>
-        <w:rPr>
-          <w:rFonts w:cs="Times New Roman"/>
-          <w:szCs w:val="24"/>
-        </w:rPr>
-        <w:t>18</w:t>
-      </w:r>
-      <w:r>
-        <w:rPr>
-          <w:rFonts w:cs="Times New Roman"/>
-          <w:szCs w:val="24"/>
-        </w:rPr>
-        <w:tab/>
-      </w:r>
-      <w:r>
-        <w:t xml:space="preserve">Histogram of </w:t>
-      </w:r>
-      <w:ins w:id="130" w:author="James" w:date="2015-07-19T06:15:00Z">
-        <w:r>
-          <w:rPr>
-            <w:noProof/>
-          </w:rPr>
-          <w:t>forecast mean</w:t>
         </w:r>
       </w:ins>
       <w:del w:id="131" w:author="James" w:date="2015-07-19T06:15:00Z">
         <w:r>
+          <w:delText>Distributions for</w:delText>
+        </w:r>
+      </w:del>
+      <w:r>
+        <w:t xml:space="preserve"> actual and predicted </w:t>
+      </w:r>
+      <w:ins w:id="132" w:author="James" w:date="2015-07-19T06:15:00Z">
+        <w:r>
+          <w:t xml:space="preserve">distributions of the </w:t>
+        </w:r>
+      </w:ins>
+      <w:r>
+        <w:t>number of bugs</w:t>
+      </w:r>
+      <w:del w:id="133" w:author="James" w:date="2015-07-19T06:15:00Z">
+        <w:r>
+          <w:delText xml:space="preserve">, </w:delText>
+        </w:r>
+      </w:del>
+    </w:p>
+    <w:p>
+      <w:pPr>
+        <w:tabs>
+          <w:tab w:val="right" w:pos="540"/>
+          <w:tab w:val="left" w:pos="1083"/>
+          <w:tab w:val="left" w:pos="1425"/>
+          <w:tab w:val="right" w:leader="dot" w:pos="8370"/>
+        </w:tabs>
+        <w:spacing w:line="240" w:lineRule="auto"/>
+        <w:rPr>
+          <w:rFonts w:cs="Times New Roman"/>
+          <w:szCs w:val="24"/>
+        </w:rPr>
+      </w:pPr>
+      <w:del w:id="134" w:author="James" w:date="2015-07-19T06:15:00Z">
+        <w:r>
+          <w:tab/>
+        </w:r>
+        <w:r>
+          <w:tab/>
+          <w:delText xml:space="preserve">NetBeans </w:delText>
+        </w:r>
+        <w:r>
+          <w:rPr>
+            <w:i/>
+          </w:rPr>
+          <w:delText xml:space="preserve">java </w:delText>
+        </w:r>
+        <w:r>
+          <w:delText>dataset</w:delText>
+        </w:r>
+      </w:del>
+      <w:r>
+        <w:rPr>
+          <w:rFonts w:cs="Times New Roman"/>
+          <w:szCs w:val="24"/>
+        </w:rPr>
+        <w:tab/>
+      </w:r>
+      <w:r>
+        <w:rPr>
+          <w:rFonts w:cs="Times New Roman"/>
+          <w:szCs w:val="24"/>
+        </w:rPr>
+        <w:t>4</w:t>
+      </w:r>
+      <w:r>
+        <w:rPr>
+          <w:rFonts w:cs="Times New Roman"/>
+          <w:szCs w:val="24"/>
+        </w:rPr>
+        <w:t>0</w:t>
+      </w:r>
+    </w:p>
+    <w:p>
+      <w:pPr>
+        <w:spacing w:line="240" w:lineRule="auto"/>
+        <w:rPr>
+          <w:rFonts w:cs="Times New Roman"/>
+          <w:szCs w:val="24"/>
+        </w:rPr>
+      </w:pPr>
+    </w:p>
+    <w:p>
+      <w:pPr>
+        <w:tabs>
+          <w:tab w:val="right" w:pos="540"/>
+          <w:tab w:val="left" w:pos="1083"/>
+          <w:tab w:val="left" w:pos="1425"/>
+          <w:tab w:val="right" w:leader="dot" w:pos="8370"/>
+        </w:tabs>
+        <w:spacing w:line="240" w:lineRule="auto"/>
+        <w:rPr>
+          <w:del w:id="135" w:author="James" w:date="2015-07-19T06:15:00Z"/>
+        </w:rPr>
+      </w:pPr>
+      <w:r>
+        <w:rPr>
+          <w:rFonts w:cs="Times New Roman"/>
+          <w:szCs w:val="24"/>
+        </w:rPr>
+        <w:tab/>
+      </w:r>
+      <w:r>
+        <w:rPr>
+          <w:rFonts w:cs="Times New Roman"/>
+          <w:szCs w:val="24"/>
+        </w:rPr>
+        <w:t>18</w:t>
+      </w:r>
+      <w:r>
+        <w:rPr>
+          <w:rFonts w:cs="Times New Roman"/>
+          <w:szCs w:val="24"/>
+        </w:rPr>
+        <w:tab/>
+      </w:r>
+      <w:r>
+        <w:t xml:space="preserve">Histogram of </w:t>
+      </w:r>
+      <w:ins w:id="136" w:author="James" w:date="2015-07-19T06:15:00Z">
+        <w:r>
+          <w:rPr>
+            <w:noProof/>
+          </w:rPr>
+          <w:t>forecast mean</w:t>
+        </w:r>
+      </w:ins>
+      <w:del w:id="137" w:author="James" w:date="2015-07-19T06:15:00Z">
+        <w:r>
           <w:delText>prediction</w:delText>
         </w:r>
       </w:del>
       <w:r>
         <w:t xml:space="preserve"> errors</w:t>
       </w:r>
-      <w:ins w:id="132" w:author="James" w:date="2015-07-19T06:15:00Z">
+      <w:ins w:id="138" w:author="James" w:date="2015-07-19T06:15:00Z">
         <w:r>
           <w:rPr>
             <w:noProof/>
@@ -6419,7 +6532,7 @@
           <w:t xml:space="preserve"> over sliding window</w:t>
         </w:r>
       </w:ins>
-      <w:del w:id="133" w:author="James" w:date="2015-07-19T06:15:00Z">
+      <w:del w:id="139" w:author="James" w:date="2015-07-19T06:15:00Z">
         <w:r>
           <w:delText xml:space="preserve">, </w:delText>
         </w:r>
@@ -6439,7 +6552,7 @@
           <w:szCs w:val="24"/>
         </w:rPr>
       </w:pPr>
-      <w:del w:id="134" w:author="James" w:date="2015-07-19T06:15:00Z">
+      <w:del w:id="140" w:author="James" w:date="2015-07-19T06:15:00Z">
         <w:r>
           <w:tab/>
         </w:r>
@@ -6485,7 +6598,7 @@
         </w:tabs>
         <w:spacing w:line="240" w:lineRule="auto"/>
         <w:rPr>
-          <w:del w:id="135" w:author="James" w:date="2015-07-19T06:15:00Z"/>
+          <w:del w:id="141" w:author="James" w:date="2015-07-19T06:15:00Z"/>
         </w:rPr>
       </w:pPr>
       <w:r>
@@ -6512,7 +6625,7 @@
       <w:r>
         <w:t>Q-Q plot of forecast mean errors</w:t>
       </w:r>
-      <w:del w:id="136" w:author="James" w:date="2015-07-19T06:15:00Z">
+      <w:del w:id="142" w:author="James" w:date="2015-07-19T06:15:00Z">
         <w:r>
           <w:delText xml:space="preserve">, </w:delText>
         </w:r>
@@ -6532,7 +6645,7 @@
           <w:szCs w:val="24"/>
         </w:rPr>
       </w:pPr>
-      <w:del w:id="137" w:author="James" w:date="2015-07-19T06:15:00Z">
+      <w:del w:id="143" w:author="James" w:date="2015-07-19T06:15:00Z">
         <w:r>
           <w:tab/>
         </w:r>
@@ -6571,7 +6684,7 @@
       <w:pPr>
         <w:spacing w:line="240" w:lineRule="auto"/>
         <w:rPr>
-          <w:ins w:id="138" w:author="James" w:date="2015-07-19T06:15:00Z"/>
+          <w:ins w:id="144" w:author="James" w:date="2015-07-19T06:15:00Z"/>
           <w:rFonts w:cs="Times New Roman"/>
           <w:szCs w:val="24"/>
         </w:rPr>
@@ -6582,12 +6695,12 @@
         <w:spacing w:line="240" w:lineRule="auto"/>
         <w:jc w:val="center"/>
         <w:rPr>
-          <w:ins w:id="139" w:author="James" w:date="2015-07-19T06:15:00Z"/>
-          <w:rFonts w:cs="Times New Roman"/>
-          <w:szCs w:val="24"/>
-        </w:rPr>
-      </w:pPr>
-      <w:ins w:id="140" w:author="James" w:date="2015-07-19T06:15:00Z">
+          <w:ins w:id="145" w:author="James" w:date="2015-07-19T06:15:00Z"/>
+          <w:rFonts w:cs="Times New Roman"/>
+          <w:szCs w:val="24"/>
+        </w:rPr>
+      </w:pPr>
+      <w:ins w:id="146" w:author="James" w:date="2015-07-19T06:15:00Z">
         <w:r>
           <w:rPr>
             <w:rFonts w:cs="Times New Roman"/>
@@ -6609,7 +6722,7 @@
         <w:spacing w:line="240" w:lineRule="auto"/>
         <w:jc w:val="center"/>
         <w:rPr>
-          <w:ins w:id="141" w:author="James" w:date="2015-07-19T06:15:00Z"/>
+          <w:ins w:id="147" w:author="James" w:date="2015-07-19T06:15:00Z"/>
           <w:rFonts w:cs="Times New Roman"/>
           <w:szCs w:val="24"/>
         </w:rPr>
@@ -6620,12 +6733,12 @@
         <w:spacing w:line="240" w:lineRule="auto"/>
         <w:ind w:left="58"/>
         <w:rPr>
-          <w:ins w:id="142" w:author="James" w:date="2015-07-19T06:15:00Z"/>
-          <w:rFonts w:cs="Times New Roman"/>
-          <w:szCs w:val="24"/>
-        </w:rPr>
-      </w:pPr>
-      <w:ins w:id="143" w:author="James" w:date="2015-07-19T06:15:00Z">
+          <w:ins w:id="148" w:author="James" w:date="2015-07-19T06:15:00Z"/>
+          <w:rFonts w:cs="Times New Roman"/>
+          <w:szCs w:val="24"/>
+        </w:rPr>
+      </w:pPr>
+      <w:ins w:id="149" w:author="James" w:date="2015-07-19T06:15:00Z">
         <w:r>
           <w:rPr>
             <w:rFonts w:cs="Times New Roman"/>
@@ -6719,7 +6832,7 @@
           <w:rFonts w:cs="Times New Roman"/>
           <w:szCs w:val="24"/>
         </w:rPr>
-        <w:pPrChange w:id="144" w:author="James" w:date="2015-07-19T06:15:00Z">
+        <w:pPrChange w:id="150" w:author="James" w:date="2015-07-19T06:15:00Z">
           <w:pPr>
             <w:spacing w:line="240" w:lineRule="auto"/>
           </w:pPr>
@@ -6831,15 +6944,22 @@
         </w:rPr>
         <w:tab/>
       </w:r>
-      <w:r>
-        <w:t xml:space="preserve">Undifferenced time series data from the Hibernate </w:t>
-      </w:r>
+      <w:proofErr w:type="spellStart"/>
+      <w:r>
+        <w:t>Undifferenced</w:t>
+      </w:r>
+      <w:proofErr w:type="spellEnd"/>
+      <w:r>
+        <w:t xml:space="preserve"> time series data from the Hibernate </w:t>
+      </w:r>
+      <w:proofErr w:type="spellStart"/>
       <w:r>
         <w:rPr>
           <w:i/>
         </w:rPr>
         <w:t>orm</w:t>
       </w:r>
+      <w:proofErr w:type="spellEnd"/>
       <w:r>
         <w:t xml:space="preserve"> dataset</w:t>
       </w:r>
@@ -7013,7 +7133,7 @@
         <w:noProof/>
         <w:szCs w:val="24"/>
       </w:rPr>
-      <w:t>iii</w:t>
+      <w:t>viii</w:t>
     </w:r>
     <w:r>
       <w:rPr>
@@ -9362,7 +9482,7 @@
 </file>
 
 <file path=customXml/itemProps1.xml><?xml version="1.0" encoding="utf-8"?>
-<ds:datastoreItem xmlns:ds="http://schemas.openxmlformats.org/officeDocument/2006/customXml" ds:itemID="{C220605F-EB4D-4544-8F72-AE2B356822DC}">
+<ds:datastoreItem xmlns:ds="http://schemas.openxmlformats.org/officeDocument/2006/customXml" ds:itemID="{48FA565D-71EF-487A-973E-F988193FDB11}">
   <ds:schemaRefs>
     <ds:schemaRef ds:uri="http://schemas.openxmlformats.org/officeDocument/2006/bibliography"/>
   </ds:schemaRefs>

</xml_diff>